<commit_message>
Added more stuff to the proposal.
</commit_message>
<xml_diff>
--- a/Proposal.docx
+++ b/Proposal.docx
@@ -12,6 +12,20 @@
     </w:p>
     <w:p/>
     <w:p>
+      <w:r>
+        <w:t xml:space="preserve">(WENDY): </w:t>
+      </w:r>
+      <w:proofErr w:type="spellStart"/>
+      <w:r>
+        <w:t>Forammting</w:t>
+      </w:r>
+      <w:proofErr w:type="spellEnd"/>
+      <w:r>
+        <w:t xml:space="preserve"> the entire thing.</w:t>
+      </w:r>
+    </w:p>
+    <w:p/>
+    <w:p>
       <w:pPr>
         <w:pStyle w:val="ListParagraph"/>
         <w:numPr>
@@ -20,7 +34,19 @@
         </w:numPr>
       </w:pPr>
       <w:r>
-        <w:t>We want to eliminate bill-splitting. It enhances the overall experience of the restaurant.</w:t>
+        <w:t xml:space="preserve">(RICHARD) </w:t>
+      </w:r>
+      <w:r>
+        <w:t>Our app is a budgeting app. You can take pictures of</w:t>
+      </w:r>
+      <w:r>
+        <w:t xml:space="preserve"> receipts and record them in your phone. Someone is having trouble managing their money, and they want an easy and </w:t>
+      </w:r>
+      <w:r>
+        <w:t>convenient</w:t>
+      </w:r>
+      <w:r>
+        <w:t xml:space="preserve"> way to manage their money, a real-time view.</w:t>
       </w:r>
     </w:p>
     <w:p>
@@ -32,7 +58,22 @@
         </w:numPr>
       </w:pPr>
       <w:r>
-        <w:t>People who go to and run the restaurant.</w:t>
+        <w:t xml:space="preserve">(RICHARD) </w:t>
+      </w:r>
+      <w:r>
+        <w:t xml:space="preserve">The </w:t>
+      </w:r>
+      <w:r>
+        <w:t>receipts</w:t>
+      </w:r>
+      <w:r>
+        <w:t xml:space="preserve"> are the </w:t>
+      </w:r>
+      <w:r>
+        <w:t>purchasers</w:t>
+      </w:r>
+      <w:r>
+        <w:t xml:space="preserve"> who are keeping track of their budget.</w:t>
       </w:r>
     </w:p>
     <w:p>
@@ -43,6 +84,18 @@
           <w:numId w:val="4"/>
         </w:numPr>
       </w:pPr>
+      <w:r>
+        <w:t xml:space="preserve">(BENSON) </w:t>
+      </w:r>
+      <w:r>
+        <w:t>At stores, or after they buy something, of after they want to buy something. People who are sick of keeping track of their budget and want to make it easier.</w:t>
+      </w:r>
+      <w:r>
+        <w:t xml:space="preserve"> </w:t>
+      </w:r>
+      <w:r>
+        <w:t xml:space="preserve">•  </w:t>
+      </w:r>
     </w:p>
     <w:p>
       <w:pPr>
@@ -52,8 +105,110 @@
           <w:numId w:val="4"/>
         </w:numPr>
       </w:pPr>
+      <w:r>
+        <w:t xml:space="preserve">(WENDY) </w:t>
+      </w:r>
+      <w:r>
+        <w:t xml:space="preserve">Effective to use, </w:t>
+      </w:r>
+    </w:p>
+    <w:p>
+      <w:pPr>
+        <w:pStyle w:val="ListParagraph"/>
+        <w:numPr>
+          <w:ilvl w:val="1"/>
+          <w:numId w:val="4"/>
+        </w:numPr>
+      </w:pPr>
       <w:bookmarkStart w:id="0" w:name="_GoBack"/>
       <w:bookmarkEnd w:id="0"/>
+    </w:p>
+    <w:p>
+      <w:pPr>
+        <w:pStyle w:val="ListParagraph"/>
+        <w:numPr>
+          <w:ilvl w:val="1"/>
+          <w:numId w:val="4"/>
+        </w:numPr>
+      </w:pPr>
+      <w:r>
+        <w:t>Effective to use</w:t>
+      </w:r>
+    </w:p>
+    <w:p>
+      <w:pPr>
+        <w:pStyle w:val="ListParagraph"/>
+        <w:numPr>
+          <w:ilvl w:val="1"/>
+          <w:numId w:val="4"/>
+        </w:numPr>
+      </w:pPr>
+      <w:r>
+        <w:t>•  Efﬁcient to use</w:t>
+      </w:r>
+      <w:r>
+        <w:cr/>
+      </w:r>
+    </w:p>
+    <w:p>
+      <w:pPr>
+        <w:pStyle w:val="ListParagraph"/>
+        <w:numPr>
+          <w:ilvl w:val="1"/>
+          <w:numId w:val="4"/>
+        </w:numPr>
+      </w:pPr>
+      <w:r>
+        <w:t>•  Safe to use</w:t>
+      </w:r>
+      <w:r>
+        <w:cr/>
+      </w:r>
+    </w:p>
+    <w:p>
+      <w:pPr>
+        <w:pStyle w:val="ListParagraph"/>
+        <w:numPr>
+          <w:ilvl w:val="1"/>
+          <w:numId w:val="4"/>
+        </w:numPr>
+      </w:pPr>
+      <w:r>
+        <w:t>•  Have good utility</w:t>
+      </w:r>
+      <w:r>
+        <w:cr/>
+      </w:r>
+    </w:p>
+    <w:p>
+      <w:pPr>
+        <w:pStyle w:val="ListParagraph"/>
+        <w:numPr>
+          <w:ilvl w:val="1"/>
+          <w:numId w:val="4"/>
+        </w:numPr>
+      </w:pPr>
+      <w:r>
+        <w:t>•  Easy to learn</w:t>
+      </w:r>
+      <w:r>
+        <w:cr/>
+      </w:r>
+    </w:p>
+    <w:p>
+      <w:pPr>
+        <w:pStyle w:val="ListParagraph"/>
+        <w:numPr>
+          <w:ilvl w:val="1"/>
+          <w:numId w:val="4"/>
+        </w:numPr>
+      </w:pPr>
+      <w:r>
+        <w:t>•  Easy to remember how to use</w:t>
+      </w:r>
+      <w:r>
+        <w:cr/>
+      </w:r>
     </w:p>
     <w:p>
       <w:pPr>
@@ -64,20 +219,382 @@
         </w:numPr>
       </w:pPr>
       <w:r>
-        <w:t>Effective, efficient, safety (financially)</w:t>
-      </w:r>
+        <w:t>(BENSON)</w:t>
+      </w:r>
+    </w:p>
+    <w:p>
+      <w:pPr>
+        <w:pStyle w:val="ListParagraph"/>
+      </w:pPr>
+    </w:p>
+    <w:p>
+      <w:pPr>
+        <w:pStyle w:val="ListParagraph"/>
+      </w:pPr>
     </w:p>
     <w:p/>
     <w:p>
       <w:pPr>
+        <w:spacing w:after="200" w:line="276" w:lineRule="auto"/>
+        <w:rPr>
+          <w:rFonts w:asciiTheme="majorHAnsi" w:eastAsiaTheme="majorEastAsia" w:hAnsiTheme="majorHAnsi" w:cstheme="majorBidi"/>
+          <w:b/>
+          <w:bCs/>
+          <w:color w:val="365F91" w:themeColor="accent1" w:themeShade="BF"/>
+          <w:sz w:val="28"/>
+          <w:szCs w:val="28"/>
+        </w:rPr>
+      </w:pPr>
+      <w:r>
+        <w:br w:type="page"/>
+      </w:r>
+    </w:p>
+    <w:p>
+      <w:pPr>
         <w:pStyle w:val="Heading1"/>
       </w:pPr>
       <w:r>
+        <w:lastRenderedPageBreak/>
         <w:t>Part 2</w:t>
       </w:r>
     </w:p>
     <w:p/>
+    <w:tbl>
+      <w:tblPr>
+        <w:tblStyle w:val="TableGrid"/>
+        <w:tblW w:w="0" w:type="auto"/>
+        <w:tblLook w:val="04A0" w:firstRow="1" w:lastRow="0" w:firstColumn="1" w:lastColumn="0" w:noHBand="0" w:noVBand="1"/>
+      </w:tblPr>
+      <w:tblGrid>
+        <w:gridCol w:w="5508"/>
+        <w:gridCol w:w="5508"/>
+      </w:tblGrid>
+      <w:tr>
+        <w:tc>
+          <w:tcPr>
+            <w:tcW w:w="5508" w:type="dxa"/>
+          </w:tcPr>
+          <w:p>
+            <w:r>
+              <w:t>App</w:t>
+            </w:r>
+          </w:p>
+        </w:tc>
+        <w:tc>
+          <w:tcPr>
+            <w:tcW w:w="5508" w:type="dxa"/>
+          </w:tcPr>
+          <w:p>
+            <w:r>
+              <w:t>Criticisms</w:t>
+            </w:r>
+          </w:p>
+        </w:tc>
+      </w:tr>
+      <w:tr>
+        <w:tc>
+          <w:tcPr>
+            <w:tcW w:w="5508" w:type="dxa"/>
+          </w:tcPr>
+          <w:p/>
+        </w:tc>
+        <w:tc>
+          <w:tcPr>
+            <w:tcW w:w="5508" w:type="dxa"/>
+          </w:tcPr>
+          <w:p/>
+        </w:tc>
+      </w:tr>
+      <w:tr>
+        <w:tc>
+          <w:tcPr>
+            <w:tcW w:w="5508" w:type="dxa"/>
+          </w:tcPr>
+          <w:p/>
+        </w:tc>
+        <w:tc>
+          <w:tcPr>
+            <w:tcW w:w="5508" w:type="dxa"/>
+          </w:tcPr>
+          <w:p/>
+        </w:tc>
+      </w:tr>
+      <w:tr>
+        <w:tc>
+          <w:tcPr>
+            <w:tcW w:w="5508" w:type="dxa"/>
+          </w:tcPr>
+          <w:p/>
+        </w:tc>
+        <w:tc>
+          <w:tcPr>
+            <w:tcW w:w="5508" w:type="dxa"/>
+          </w:tcPr>
+          <w:p/>
+        </w:tc>
+      </w:tr>
+      <w:tr>
+        <w:tc>
+          <w:tcPr>
+            <w:tcW w:w="5508" w:type="dxa"/>
+          </w:tcPr>
+          <w:p/>
+        </w:tc>
+        <w:tc>
+          <w:tcPr>
+            <w:tcW w:w="5508" w:type="dxa"/>
+          </w:tcPr>
+          <w:p/>
+        </w:tc>
+      </w:tr>
+      <w:tr>
+        <w:tc>
+          <w:tcPr>
+            <w:tcW w:w="5508" w:type="dxa"/>
+          </w:tcPr>
+          <w:p/>
+        </w:tc>
+        <w:tc>
+          <w:tcPr>
+            <w:tcW w:w="5508" w:type="dxa"/>
+          </w:tcPr>
+          <w:p/>
+        </w:tc>
+      </w:tr>
+      <w:tr>
+        <w:tc>
+          <w:tcPr>
+            <w:tcW w:w="5508" w:type="dxa"/>
+          </w:tcPr>
+          <w:p/>
+        </w:tc>
+        <w:tc>
+          <w:tcPr>
+            <w:tcW w:w="5508" w:type="dxa"/>
+          </w:tcPr>
+          <w:p/>
+        </w:tc>
+      </w:tr>
+      <w:tr>
+        <w:tc>
+          <w:tcPr>
+            <w:tcW w:w="5508" w:type="dxa"/>
+          </w:tcPr>
+          <w:p/>
+        </w:tc>
+        <w:tc>
+          <w:tcPr>
+            <w:tcW w:w="5508" w:type="dxa"/>
+          </w:tcPr>
+          <w:p/>
+        </w:tc>
+      </w:tr>
+    </w:tbl>
     <w:p/>
+    <w:p>
+      <w:pPr>
+        <w:pStyle w:val="ListParagraph"/>
+        <w:numPr>
+          <w:ilvl w:val="0"/>
+          <w:numId w:val="5"/>
+        </w:numPr>
+      </w:pPr>
+      <w:r>
+        <w:t>Allocating a budget. User can decide if it’s monthly, yearly, weekly, etc.</w:t>
+      </w:r>
+    </w:p>
+    <w:p>
+      <w:pPr>
+        <w:pStyle w:val="ListParagraph"/>
+        <w:numPr>
+          <w:ilvl w:val="0"/>
+          <w:numId w:val="5"/>
+        </w:numPr>
+      </w:pPr>
+      <w:r>
+        <w:t>Modifying the budget, increase it or decrease it.</w:t>
+      </w:r>
+    </w:p>
+    <w:p>
+      <w:pPr>
+        <w:pStyle w:val="ListParagraph"/>
+        <w:numPr>
+          <w:ilvl w:val="0"/>
+          <w:numId w:val="5"/>
+        </w:numPr>
+      </w:pPr>
+      <w:r>
+        <w:t xml:space="preserve">The ability to go under (and it gets reflected in future). </w:t>
+      </w:r>
+    </w:p>
+    <w:p>
+      <w:pPr>
+        <w:pStyle w:val="ListParagraph"/>
+        <w:numPr>
+          <w:ilvl w:val="0"/>
+          <w:numId w:val="5"/>
+        </w:numPr>
+      </w:pPr>
+      <w:r>
+        <w:t xml:space="preserve">Allow budget to accumulate, allow different budgets </w:t>
+      </w:r>
+    </w:p>
+    <w:p>
+      <w:pPr>
+        <w:pStyle w:val="ListParagraph"/>
+        <w:numPr>
+          <w:ilvl w:val="0"/>
+          <w:numId w:val="5"/>
+        </w:numPr>
+      </w:pPr>
+      <w:r>
+        <w:t xml:space="preserve">New feature: taking pictures or </w:t>
+      </w:r>
+      <w:r>
+        <w:t>receipts</w:t>
+      </w:r>
+      <w:r>
+        <w:t xml:space="preserve"> and scanning them.</w:t>
+      </w:r>
+    </w:p>
+    <w:p>
+      <w:pPr>
+        <w:pStyle w:val="ListParagraph"/>
+        <w:numPr>
+          <w:ilvl w:val="0"/>
+          <w:numId w:val="5"/>
+        </w:numPr>
+      </w:pPr>
+      <w:r>
+        <w:t>Selling</w:t>
+      </w:r>
+      <w:r>
+        <w:t xml:space="preserve"> points: </w:t>
+      </w:r>
+      <w:r>
+        <w:t>automate</w:t>
+      </w:r>
+      <w:r>
+        <w:t xml:space="preserve"> things as much as possible, look at overviews easier, </w:t>
+      </w:r>
+      <w:r>
+        <w:t>and improve</w:t>
+      </w:r>
+      <w:r>
+        <w:t xml:space="preserve"> the overview UI.</w:t>
+      </w:r>
+    </w:p>
+    <w:p>
+      <w:pPr>
+        <w:pStyle w:val="ListParagraph"/>
+        <w:numPr>
+          <w:ilvl w:val="0"/>
+          <w:numId w:val="5"/>
+        </w:numPr>
+      </w:pPr>
+      <w:r>
+        <w:t>Instead of different views, have one view, that gets more detailed as you zoom in.</w:t>
+      </w:r>
+    </w:p>
+    <w:p>
+      <w:pPr>
+        <w:pStyle w:val="ListParagraph"/>
+        <w:numPr>
+          <w:ilvl w:val="0"/>
+          <w:numId w:val="5"/>
+        </w:numPr>
+      </w:pPr>
+      <w:r>
+        <w:t>Gamify?</w:t>
+      </w:r>
+      <w:r>
+        <w:t xml:space="preserve"> Game center on app store? </w:t>
+      </w:r>
+    </w:p>
+    <w:p>
+      <w:pPr>
+        <w:pStyle w:val="ListParagraph"/>
+        <w:numPr>
+          <w:ilvl w:val="1"/>
+          <w:numId w:val="5"/>
+        </w:numPr>
+      </w:pPr>
+      <w:r>
+        <w:t xml:space="preserve">The </w:t>
+      </w:r>
+      <w:r>
+        <w:t>price</w:t>
+      </w:r>
+      <w:r>
+        <w:t xml:space="preserve"> is right? Make sure you budget exactly at a certain amount?</w:t>
+      </w:r>
+    </w:p>
+    <w:p>
+      <w:pPr>
+        <w:pStyle w:val="ListParagraph"/>
+        <w:numPr>
+          <w:ilvl w:val="1"/>
+          <w:numId w:val="5"/>
+        </w:numPr>
+      </w:pPr>
+      <w:r>
+        <w:t>Reward: inputting information?</w:t>
+      </w:r>
+    </w:p>
+    <w:p>
+      <w:pPr>
+        <w:pStyle w:val="ListParagraph"/>
+        <w:numPr>
+          <w:ilvl w:val="1"/>
+          <w:numId w:val="5"/>
+        </w:numPr>
+      </w:pPr>
+      <w:r>
+        <w:t xml:space="preserve">Maybe a non-social game? Not </w:t>
+      </w:r>
+      <w:r>
+        <w:t>multiplayer</w:t>
+      </w:r>
+      <w:r>
+        <w:t>?</w:t>
+      </w:r>
+    </w:p>
+    <w:p>
+      <w:pPr>
+        <w:pStyle w:val="ListParagraph"/>
+        <w:numPr>
+          <w:ilvl w:val="0"/>
+          <w:numId w:val="5"/>
+        </w:numPr>
+      </w:pPr>
+      <w:r>
+        <w:t>Notifications</w:t>
+      </w:r>
+      <w:r>
+        <w:t xml:space="preserve"> about the budget? Choose who to notify if you go over the limit?</w:t>
+      </w:r>
+    </w:p>
+    <w:p>
+      <w:pPr>
+        <w:pStyle w:val="ListParagraph"/>
+        <w:numPr>
+          <w:ilvl w:val="0"/>
+          <w:numId w:val="5"/>
+        </w:numPr>
+      </w:pPr>
+      <w:r>
+        <w:t>Literature</w:t>
+      </w:r>
+      <w:r>
+        <w:t xml:space="preserve"> </w:t>
+      </w:r>
+      <w:r>
+        <w:t>review</w:t>
+      </w:r>
+      <w:r>
+        <w:t>: anything related to your project: conference papers, websites, Google scholar.</w:t>
+      </w:r>
+    </w:p>
     <w:p/>
     <w:sectPr>
       <w:pgSz w:w="12240" w:h="15840"/>
@@ -113,6 +630,119 @@
     </w:lvl>
   </w:abstractNum>
   <w:abstractNum w:abstractNumId="1">
+    <w:nsid w:val="2A3B5CDC"/>
+    <w:multiLevelType w:val="hybridMultilevel"/>
+    <w:tmpl w:val="4A82B9E8"/>
+    <w:lvl w:ilvl="0" w:tplc="04090001">
+      <w:start w:val="1"/>
+      <w:numFmt w:val="bullet"/>
+      <w:lvlText w:val=""/>
+      <w:lvlJc w:val="left"/>
+      <w:pPr>
+        <w:ind w:left="720" w:hanging="360"/>
+      </w:pPr>
+      <w:rPr>
+        <w:rFonts w:ascii="Symbol" w:hAnsi="Symbol" w:hint="default"/>
+      </w:rPr>
+    </w:lvl>
+    <w:lvl w:ilvl="1" w:tplc="04090003">
+      <w:start w:val="1"/>
+      <w:numFmt w:val="bullet"/>
+      <w:lvlText w:val="o"/>
+      <w:lvlJc w:val="left"/>
+      <w:pPr>
+        <w:ind w:left="1440" w:hanging="360"/>
+      </w:pPr>
+      <w:rPr>
+        <w:rFonts w:ascii="Courier New" w:hAnsi="Courier New" w:cs="Courier New" w:hint="default"/>
+      </w:rPr>
+    </w:lvl>
+    <w:lvl w:ilvl="2" w:tplc="04090005" w:tentative="1">
+      <w:start w:val="1"/>
+      <w:numFmt w:val="bullet"/>
+      <w:lvlText w:val=""/>
+      <w:lvlJc w:val="left"/>
+      <w:pPr>
+        <w:ind w:left="2160" w:hanging="360"/>
+      </w:pPr>
+      <w:rPr>
+        <w:rFonts w:ascii="Wingdings" w:hAnsi="Wingdings" w:hint="default"/>
+      </w:rPr>
+    </w:lvl>
+    <w:lvl w:ilvl="3" w:tplc="04090001" w:tentative="1">
+      <w:start w:val="1"/>
+      <w:numFmt w:val="bullet"/>
+      <w:lvlText w:val=""/>
+      <w:lvlJc w:val="left"/>
+      <w:pPr>
+        <w:ind w:left="2880" w:hanging="360"/>
+      </w:pPr>
+      <w:rPr>
+        <w:rFonts w:ascii="Symbol" w:hAnsi="Symbol" w:hint="default"/>
+      </w:rPr>
+    </w:lvl>
+    <w:lvl w:ilvl="4" w:tplc="04090003" w:tentative="1">
+      <w:start w:val="1"/>
+      <w:numFmt w:val="bullet"/>
+      <w:lvlText w:val="o"/>
+      <w:lvlJc w:val="left"/>
+      <w:pPr>
+        <w:ind w:left="3600" w:hanging="360"/>
+      </w:pPr>
+      <w:rPr>
+        <w:rFonts w:ascii="Courier New" w:hAnsi="Courier New" w:cs="Courier New" w:hint="default"/>
+      </w:rPr>
+    </w:lvl>
+    <w:lvl w:ilvl="5" w:tplc="04090005" w:tentative="1">
+      <w:start w:val="1"/>
+      <w:numFmt w:val="bullet"/>
+      <w:lvlText w:val=""/>
+      <w:lvlJc w:val="left"/>
+      <w:pPr>
+        <w:ind w:left="4320" w:hanging="360"/>
+      </w:pPr>
+      <w:rPr>
+        <w:rFonts w:ascii="Wingdings" w:hAnsi="Wingdings" w:hint="default"/>
+      </w:rPr>
+    </w:lvl>
+    <w:lvl w:ilvl="6" w:tplc="04090001" w:tentative="1">
+      <w:start w:val="1"/>
+      <w:numFmt w:val="bullet"/>
+      <w:lvlText w:val=""/>
+      <w:lvlJc w:val="left"/>
+      <w:pPr>
+        <w:ind w:left="5040" w:hanging="360"/>
+      </w:pPr>
+      <w:rPr>
+        <w:rFonts w:ascii="Symbol" w:hAnsi="Symbol" w:hint="default"/>
+      </w:rPr>
+    </w:lvl>
+    <w:lvl w:ilvl="7" w:tplc="04090003" w:tentative="1">
+      <w:start w:val="1"/>
+      <w:numFmt w:val="bullet"/>
+      <w:lvlText w:val="o"/>
+      <w:lvlJc w:val="left"/>
+      <w:pPr>
+        <w:ind w:left="5760" w:hanging="360"/>
+      </w:pPr>
+      <w:rPr>
+        <w:rFonts w:ascii="Courier New" w:hAnsi="Courier New" w:cs="Courier New" w:hint="default"/>
+      </w:rPr>
+    </w:lvl>
+    <w:lvl w:ilvl="8" w:tplc="04090005" w:tentative="1">
+      <w:start w:val="1"/>
+      <w:numFmt w:val="bullet"/>
+      <w:lvlText w:val=""/>
+      <w:lvlJc w:val="left"/>
+      <w:pPr>
+        <w:ind w:left="6480" w:hanging="360"/>
+      </w:pPr>
+      <w:rPr>
+        <w:rFonts w:ascii="Wingdings" w:hAnsi="Wingdings" w:hint="default"/>
+      </w:rPr>
+    </w:lvl>
+  </w:abstractNum>
+  <w:abstractNum w:abstractNumId="2">
     <w:nsid w:val="32D12E65"/>
     <w:multiLevelType w:val="hybridMultilevel"/>
     <w:tmpl w:val="F1B69DCE"/>
@@ -128,7 +758,7 @@
         <w:rFonts w:hint="default"/>
       </w:rPr>
     </w:lvl>
-    <w:lvl w:ilvl="1" w:tplc="04090019" w:tentative="1">
+    <w:lvl w:ilvl="1" w:tplc="04090019">
       <w:start w:val="1"/>
       <w:numFmt w:val="lowerLetter"/>
       <w:lvlText w:val="%2."/>
@@ -211,6 +841,9 @@
     <w:abstractNumId w:val="0"/>
   </w:num>
   <w:num w:numId="4">
+    <w:abstractNumId w:val="2"/>
+  </w:num>
+  <w:num w:numId="5">
     <w:abstractNumId w:val="1"/>
   </w:num>
 </w:numbering>
@@ -828,6 +1461,32 @@
       <w:lang w:eastAsia="zh-CN"/>
     </w:rPr>
   </w:style>
+  <w:style w:type="table" w:styleId="TableGrid">
+    <w:name w:val="Table Grid"/>
+    <w:basedOn w:val="TableNormal"/>
+    <w:uiPriority w:val="59"/>
+    <w:rsid w:val="00802C9E"/>
+    <w:pPr>
+      <w:spacing w:after="0" w:line="240" w:lineRule="auto"/>
+    </w:pPr>
+    <w:tblPr>
+      <w:tblInd w:w="0" w:type="dxa"/>
+      <w:tblBorders>
+        <w:top w:val="single" w:sz="4" w:space="0" w:color="auto"/>
+        <w:left w:val="single" w:sz="4" w:space="0" w:color="auto"/>
+        <w:bottom w:val="single" w:sz="4" w:space="0" w:color="auto"/>
+        <w:right w:val="single" w:sz="4" w:space="0" w:color="auto"/>
+        <w:insideH w:val="single" w:sz="4" w:space="0" w:color="auto"/>
+        <w:insideV w:val="single" w:sz="4" w:space="0" w:color="auto"/>
+      </w:tblBorders>
+      <w:tblCellMar>
+        <w:top w:w="0" w:type="dxa"/>
+        <w:left w:w="108" w:type="dxa"/>
+        <w:bottom w:w="0" w:type="dxa"/>
+        <w:right w:w="108" w:type="dxa"/>
+      </w:tblCellMar>
+    </w:tblPr>
+  </w:style>
 </w:styles>
 </file>
 
@@ -1442,6 +2101,32 @@
       <w:sz w:val="32"/>
       <w:lang w:eastAsia="zh-CN"/>
     </w:rPr>
+  </w:style>
+  <w:style w:type="table" w:styleId="TableGrid">
+    <w:name w:val="Table Grid"/>
+    <w:basedOn w:val="TableNormal"/>
+    <w:uiPriority w:val="59"/>
+    <w:rsid w:val="00802C9E"/>
+    <w:pPr>
+      <w:spacing w:after="0" w:line="240" w:lineRule="auto"/>
+    </w:pPr>
+    <w:tblPr>
+      <w:tblInd w:w="0" w:type="dxa"/>
+      <w:tblBorders>
+        <w:top w:val="single" w:sz="4" w:space="0" w:color="auto"/>
+        <w:left w:val="single" w:sz="4" w:space="0" w:color="auto"/>
+        <w:bottom w:val="single" w:sz="4" w:space="0" w:color="auto"/>
+        <w:right w:val="single" w:sz="4" w:space="0" w:color="auto"/>
+        <w:insideH w:val="single" w:sz="4" w:space="0" w:color="auto"/>
+        <w:insideV w:val="single" w:sz="4" w:space="0" w:color="auto"/>
+      </w:tblBorders>
+      <w:tblCellMar>
+        <w:top w:w="0" w:type="dxa"/>
+        <w:left w:w="108" w:type="dxa"/>
+        <w:bottom w:w="0" w:type="dxa"/>
+        <w:right w:w="108" w:type="dxa"/>
+      </w:tblCellMar>
+    </w:tblPr>
   </w:style>
 </w:styles>
 </file>

</xml_diff>

<commit_message>
Added tentative answers to 1.c) and e).
</commit_message>
<xml_diff>
--- a/Proposal.docx
+++ b/Proposal.docx
@@ -1,6 +1,6 @@
 
 <file path=word/document.xml><?xml version="1.0" encoding="utf-8"?>
-<w:document xmlns:wpc="http://schemas.microsoft.com/office/word/2010/wordprocessingCanvas" xmlns:mc="http://schemas.openxmlformats.org/markup-compatibility/2006" xmlns:o="urn:schemas-microsoft-com:office:office" xmlns:r="http://schemas.openxmlformats.org/officeDocument/2006/relationships" xmlns:m="http://schemas.openxmlformats.org/officeDocument/2006/math" xmlns:v="urn:schemas-microsoft-com:vml" xmlns:wp14="http://schemas.microsoft.com/office/word/2010/wordprocessingDrawing" xmlns:wp="http://schemas.openxmlformats.org/drawingml/2006/wordprocessingDrawing" xmlns:w10="urn:schemas-microsoft-com:office:word" xmlns:w="http://schemas.openxmlformats.org/wordprocessingml/2006/main" xmlns:w14="http://schemas.microsoft.com/office/word/2010/wordml" xmlns:wpg="http://schemas.microsoft.com/office/word/2010/wordprocessingGroup" xmlns:wpi="http://schemas.microsoft.com/office/word/2010/wordprocessingInk" xmlns:wne="http://schemas.microsoft.com/office/word/2006/wordml" xmlns:wps="http://schemas.microsoft.com/office/word/2010/wordprocessingShape" mc:Ignorable="w14 wp14">
+<w:document xmlns:ve="http://schemas.openxmlformats.org/markup-compatibility/2006" xmlns:o="urn:schemas-microsoft-com:office:office" xmlns:r="http://schemas.openxmlformats.org/officeDocument/2006/relationships" xmlns:m="http://schemas.openxmlformats.org/officeDocument/2006/math" xmlns:v="urn:schemas-microsoft-com:vml" xmlns:wp="http://schemas.openxmlformats.org/drawingml/2006/wordprocessingDrawing" xmlns:w10="urn:schemas-microsoft-com:office:word" xmlns:w="http://schemas.openxmlformats.org/wordprocessingml/2006/main" xmlns:wne="http://schemas.microsoft.com/office/word/2006/wordml">
   <w:body>
     <w:p>
       <w:pPr>
@@ -88,13 +88,10 @@
         <w:t xml:space="preserve">(BENSON) </w:t>
       </w:r>
       <w:r>
-        <w:t>At stores, or after they buy something, of after they want to buy something. People who are sick of keeping track of their budget and want to make it easier.</w:t>
+        <w:t>The need for this app arises in everyday transactions. For example, a mother goes grocery shopping at several stores with her child. She wants to keep track of the plethora of receipts she's about to receive before they pile up, all while keeping an eye on the child. This app would provide a swift method of recording and organizing the receipts while also doing the arithmetic required at the end of the day. Another example is when a group has finished dining at a restaurant. Normally, the receipt wouldn't be taken at all, resulting in the amount spent forgotten. In any transaction, from renting a bike to visiting Disneyland, it saves the user the tedious task of going through a stack of receipts and manually categorizing and summing them together.</w:t>
       </w:r>
       <w:r>
         <w:t xml:space="preserve"> </w:t>
-      </w:r>
-      <w:r>
-        <w:t xml:space="preserve">•  </w:t>
       </w:r>
     </w:p>
     <w:p>
@@ -220,6 +217,9 @@
       </w:pPr>
       <w:r>
         <w:t>(BENSON)</w:t>
+      </w:r>
+      <w:r>
+        <w:t xml:space="preserve"> The primary barrier in apps with similar functionality is in how the user feels when using it regularly. It can easily become tedious, keying in numbers and sorting out categories, producing a repulsive user experience, even frustrating when in a hurry. However, much of the chore can be bypassed by automatically scanning the receipts. Sorting them can also be streamlined to a few taps on the screen. Once the tedium has been taken out, what's left are a tidy and organized list of expenditures as well as simple and clear graphs to view progress, indicating when and where to spend or save. This alone should be thoroughly rewarding and provide motivation for the user to continue using the app and ease the burden of daily life.</w:t>
       </w:r>
     </w:p>
     <w:p>
@@ -263,7 +263,7 @@
       <w:tblPr>
         <w:tblStyle w:val="TableGrid"/>
         <w:tblW w:w="0" w:type="auto"/>
-        <w:tblLook w:val="04A0" w:firstRow="1" w:lastRow="0" w:firstColumn="1" w:lastColumn="0" w:noHBand="0" w:noVBand="1"/>
+        <w:tblLook w:val="04A0"/>
       </w:tblPr>
       <w:tblGrid>
         <w:gridCol w:w="5508"/>
@@ -583,13 +583,7 @@
         </w:numPr>
       </w:pPr>
       <w:r>
-        <w:t>Literature</w:t>
-      </w:r>
-      <w:r>
-        <w:t xml:space="preserve"> </w:t>
-      </w:r>
-      <w:r>
-        <w:t>review</w:t>
+        <w:t>Literaturereview</w:t>
       </w:r>
       <w:r>
         <w:t>: anything related to your project: conference papers, websites, Google scholar.</w:t>
@@ -607,7 +601,7 @@
 </file>
 
 <file path=word/numbering.xml><?xml version="1.0" encoding="utf-8"?>
-<w:numbering xmlns:wpc="http://schemas.microsoft.com/office/word/2010/wordprocessingCanvas" xmlns:mc="http://schemas.openxmlformats.org/markup-compatibility/2006" xmlns:o="urn:schemas-microsoft-com:office:office" xmlns:r="http://schemas.openxmlformats.org/officeDocument/2006/relationships" xmlns:m="http://schemas.openxmlformats.org/officeDocument/2006/math" xmlns:v="urn:schemas-microsoft-com:vml" xmlns:wp14="http://schemas.microsoft.com/office/word/2010/wordprocessingDrawing" xmlns:wp="http://schemas.openxmlformats.org/drawingml/2006/wordprocessingDrawing" xmlns:w10="urn:schemas-microsoft-com:office:word" xmlns:w="http://schemas.openxmlformats.org/wordprocessingml/2006/main" xmlns:w14="http://schemas.microsoft.com/office/word/2010/wordml" xmlns:wpg="http://schemas.microsoft.com/office/word/2010/wordprocessingGroup" xmlns:wpi="http://schemas.microsoft.com/office/word/2010/wordprocessingInk" xmlns:wne="http://schemas.microsoft.com/office/word/2006/wordml" xmlns:wps="http://schemas.microsoft.com/office/word/2010/wordprocessingShape" mc:Ignorable="w14 wp14">
+<w:numbering xmlns:ve="http://schemas.openxmlformats.org/markup-compatibility/2006" xmlns:o="urn:schemas-microsoft-com:office:office" xmlns:r="http://schemas.openxmlformats.org/officeDocument/2006/relationships" xmlns:m="http://schemas.openxmlformats.org/officeDocument/2006/math" xmlns:v="urn:schemas-microsoft-com:vml" xmlns:wp="http://schemas.openxmlformats.org/drawingml/2006/wordprocessingDrawing" xmlns:w10="urn:schemas-microsoft-com:office:word" xmlns:w="http://schemas.openxmlformats.org/wordprocessingml/2006/main" xmlns:wne="http://schemas.microsoft.com/office/word/2006/wordml">
   <w:abstractNum w:abstractNumId="0">
     <w:nsid w:val="FFFFFF89"/>
     <w:multiLevelType w:val="singleLevel"/>
@@ -850,7 +844,7 @@
 </file>
 
 <file path=word/styles.xml><?xml version="1.0" encoding="utf-8"?>
-<w:styles xmlns:mc="http://schemas.openxmlformats.org/markup-compatibility/2006" xmlns:r="http://schemas.openxmlformats.org/officeDocument/2006/relationships" xmlns:w="http://schemas.openxmlformats.org/wordprocessingml/2006/main" xmlns:w14="http://schemas.microsoft.com/office/word/2010/wordml" mc:Ignorable="w14">
+<w:styles xmlns:r="http://schemas.openxmlformats.org/officeDocument/2006/relationships" xmlns:w="http://schemas.openxmlformats.org/wordprocessingml/2006/main">
   <w:docDefaults>
     <w:rPrDefault>
       <w:rPr>
@@ -1086,6 +1080,7 @@
     <w:uiPriority w:val="99"/>
     <w:semiHidden/>
     <w:unhideWhenUsed/>
+    <w:qFormat/>
     <w:tblPr>
       <w:tblInd w:w="0" w:type="dxa"/>
       <w:tblCellMar>

</xml_diff>

<commit_message>
Readded parts 1 c) and e).
</commit_message>
<xml_diff>
--- a/Proposal.docx
+++ b/Proposal.docx
@@ -1,6 +1,6 @@
 
 <file path=word/document.xml><?xml version="1.0" encoding="utf-8"?>
-<w:document xmlns:wpc="http://schemas.microsoft.com/office/word/2010/wordprocessingCanvas" xmlns:mc="http://schemas.openxmlformats.org/markup-compatibility/2006" xmlns:o="urn:schemas-microsoft-com:office:office" xmlns:r="http://schemas.openxmlformats.org/officeDocument/2006/relationships" xmlns:m="http://schemas.openxmlformats.org/officeDocument/2006/math" xmlns:v="urn:schemas-microsoft-com:vml" xmlns:wp14="http://schemas.microsoft.com/office/word/2010/wordprocessingDrawing" xmlns:wp="http://schemas.openxmlformats.org/drawingml/2006/wordprocessingDrawing" xmlns:w10="urn:schemas-microsoft-com:office:word" xmlns:w="http://schemas.openxmlformats.org/wordprocessingml/2006/main" xmlns:w14="http://schemas.microsoft.com/office/word/2010/wordml" xmlns:wpg="http://schemas.microsoft.com/office/word/2010/wordprocessingGroup" xmlns:wpi="http://schemas.microsoft.com/office/word/2010/wordprocessingInk" xmlns:wne="http://schemas.microsoft.com/office/word/2006/wordml" xmlns:wps="http://schemas.microsoft.com/office/word/2010/wordprocessingShape" mc:Ignorable="w14 wp14">
+<w:document xmlns:ve="http://schemas.openxmlformats.org/markup-compatibility/2006" xmlns:o="urn:schemas-microsoft-com:office:office" xmlns:r="http://schemas.openxmlformats.org/officeDocument/2006/relationships" xmlns:m="http://schemas.openxmlformats.org/officeDocument/2006/math" xmlns:v="urn:schemas-microsoft-com:vml" xmlns:wp="http://schemas.openxmlformats.org/drawingml/2006/wordprocessingDrawing" xmlns:w10="urn:schemas-microsoft-com:office:word" xmlns:w="http://schemas.openxmlformats.org/wordprocessingml/2006/main" xmlns:wne="http://schemas.microsoft.com/office/word/2006/wordml">
   <w:body>
     <w:p>
       <w:pPr>
@@ -85,20 +85,11 @@
       <w:r>
         <w:t xml:space="preserve">(BENSON) </w:t>
       </w:r>
-      <w:r>
-        <w:t>At stores,</w:t>
-      </w:r>
-      <w:r>
-        <w:t xml:space="preserve"> or after they buy something, or</w:t>
-      </w:r>
-      <w:r>
-        <w:t xml:space="preserve"> after they want to buy something. People who are sick of keeping track of their budget and want to make it easier.</w:t>
-      </w:r>
-      <w:r>
-        <w:t xml:space="preserve"> </w:t>
-      </w:r>
       <w:bookmarkStart w:id="0" w:name="_GoBack"/>
       <w:bookmarkEnd w:id="0"/>
+      <w:r>
+        <w:t>The need for this app arises in everyday transactions. For example, a mother goes grocery shopping at several stores with her child. She wants to keep track of the plethora of receipts she's about to receive before they pile up, all while keeping an eye on the child. This app would provide a swift method of recording and organizing the receipts while also doing the arithmetic required at the end of the day. Another example is when a group has finished dining at a restaurant. Normally, the receipt wouldn't be taken at all, resulting in the amount spent forgotten. In any transaction, from renting a bike to visiting Disneyland, it saves the user the tedious task of going through a stack of receipts and manually categorizing and summing them together.</w:t>
+      </w:r>
     </w:p>
     <w:p>
       <w:pPr>
@@ -145,7 +136,15 @@
         </w:numPr>
       </w:pPr>
       <w:r>
-        <w:t>•  Efﬁcient to use</w:t>
+        <w:t xml:space="preserve">•  </w:t>
+      </w:r>
+      <w:proofErr w:type="spellStart"/>
+      <w:r>
+        <w:t>Efﬁcient</w:t>
+      </w:r>
+      <w:proofErr w:type="spellEnd"/>
+      <w:r>
+        <w:t xml:space="preserve"> to use</w:t>
       </w:r>
       <w:r>
         <w:cr/>
@@ -228,13 +227,8 @@
         <w:pStyle w:val="ListParagraph"/>
       </w:pPr>
       <w:r>
-        <w:t>How do you want the user to feel? Hassle-free? Easy? High self-esteem?</w:t>
-      </w:r>
-    </w:p>
-    <w:p>
-      <w:pPr>
-        <w:pStyle w:val="ListParagraph"/>
-      </w:pPr>
+        <w:t>The primary barrier with keeping track of budget is how the user feels when doing it regularly. It can easily become tedious, writing down numbers and keeping all the paper sorted, producing a repulsive user experience, even downright frustrating when in a hurry. However, much of the chore can be bypassed by automatically scanning the receipts. Sorting them can also be streamlined to a few taps on the screen. Once the tedium has been taken out, what's left are a tidy and organized list of expenditures as well as simple and clear graphs to view progress, indicating when and where to spend or save. This alone should be thoroughly rewarding and provide motivation for the user to continue using the app and ease the burden of daily life.</w:t>
+      </w:r>
     </w:p>
     <w:p/>
     <w:p>
@@ -267,7 +261,7 @@
       <w:tblPr>
         <w:tblStyle w:val="TableGrid"/>
         <w:tblW w:w="0" w:type="auto"/>
-        <w:tblLook w:val="04A0" w:firstRow="1" w:lastRow="0" w:firstColumn="1" w:lastColumn="0" w:noHBand="0" w:noVBand="1"/>
+        <w:tblLook w:val="04A0"/>
       </w:tblPr>
       <w:tblGrid>
         <w:gridCol w:w="5508"/>
@@ -530,8 +524,13 @@
           <w:numId w:val="5"/>
         </w:numPr>
       </w:pPr>
-      <w:r>
-        <w:t>Gamify?</w:t>
+      <w:proofErr w:type="spellStart"/>
+      <w:r>
+        <w:t>Gamify</w:t>
+      </w:r>
+      <w:proofErr w:type="spellEnd"/>
+      <w:r>
+        <w:t>?</w:t>
       </w:r>
       <w:r>
         <w:t xml:space="preserve"> Game center on app store? </w:t>
@@ -608,15 +607,11 @@
           <w:numId w:val="5"/>
         </w:numPr>
       </w:pPr>
-      <w:r>
-        <w:t>Literature</w:t>
-      </w:r>
-      <w:r>
-        <w:t xml:space="preserve"> </w:t>
-      </w:r>
-      <w:r>
-        <w:t>review</w:t>
-      </w:r>
+      <w:proofErr w:type="spellStart"/>
+      <w:r>
+        <w:t>Literaturereview</w:t>
+      </w:r>
+      <w:proofErr w:type="spellEnd"/>
       <w:r>
         <w:t>: anything related to your project: conference papers, websites, Google scholar.</w:t>
       </w:r>
@@ -633,7 +628,7 @@
 </file>
 
 <file path=word/numbering.xml><?xml version="1.0" encoding="utf-8"?>
-<w:numbering xmlns:wpc="http://schemas.microsoft.com/office/word/2010/wordprocessingCanvas" xmlns:mc="http://schemas.openxmlformats.org/markup-compatibility/2006" xmlns:o="urn:schemas-microsoft-com:office:office" xmlns:r="http://schemas.openxmlformats.org/officeDocument/2006/relationships" xmlns:m="http://schemas.openxmlformats.org/officeDocument/2006/math" xmlns:v="urn:schemas-microsoft-com:vml" xmlns:wp14="http://schemas.microsoft.com/office/word/2010/wordprocessingDrawing" xmlns:wp="http://schemas.openxmlformats.org/drawingml/2006/wordprocessingDrawing" xmlns:w10="urn:schemas-microsoft-com:office:word" xmlns:w="http://schemas.openxmlformats.org/wordprocessingml/2006/main" xmlns:w14="http://schemas.microsoft.com/office/word/2010/wordml" xmlns:wpg="http://schemas.microsoft.com/office/word/2010/wordprocessingGroup" xmlns:wpi="http://schemas.microsoft.com/office/word/2010/wordprocessingInk" xmlns:wne="http://schemas.microsoft.com/office/word/2006/wordml" xmlns:wps="http://schemas.microsoft.com/office/word/2010/wordprocessingShape" mc:Ignorable="w14 wp14">
+<w:numbering xmlns:ve="http://schemas.openxmlformats.org/markup-compatibility/2006" xmlns:o="urn:schemas-microsoft-com:office:office" xmlns:r="http://schemas.openxmlformats.org/officeDocument/2006/relationships" xmlns:m="http://schemas.openxmlformats.org/officeDocument/2006/math" xmlns:v="urn:schemas-microsoft-com:vml" xmlns:wp="http://schemas.openxmlformats.org/drawingml/2006/wordprocessingDrawing" xmlns:w10="urn:schemas-microsoft-com:office:word" xmlns:w="http://schemas.openxmlformats.org/wordprocessingml/2006/main" xmlns:wne="http://schemas.microsoft.com/office/word/2006/wordml">
   <w:abstractNum w:abstractNumId="0">
     <w:nsid w:val="FFFFFF89"/>
     <w:multiLevelType w:val="singleLevel"/>
@@ -876,7 +871,7 @@
 </file>
 
 <file path=word/styles.xml><?xml version="1.0" encoding="utf-8"?>
-<w:styles xmlns:mc="http://schemas.openxmlformats.org/markup-compatibility/2006" xmlns:r="http://schemas.openxmlformats.org/officeDocument/2006/relationships" xmlns:w="http://schemas.openxmlformats.org/wordprocessingml/2006/main" xmlns:w14="http://schemas.microsoft.com/office/word/2010/wordml" mc:Ignorable="w14">
+<w:styles xmlns:r="http://schemas.openxmlformats.org/officeDocument/2006/relationships" xmlns:w="http://schemas.openxmlformats.org/wordprocessingml/2006/main">
   <w:docDefaults>
     <w:rPrDefault>
       <w:rPr>
@@ -1112,6 +1107,7 @@
     <w:uiPriority w:val="99"/>
     <w:semiHidden/>
     <w:unhideWhenUsed/>
+    <w:qFormat/>
     <w:tblPr>
       <w:tblInd w:w="0" w:type="dxa"/>
       <w:tblCellMar>

</xml_diff>

<commit_message>
Small formatting of the document
</commit_message>
<xml_diff>
--- a/Proposal.docx
+++ b/Proposal.docx
@@ -1,17 +1,25 @@
 
 <file path=word/document.xml><?xml version="1.0" encoding="utf-8"?>
-<w:document xmlns:wpc="http://schemas.microsoft.com/office/word/2010/wordprocessingCanvas" xmlns:mc="http://schemas.openxmlformats.org/markup-compatibility/2006" xmlns:o="urn:schemas-microsoft-com:office:office" xmlns:r="http://schemas.openxmlformats.org/officeDocument/2006/relationships" xmlns:m="http://schemas.openxmlformats.org/officeDocument/2006/math" xmlns:v="urn:schemas-microsoft-com:vml" xmlns:wp14="http://schemas.microsoft.com/office/word/2010/wordprocessingDrawing" xmlns:wp="http://schemas.openxmlformats.org/drawingml/2006/wordprocessingDrawing" xmlns:w10="urn:schemas-microsoft-com:office:word" xmlns:w="http://schemas.openxmlformats.org/wordprocessingml/2006/main" xmlns:w14="http://schemas.microsoft.com/office/word/2010/wordml" xmlns:w15="http://schemas.microsoft.com/office/word/2012/wordml" xmlns:wpg="http://schemas.microsoft.com/office/word/2010/wordprocessingGroup" xmlns:wpi="http://schemas.microsoft.com/office/word/2010/wordprocessingInk" xmlns:wne="http://schemas.microsoft.com/office/word/2006/wordml" xmlns:wps="http://schemas.microsoft.com/office/word/2010/wordprocessingShape" mc:Ignorable="w14 w15 wp14">
+<w:document xmlns:wpc="http://schemas.microsoft.com/office/word/2010/wordprocessingCanvas" xmlns:mc="http://schemas.openxmlformats.org/markup-compatibility/2006" xmlns:o="urn:schemas-microsoft-com:office:office" xmlns:r="http://schemas.openxmlformats.org/officeDocument/2006/relationships" xmlns:m="http://schemas.openxmlformats.org/officeDocument/2006/math" xmlns:v="urn:schemas-microsoft-com:vml" xmlns:wp14="http://schemas.microsoft.com/office/word/2010/wordprocessingDrawing" xmlns:wp="http://schemas.openxmlformats.org/drawingml/2006/wordprocessingDrawing" xmlns:w10="urn:schemas-microsoft-com:office:word" xmlns:w="http://schemas.openxmlformats.org/wordprocessingml/2006/main" xmlns:w14="http://schemas.microsoft.com/office/word/2010/wordml" xmlns:wpg="http://schemas.microsoft.com/office/word/2010/wordprocessingGroup" xmlns:wpi="http://schemas.microsoft.com/office/word/2010/wordprocessingInk" xmlns:wne="http://schemas.microsoft.com/office/word/2006/wordml" xmlns:wps="http://schemas.microsoft.com/office/word/2010/wordprocessingShape" mc:Ignorable="w14 wp14">
   <w:body>
     <w:p>
       <w:pPr>
         <w:pStyle w:val="Heading1"/>
+        <w:jc w:val="both"/>
       </w:pPr>
       <w:r>
         <w:t>Part 1</w:t>
       </w:r>
     </w:p>
-    <w:p/>
-    <w:p>
+    <w:p>
+      <w:pPr>
+        <w:jc w:val="both"/>
+      </w:pPr>
+    </w:p>
+    <w:p>
+      <w:pPr>
+        <w:jc w:val="both"/>
+      </w:pPr>
       <w:r>
         <w:t xml:space="preserve">(WENDY): </w:t>
       </w:r>
@@ -22,7 +30,11 @@
         <w:t xml:space="preserve"> the entire thing.</w:t>
       </w:r>
     </w:p>
-    <w:p/>
+    <w:p>
+      <w:pPr>
+        <w:jc w:val="both"/>
+      </w:pPr>
+    </w:p>
     <w:p>
       <w:pPr>
         <w:pStyle w:val="ListParagraph"/>
@@ -30,6 +42,7 @@
           <w:ilvl w:val="0"/>
           <w:numId w:val="4"/>
         </w:numPr>
+        <w:jc w:val="both"/>
       </w:pPr>
       <w:r>
         <w:t xml:space="preserve">(RICHARD) </w:t>
@@ -54,6 +67,7 @@
           <w:ilvl w:val="0"/>
           <w:numId w:val="4"/>
         </w:numPr>
+        <w:jc w:val="both"/>
       </w:pPr>
       <w:r>
         <w:t xml:space="preserve">(RICHARD) </w:t>
@@ -81,9 +95,8 @@
           <w:ilvl w:val="0"/>
           <w:numId w:val="4"/>
         </w:numPr>
-      </w:pPr>
-      <w:bookmarkStart w:id="0" w:name="_GoBack"/>
-      <w:bookmarkEnd w:id="0"/>
+        <w:jc w:val="both"/>
+      </w:pPr>
       <w:r>
         <w:t>(BENSON) The need for this app arises in everyday transactions. For example, a mother goes grocery shopping at several stores with her child. She wants to keep track of the plethora of receipts she's about to receive before they pile up, all while keeping an eye on the child. This app would provide a swift method of recording and organizing the receipts while also doing the arithmetic required at the end of the day. Another example is when a group has finished dining at a restaurant. Normally, the receipt wouldn't be taken at all, resulting in the amount spent forgotten. In any transaction, from renting a bike to visiting Disneyland, it saves the user the tedious task of going through a stack of receipts and manually categorizing and summing them together.</w:t>
       </w:r>
@@ -95,9 +108,15 @@
           <w:ilvl w:val="0"/>
           <w:numId w:val="4"/>
         </w:numPr>
-      </w:pPr>
-      <w:r>
-        <w:t>(WENDY) Our goals for usability are: efficient to use and to have good utility. Our app must be efficient to use because we want the user to be able to enter and retrieve their data quickly and easily. We envision the user of this app to be ‘on the go’ and they do not want to spend a lot of time using our app. Our app should have good utility because a user may want to do many things with a budget app, such as: setting a budget, entering transactions, and seeing an overview of their spending for a given time period. All these uses will be addressed and within each there will be flexibility so that the user can view the information in a way that suits them.</w:t>
+        <w:jc w:val="both"/>
+      </w:pPr>
+      <w:r>
+        <w:t>(WENDY) Our goals for usability are: efficient to use and to have goo</w:t>
+      </w:r>
+      <w:bookmarkStart w:id="0" w:name="_GoBack"/>
+      <w:bookmarkEnd w:id="0"/>
+      <w:r>
+        <w:t>d utility. Our app must be efficient to use because we want the user to be able to enter and retrieve their data quickly and easily. We envision the user of this app to be ‘on the go’ and they do not want to spend a lot of time using our app. Our app should have good utility because a user may want to do many things with a budget app, such as: setting a budget, entering transactions, and seeing an overview of their spending for a given time period. All these uses will be addressed and within each there will be flexibility so that the user can view the information in a way that suits them.</w:t>
       </w:r>
       <w:r>
         <w:cr/>
@@ -110,6 +129,7 @@
           <w:ilvl w:val="0"/>
           <w:numId w:val="4"/>
         </w:numPr>
+        <w:jc w:val="both"/>
       </w:pPr>
       <w:r>
         <w:t>(BENSON)</w:t>
@@ -118,6 +138,7 @@
     <w:p>
       <w:pPr>
         <w:pStyle w:val="ListParagraph"/>
+        <w:jc w:val="both"/>
       </w:pPr>
       <w:r>
         <w:t>The primary barrier in apps with similar functionality is in how the user feels when using it regularly. It can easily become tedious, keying in numbers and sorting out categories, producing a repulsive user experience, even frustrating when in a hurry. However, much of the chore can be bypassed by automatically scanning the receipts. Sorting them can also be streamlined to a few taps on the screen. Once the tedium has been taken out, what's left are a tidy and organized list of expenditures as well as simple and clear graphs to view progress, indicating when and where to spend or save. This alone should be thoroughly rewarding and provide motivation for the user to continue using the app and ease the burden of daily life.</w:t>
@@ -126,12 +147,18 @@
     <w:p>
       <w:pPr>
         <w:pStyle w:val="ListParagraph"/>
-      </w:pPr>
-    </w:p>
-    <w:p/>
+        <w:jc w:val="both"/>
+      </w:pPr>
+    </w:p>
+    <w:p>
+      <w:pPr>
+        <w:jc w:val="both"/>
+      </w:pPr>
+    </w:p>
     <w:p>
       <w:pPr>
         <w:spacing w:after="200" w:line="276" w:lineRule="auto"/>
+        <w:jc w:val="both"/>
         <w:rPr>
           <w:rFonts w:asciiTheme="majorHAnsi" w:eastAsiaTheme="majorEastAsia" w:hAnsiTheme="majorHAnsi" w:cstheme="majorBidi"/>
           <w:b/>
@@ -148,13 +175,18 @@
     <w:p>
       <w:pPr>
         <w:pStyle w:val="Heading1"/>
+        <w:jc w:val="both"/>
       </w:pPr>
       <w:r>
         <w:lastRenderedPageBreak/>
         <w:t>Part 2</w:t>
       </w:r>
     </w:p>
-    <w:p/>
+    <w:p>
+      <w:pPr>
+        <w:jc w:val="both"/>
+      </w:pPr>
+    </w:p>
     <w:tbl>
       <w:tblPr>
         <w:tblStyle w:val="TableGrid"/>
@@ -171,6 +203,9 @@
             <w:tcW w:w="5508" w:type="dxa"/>
           </w:tcPr>
           <w:p>
+            <w:pPr>
+              <w:jc w:val="both"/>
+            </w:pPr>
             <w:r>
               <w:t>App</w:t>
             </w:r>
@@ -181,6 +216,9 @@
             <w:tcW w:w="5508" w:type="dxa"/>
           </w:tcPr>
           <w:p>
+            <w:pPr>
+              <w:jc w:val="both"/>
+            </w:pPr>
             <w:r>
               <w:t>Criticisms</w:t>
             </w:r>
@@ -192,13 +230,21 @@
           <w:tcPr>
             <w:tcW w:w="5508" w:type="dxa"/>
           </w:tcPr>
-          <w:p/>
+          <w:p>
+            <w:pPr>
+              <w:jc w:val="both"/>
+            </w:pPr>
+          </w:p>
         </w:tc>
         <w:tc>
           <w:tcPr>
             <w:tcW w:w="5508" w:type="dxa"/>
           </w:tcPr>
-          <w:p/>
+          <w:p>
+            <w:pPr>
+              <w:jc w:val="both"/>
+            </w:pPr>
+          </w:p>
         </w:tc>
       </w:tr>
       <w:tr>
@@ -206,13 +252,21 @@
           <w:tcPr>
             <w:tcW w:w="5508" w:type="dxa"/>
           </w:tcPr>
-          <w:p/>
+          <w:p>
+            <w:pPr>
+              <w:jc w:val="both"/>
+            </w:pPr>
+          </w:p>
         </w:tc>
         <w:tc>
           <w:tcPr>
             <w:tcW w:w="5508" w:type="dxa"/>
           </w:tcPr>
-          <w:p/>
+          <w:p>
+            <w:pPr>
+              <w:jc w:val="both"/>
+            </w:pPr>
+          </w:p>
         </w:tc>
       </w:tr>
       <w:tr>
@@ -220,13 +274,21 @@
           <w:tcPr>
             <w:tcW w:w="5508" w:type="dxa"/>
           </w:tcPr>
-          <w:p/>
+          <w:p>
+            <w:pPr>
+              <w:jc w:val="both"/>
+            </w:pPr>
+          </w:p>
         </w:tc>
         <w:tc>
           <w:tcPr>
             <w:tcW w:w="5508" w:type="dxa"/>
           </w:tcPr>
-          <w:p/>
+          <w:p>
+            <w:pPr>
+              <w:jc w:val="both"/>
+            </w:pPr>
+          </w:p>
         </w:tc>
       </w:tr>
       <w:tr>
@@ -234,13 +296,21 @@
           <w:tcPr>
             <w:tcW w:w="5508" w:type="dxa"/>
           </w:tcPr>
-          <w:p/>
+          <w:p>
+            <w:pPr>
+              <w:jc w:val="both"/>
+            </w:pPr>
+          </w:p>
         </w:tc>
         <w:tc>
           <w:tcPr>
             <w:tcW w:w="5508" w:type="dxa"/>
           </w:tcPr>
-          <w:p/>
+          <w:p>
+            <w:pPr>
+              <w:jc w:val="both"/>
+            </w:pPr>
+          </w:p>
         </w:tc>
       </w:tr>
       <w:tr>
@@ -248,13 +318,21 @@
           <w:tcPr>
             <w:tcW w:w="5508" w:type="dxa"/>
           </w:tcPr>
-          <w:p/>
+          <w:p>
+            <w:pPr>
+              <w:jc w:val="both"/>
+            </w:pPr>
+          </w:p>
         </w:tc>
         <w:tc>
           <w:tcPr>
             <w:tcW w:w="5508" w:type="dxa"/>
           </w:tcPr>
-          <w:p/>
+          <w:p>
+            <w:pPr>
+              <w:jc w:val="both"/>
+            </w:pPr>
+          </w:p>
         </w:tc>
       </w:tr>
       <w:tr>
@@ -262,13 +340,21 @@
           <w:tcPr>
             <w:tcW w:w="5508" w:type="dxa"/>
           </w:tcPr>
-          <w:p/>
+          <w:p>
+            <w:pPr>
+              <w:jc w:val="both"/>
+            </w:pPr>
+          </w:p>
         </w:tc>
         <w:tc>
           <w:tcPr>
             <w:tcW w:w="5508" w:type="dxa"/>
           </w:tcPr>
-          <w:p/>
+          <w:p>
+            <w:pPr>
+              <w:jc w:val="both"/>
+            </w:pPr>
+          </w:p>
         </w:tc>
       </w:tr>
       <w:tr>
@@ -276,20 +362,33 @@
           <w:tcPr>
             <w:tcW w:w="5508" w:type="dxa"/>
           </w:tcPr>
-          <w:p/>
+          <w:p>
+            <w:pPr>
+              <w:jc w:val="both"/>
+            </w:pPr>
+          </w:p>
         </w:tc>
         <w:tc>
           <w:tcPr>
             <w:tcW w:w="5508" w:type="dxa"/>
           </w:tcPr>
-          <w:p/>
+          <w:p>
+            <w:pPr>
+              <w:jc w:val="both"/>
+            </w:pPr>
+          </w:p>
         </w:tc>
       </w:tr>
     </w:tbl>
-    <w:p/>
+    <w:p>
+      <w:pPr>
+        <w:jc w:val="both"/>
+      </w:pPr>
+    </w:p>
     <w:p>
       <w:pPr>
         <w:spacing w:after="200" w:line="276" w:lineRule="auto"/>
+        <w:jc w:val="both"/>
       </w:pPr>
       <w:r>
         <w:br w:type="page"/>
@@ -298,6 +397,7 @@
     <w:p>
       <w:pPr>
         <w:pStyle w:val="BigHeading"/>
+        <w:jc w:val="both"/>
       </w:pPr>
       <w:r>
         <w:lastRenderedPageBreak/>
@@ -307,6 +407,7 @@
     <w:p>
       <w:pPr>
         <w:pStyle w:val="BigHeading"/>
+        <w:jc w:val="both"/>
       </w:pPr>
     </w:p>
     <w:p>
@@ -316,6 +417,7 @@
           <w:ilvl w:val="0"/>
           <w:numId w:val="5"/>
         </w:numPr>
+        <w:jc w:val="both"/>
       </w:pPr>
       <w:r>
         <w:t>Allocating a budget. User can decide if it’s monthly, yearly, weekly, etc.</w:t>
@@ -328,6 +430,7 @@
           <w:ilvl w:val="0"/>
           <w:numId w:val="5"/>
         </w:numPr>
+        <w:jc w:val="both"/>
       </w:pPr>
       <w:r>
         <w:t>Modifying the budget, increase it or decrease it.</w:t>
@@ -340,6 +443,7 @@
           <w:ilvl w:val="0"/>
           <w:numId w:val="5"/>
         </w:numPr>
+        <w:jc w:val="both"/>
       </w:pPr>
       <w:r>
         <w:t xml:space="preserve">The ability to go under (and it gets reflected in future). </w:t>
@@ -352,6 +456,7 @@
           <w:ilvl w:val="0"/>
           <w:numId w:val="5"/>
         </w:numPr>
+        <w:jc w:val="both"/>
       </w:pPr>
       <w:r>
         <w:t xml:space="preserve">Allow budget to accumulate, allow different budgets </w:t>
@@ -364,6 +469,7 @@
           <w:ilvl w:val="0"/>
           <w:numId w:val="5"/>
         </w:numPr>
+        <w:jc w:val="both"/>
       </w:pPr>
       <w:r>
         <w:t xml:space="preserve">New feature: taking pictures or </w:t>
@@ -382,6 +488,7 @@
           <w:ilvl w:val="0"/>
           <w:numId w:val="5"/>
         </w:numPr>
+        <w:jc w:val="both"/>
       </w:pPr>
       <w:r>
         <w:t>Selling</w:t>
@@ -409,6 +516,7 @@
           <w:ilvl w:val="0"/>
           <w:numId w:val="5"/>
         </w:numPr>
+        <w:jc w:val="both"/>
       </w:pPr>
       <w:r>
         <w:t xml:space="preserve">Instead of different views, have one </w:t>
@@ -429,6 +537,7 @@
           <w:ilvl w:val="0"/>
           <w:numId w:val="5"/>
         </w:numPr>
+        <w:jc w:val="both"/>
       </w:pPr>
       <w:proofErr w:type="spellStart"/>
       <w:r>
@@ -449,6 +558,7 @@
           <w:ilvl w:val="1"/>
           <w:numId w:val="5"/>
         </w:numPr>
+        <w:jc w:val="both"/>
       </w:pPr>
       <w:r>
         <w:t xml:space="preserve">The </w:t>
@@ -467,6 +577,7 @@
           <w:ilvl w:val="1"/>
           <w:numId w:val="5"/>
         </w:numPr>
+        <w:jc w:val="both"/>
       </w:pPr>
       <w:r>
         <w:t>Reward: inputting information?</w:t>
@@ -479,6 +590,7 @@
           <w:ilvl w:val="1"/>
           <w:numId w:val="5"/>
         </w:numPr>
+        <w:jc w:val="both"/>
       </w:pPr>
       <w:r>
         <w:t xml:space="preserve">Maybe a non-social game? Not </w:t>
@@ -497,6 +609,7 @@
           <w:ilvl w:val="0"/>
           <w:numId w:val="5"/>
         </w:numPr>
+        <w:jc w:val="both"/>
       </w:pPr>
       <w:r>
         <w:t>Notifications</w:t>
@@ -512,6 +625,7 @@
           <w:ilvl w:val="0"/>
           <w:numId w:val="5"/>
         </w:numPr>
+        <w:jc w:val="both"/>
       </w:pPr>
       <w:r>
         <w:t>Literature</w:t>
@@ -534,7 +648,11 @@
         <w:t xml:space="preserve"> scholar.</w:t>
       </w:r>
     </w:p>
-    <w:p/>
+    <w:p>
+      <w:pPr>
+        <w:jc w:val="both"/>
+      </w:pPr>
+    </w:p>
     <w:sectPr>
       <w:pgSz w:w="12240" w:h="15840"/>
       <w:pgMar w:top="720" w:right="720" w:bottom="720" w:left="720" w:header="720" w:footer="720" w:gutter="0"/>
@@ -546,7 +664,7 @@
 </file>
 
 <file path=word/numbering.xml><?xml version="1.0" encoding="utf-8"?>
-<w:numbering xmlns:wpc="http://schemas.microsoft.com/office/word/2010/wordprocessingCanvas" xmlns:mc="http://schemas.openxmlformats.org/markup-compatibility/2006" xmlns:o="urn:schemas-microsoft-com:office:office" xmlns:r="http://schemas.openxmlformats.org/officeDocument/2006/relationships" xmlns:m="http://schemas.openxmlformats.org/officeDocument/2006/math" xmlns:v="urn:schemas-microsoft-com:vml" xmlns:wp14="http://schemas.microsoft.com/office/word/2010/wordprocessingDrawing" xmlns:wp="http://schemas.openxmlformats.org/drawingml/2006/wordprocessingDrawing" xmlns:w10="urn:schemas-microsoft-com:office:word" xmlns:w="http://schemas.openxmlformats.org/wordprocessingml/2006/main" xmlns:w14="http://schemas.microsoft.com/office/word/2010/wordml" xmlns:w15="http://schemas.microsoft.com/office/word/2012/wordml" xmlns:wpg="http://schemas.microsoft.com/office/word/2010/wordprocessingGroup" xmlns:wpi="http://schemas.microsoft.com/office/word/2010/wordprocessingInk" xmlns:wne="http://schemas.microsoft.com/office/word/2006/wordml" xmlns:wps="http://schemas.microsoft.com/office/word/2010/wordprocessingShape" mc:Ignorable="w14 w15 wp14">
+<w:numbering xmlns:wpc="http://schemas.microsoft.com/office/word/2010/wordprocessingCanvas" xmlns:mc="http://schemas.openxmlformats.org/markup-compatibility/2006" xmlns:o="urn:schemas-microsoft-com:office:office" xmlns:r="http://schemas.openxmlformats.org/officeDocument/2006/relationships" xmlns:m="http://schemas.openxmlformats.org/officeDocument/2006/math" xmlns:v="urn:schemas-microsoft-com:vml" xmlns:wp14="http://schemas.microsoft.com/office/word/2010/wordprocessingDrawing" xmlns:wp="http://schemas.openxmlformats.org/drawingml/2006/wordprocessingDrawing" xmlns:w10="urn:schemas-microsoft-com:office:word" xmlns:w="http://schemas.openxmlformats.org/wordprocessingml/2006/main" xmlns:w14="http://schemas.microsoft.com/office/word/2010/wordml" xmlns:wpg="http://schemas.microsoft.com/office/word/2010/wordprocessingGroup" xmlns:wpi="http://schemas.microsoft.com/office/word/2010/wordprocessingInk" xmlns:wne="http://schemas.microsoft.com/office/word/2006/wordml" xmlns:wps="http://schemas.microsoft.com/office/word/2010/wordprocessingShape" mc:Ignorable="w14 wp14">
   <w:abstractNum w:abstractNumId="0">
     <w:nsid w:val="FFFFFF89"/>
     <w:multiLevelType w:val="singleLevel"/>
@@ -789,7 +907,7 @@
 </file>
 
 <file path=word/styles.xml><?xml version="1.0" encoding="utf-8"?>
-<w:styles xmlns:mc="http://schemas.openxmlformats.org/markup-compatibility/2006" xmlns:r="http://schemas.openxmlformats.org/officeDocument/2006/relationships" xmlns:w="http://schemas.openxmlformats.org/wordprocessingml/2006/main" xmlns:w14="http://schemas.microsoft.com/office/word/2010/wordml" xmlns:w15="http://schemas.microsoft.com/office/word/2012/wordml" mc:Ignorable="w14 w15">
+<w:styles xmlns:mc="http://schemas.openxmlformats.org/markup-compatibility/2006" xmlns:r="http://schemas.openxmlformats.org/officeDocument/2006/relationships" xmlns:w="http://schemas.openxmlformats.org/wordprocessingml/2006/main" xmlns:w14="http://schemas.microsoft.com/office/word/2010/wordml" mc:Ignorable="w14">
   <w:docDefaults>
     <w:rPrDefault>
       <w:rPr>
@@ -805,378 +923,785 @@
       </w:pPr>
     </w:pPrDefault>
   </w:docDefaults>
-  <w:latentStyles w:defLockedState="0" w:defUIPriority="99" w:defSemiHidden="0" w:defUnhideWhenUsed="0" w:defQFormat="0" w:count="371">
-    <w:lsdException w:name="Normal" w:uiPriority="0" w:qFormat="1"/>
-    <w:lsdException w:name="heading 1" w:uiPriority="9" w:qFormat="1"/>
-    <w:lsdException w:name="heading 2" w:semiHidden="1" w:uiPriority="9" w:unhideWhenUsed="1" w:qFormat="1"/>
-    <w:lsdException w:name="heading 3" w:semiHidden="1" w:uiPriority="9" w:unhideWhenUsed="1" w:qFormat="1"/>
-    <w:lsdException w:name="heading 4" w:semiHidden="1" w:uiPriority="9" w:unhideWhenUsed="1" w:qFormat="1"/>
-    <w:lsdException w:name="heading 5" w:semiHidden="1" w:uiPriority="9" w:unhideWhenUsed="1" w:qFormat="1"/>
-    <w:lsdException w:name="heading 6" w:semiHidden="1" w:uiPriority="9" w:unhideWhenUsed="1" w:qFormat="1"/>
-    <w:lsdException w:name="heading 7" w:semiHidden="1" w:uiPriority="9" w:unhideWhenUsed="1" w:qFormat="1"/>
-    <w:lsdException w:name="heading 8" w:semiHidden="1" w:uiPriority="9" w:unhideWhenUsed="1" w:qFormat="1"/>
-    <w:lsdException w:name="heading 9" w:semiHidden="1" w:uiPriority="9" w:unhideWhenUsed="1" w:qFormat="1"/>
-    <w:lsdException w:name="index 1" w:semiHidden="1" w:unhideWhenUsed="1"/>
-    <w:lsdException w:name="index 2" w:semiHidden="1" w:unhideWhenUsed="1"/>
-    <w:lsdException w:name="index 3" w:semiHidden="1" w:unhideWhenUsed="1"/>
-    <w:lsdException w:name="index 4" w:semiHidden="1" w:unhideWhenUsed="1"/>
-    <w:lsdException w:name="index 5" w:semiHidden="1" w:unhideWhenUsed="1"/>
-    <w:lsdException w:name="index 6" w:semiHidden="1" w:unhideWhenUsed="1"/>
-    <w:lsdException w:name="index 7" w:semiHidden="1" w:unhideWhenUsed="1"/>
-    <w:lsdException w:name="index 8" w:semiHidden="1" w:unhideWhenUsed="1"/>
-    <w:lsdException w:name="index 9" w:semiHidden="1" w:unhideWhenUsed="1"/>
-    <w:lsdException w:name="toc 1" w:semiHidden="1" w:uiPriority="39" w:unhideWhenUsed="1"/>
-    <w:lsdException w:name="toc 2" w:semiHidden="1" w:uiPriority="39" w:unhideWhenUsed="1"/>
-    <w:lsdException w:name="toc 3" w:semiHidden="1" w:uiPriority="39" w:unhideWhenUsed="1"/>
-    <w:lsdException w:name="toc 4" w:semiHidden="1" w:uiPriority="39" w:unhideWhenUsed="1"/>
-    <w:lsdException w:name="toc 5" w:semiHidden="1" w:uiPriority="39" w:unhideWhenUsed="1"/>
-    <w:lsdException w:name="toc 6" w:semiHidden="1" w:uiPriority="39" w:unhideWhenUsed="1"/>
-    <w:lsdException w:name="toc 7" w:semiHidden="1" w:uiPriority="39" w:unhideWhenUsed="1"/>
-    <w:lsdException w:name="toc 8" w:semiHidden="1" w:uiPriority="39" w:unhideWhenUsed="1"/>
-    <w:lsdException w:name="toc 9" w:semiHidden="1" w:uiPriority="39" w:unhideWhenUsed="1"/>
-    <w:lsdException w:name="Normal Indent" w:semiHidden="1" w:unhideWhenUsed="1"/>
-    <w:lsdException w:name="footnote text" w:semiHidden="1" w:unhideWhenUsed="1"/>
-    <w:lsdException w:name="annotation text" w:semiHidden="1" w:unhideWhenUsed="1"/>
-    <w:lsdException w:name="header" w:semiHidden="1" w:unhideWhenUsed="1"/>
-    <w:lsdException w:name="footer" w:semiHidden="1" w:unhideWhenUsed="1"/>
-    <w:lsdException w:name="index heading" w:semiHidden="1" w:unhideWhenUsed="1"/>
-    <w:lsdException w:name="caption" w:semiHidden="1" w:uiPriority="35" w:unhideWhenUsed="1" w:qFormat="1"/>
-    <w:lsdException w:name="table of figures" w:semiHidden="1" w:unhideWhenUsed="1"/>
-    <w:lsdException w:name="envelope address" w:semiHidden="1" w:unhideWhenUsed="1"/>
-    <w:lsdException w:name="envelope return" w:semiHidden="1" w:unhideWhenUsed="1"/>
-    <w:lsdException w:name="footnote reference" w:semiHidden="1" w:unhideWhenUsed="1"/>
-    <w:lsdException w:name="annotation reference" w:semiHidden="1" w:unhideWhenUsed="1"/>
-    <w:lsdException w:name="line number" w:semiHidden="1" w:unhideWhenUsed="1"/>
-    <w:lsdException w:name="page number" w:semiHidden="1" w:unhideWhenUsed="1"/>
-    <w:lsdException w:name="endnote reference" w:semiHidden="1" w:unhideWhenUsed="1"/>
-    <w:lsdException w:name="endnote text" w:semiHidden="1" w:unhideWhenUsed="1"/>
-    <w:lsdException w:name="table of authorities" w:semiHidden="1" w:unhideWhenUsed="1"/>
-    <w:lsdException w:name="macro" w:semiHidden="1" w:unhideWhenUsed="1"/>
-    <w:lsdException w:name="toa heading" w:semiHidden="1" w:unhideWhenUsed="1"/>
-    <w:lsdException w:name="List" w:semiHidden="1" w:unhideWhenUsed="1"/>
-    <w:lsdException w:name="List Bullet" w:semiHidden="1" w:unhideWhenUsed="1"/>
-    <w:lsdException w:name="List Number" w:semiHidden="1" w:unhideWhenUsed="1"/>
-    <w:lsdException w:name="List 2" w:semiHidden="1" w:unhideWhenUsed="1"/>
-    <w:lsdException w:name="List 3" w:semiHidden="1" w:unhideWhenUsed="1"/>
-    <w:lsdException w:name="List 4" w:semiHidden="1" w:unhideWhenUsed="1"/>
-    <w:lsdException w:name="List 5" w:semiHidden="1" w:unhideWhenUsed="1"/>
-    <w:lsdException w:name="List Bullet 2" w:semiHidden="1" w:unhideWhenUsed="1"/>
-    <w:lsdException w:name="List Bullet 3" w:semiHidden="1" w:unhideWhenUsed="1"/>
-    <w:lsdException w:name="List Bullet 4" w:semiHidden="1" w:unhideWhenUsed="1"/>
-    <w:lsdException w:name="List Bullet 5" w:semiHidden="1" w:unhideWhenUsed="1"/>
-    <w:lsdException w:name="List Number 2" w:semiHidden="1" w:unhideWhenUsed="1"/>
-    <w:lsdException w:name="List Number 3" w:semiHidden="1" w:unhideWhenUsed="1"/>
-    <w:lsdException w:name="List Number 4" w:semiHidden="1" w:unhideWhenUsed="1"/>
-    <w:lsdException w:name="List Number 5" w:semiHidden="1" w:unhideWhenUsed="1"/>
-    <w:lsdException w:name="Title" w:uiPriority="10" w:qFormat="1"/>
-    <w:lsdException w:name="Closing" w:semiHidden="1" w:unhideWhenUsed="1"/>
-    <w:lsdException w:name="Signature" w:semiHidden="1" w:unhideWhenUsed="1"/>
-    <w:lsdException w:name="Default Paragraph Font" w:semiHidden="1" w:uiPriority="1" w:unhideWhenUsed="1"/>
-    <w:lsdException w:name="Body Text" w:semiHidden="1" w:unhideWhenUsed="1"/>
-    <w:lsdException w:name="Body Text Indent" w:semiHidden="1" w:unhideWhenUsed="1"/>
-    <w:lsdException w:name="List Continue" w:semiHidden="1" w:unhideWhenUsed="1"/>
-    <w:lsdException w:name="List Continue 2" w:semiHidden="1" w:unhideWhenUsed="1"/>
-    <w:lsdException w:name="List Continue 3" w:semiHidden="1" w:unhideWhenUsed="1"/>
-    <w:lsdException w:name="List Continue 4" w:semiHidden="1" w:unhideWhenUsed="1"/>
-    <w:lsdException w:name="List Continue 5" w:semiHidden="1" w:unhideWhenUsed="1"/>
-    <w:lsdException w:name="Message Header" w:semiHidden="1" w:unhideWhenUsed="1"/>
-    <w:lsdException w:name="Subtitle" w:uiPriority="11" w:qFormat="1"/>
-    <w:lsdException w:name="Salutation" w:semiHidden="1" w:unhideWhenUsed="1"/>
-    <w:lsdException w:name="Date" w:semiHidden="1" w:unhideWhenUsed="1"/>
-    <w:lsdException w:name="Body Text First Indent" w:semiHidden="1" w:unhideWhenUsed="1"/>
-    <w:lsdException w:name="Body Text First Indent 2" w:semiHidden="1" w:unhideWhenUsed="1"/>
-    <w:lsdException w:name="Note Heading" w:semiHidden="1" w:unhideWhenUsed="1"/>
-    <w:lsdException w:name="Body Text 2" w:semiHidden="1" w:unhideWhenUsed="1"/>
-    <w:lsdException w:name="Body Text 3" w:semiHidden="1" w:unhideWhenUsed="1"/>
-    <w:lsdException w:name="Body Text Indent 2" w:semiHidden="1" w:unhideWhenUsed="1"/>
-    <w:lsdException w:name="Body Text Indent 3" w:semiHidden="1" w:unhideWhenUsed="1"/>
-    <w:lsdException w:name="Block Text" w:semiHidden="1" w:unhideWhenUsed="1"/>
-    <w:lsdException w:name="Hyperlink" w:semiHidden="1" w:unhideWhenUsed="1"/>
-    <w:lsdException w:name="FollowedHyperlink" w:semiHidden="1" w:unhideWhenUsed="1"/>
-    <w:lsdException w:name="Strong" w:uiPriority="22" w:qFormat="1"/>
-    <w:lsdException w:name="Emphasis" w:uiPriority="20" w:qFormat="1"/>
-    <w:lsdException w:name="Document Map" w:semiHidden="1" w:unhideWhenUsed="1"/>
-    <w:lsdException w:name="Plain Text" w:semiHidden="1" w:unhideWhenUsed="1"/>
-    <w:lsdException w:name="E-mail Signature" w:semiHidden="1" w:unhideWhenUsed="1"/>
-    <w:lsdException w:name="HTML Top of Form" w:semiHidden="1" w:unhideWhenUsed="1"/>
-    <w:lsdException w:name="HTML Bottom of Form" w:semiHidden="1" w:unhideWhenUsed="1"/>
-    <w:lsdException w:name="Normal (Web)" w:semiHidden="1" w:unhideWhenUsed="1"/>
-    <w:lsdException w:name="HTML Acronym" w:semiHidden="1" w:unhideWhenUsed="1"/>
-    <w:lsdException w:name="HTML Address" w:semiHidden="1" w:unhideWhenUsed="1"/>
-    <w:lsdException w:name="HTML Cite" w:semiHidden="1" w:unhideWhenUsed="1"/>
-    <w:lsdException w:name="HTML Code" w:semiHidden="1" w:unhideWhenUsed="1"/>
-    <w:lsdException w:name="HTML Definition" w:semiHidden="1" w:unhideWhenUsed="1"/>
-    <w:lsdException w:name="HTML Keyboard" w:semiHidden="1" w:unhideWhenUsed="1"/>
-    <w:lsdException w:name="HTML Preformatted" w:semiHidden="1" w:unhideWhenUsed="1"/>
-    <w:lsdException w:name="HTML Sample" w:semiHidden="1" w:unhideWhenUsed="1"/>
-    <w:lsdException w:name="HTML Typewriter" w:semiHidden="1" w:unhideWhenUsed="1"/>
-    <w:lsdException w:name="HTML Variable" w:semiHidden="1" w:unhideWhenUsed="1"/>
-    <w:lsdException w:name="Normal Table" w:semiHidden="1" w:unhideWhenUsed="1"/>
-    <w:lsdException w:name="annotation subject" w:semiHidden="1" w:unhideWhenUsed="1"/>
-    <w:lsdException w:name="No List" w:semiHidden="1" w:unhideWhenUsed="1"/>
-    <w:lsdException w:name="Outline List 1" w:semiHidden="1" w:unhideWhenUsed="1"/>
-    <w:lsdException w:name="Outline List 2" w:semiHidden="1" w:unhideWhenUsed="1"/>
-    <w:lsdException w:name="Outline List 3" w:semiHidden="1" w:unhideWhenUsed="1"/>
-    <w:lsdException w:name="Table Simple 1" w:semiHidden="1" w:unhideWhenUsed="1"/>
-    <w:lsdException w:name="Table Simple 2" w:semiHidden="1" w:unhideWhenUsed="1"/>
-    <w:lsdException w:name="Table Simple 3" w:semiHidden="1" w:unhideWhenUsed="1"/>
-    <w:lsdException w:name="Table Classic 1" w:semiHidden="1" w:unhideWhenUsed="1"/>
-    <w:lsdException w:name="Table Classic 2" w:semiHidden="1" w:unhideWhenUsed="1"/>
-    <w:lsdException w:name="Table Classic 3" w:semiHidden="1" w:unhideWhenUsed="1"/>
-    <w:lsdException w:name="Table Classic 4" w:semiHidden="1" w:unhideWhenUsed="1"/>
-    <w:lsdException w:name="Table Colorful 1" w:semiHidden="1" w:unhideWhenUsed="1"/>
-    <w:lsdException w:name="Table Colorful 2" w:semiHidden="1" w:unhideWhenUsed="1"/>
-    <w:lsdException w:name="Table Colorful 3" w:semiHidden="1" w:unhideWhenUsed="1"/>
-    <w:lsdException w:name="Table Columns 1" w:semiHidden="1" w:unhideWhenUsed="1"/>
-    <w:lsdException w:name="Table Columns 2" w:semiHidden="1" w:unhideWhenUsed="1"/>
-    <w:lsdException w:name="Table Columns 3" w:semiHidden="1" w:unhideWhenUsed="1"/>
-    <w:lsdException w:name="Table Columns 4" w:semiHidden="1" w:unhideWhenUsed="1"/>
-    <w:lsdException w:name="Table Columns 5" w:semiHidden="1" w:unhideWhenUsed="1"/>
-    <w:lsdException w:name="Table Grid 1" w:semiHidden="1" w:unhideWhenUsed="1"/>
-    <w:lsdException w:name="Table Grid 2" w:semiHidden="1" w:unhideWhenUsed="1"/>
-    <w:lsdException w:name="Table Grid 3" w:semiHidden="1" w:unhideWhenUsed="1"/>
-    <w:lsdException w:name="Table Grid 4" w:semiHidden="1" w:unhideWhenUsed="1"/>
-    <w:lsdException w:name="Table Grid 5" w:semiHidden="1" w:unhideWhenUsed="1"/>
-    <w:lsdException w:name="Table Grid 6" w:semiHidden="1" w:unhideWhenUsed="1"/>
-    <w:lsdException w:name="Table Grid 7" w:semiHidden="1" w:unhideWhenUsed="1"/>
-    <w:lsdException w:name="Table Grid 8" w:semiHidden="1" w:unhideWhenUsed="1"/>
-    <w:lsdException w:name="Table List 1" w:semiHidden="1" w:unhideWhenUsed="1"/>
-    <w:lsdException w:name="Table List 2" w:semiHidden="1" w:unhideWhenUsed="1"/>
-    <w:lsdException w:name="Table List 3" w:semiHidden="1" w:unhideWhenUsed="1"/>
-    <w:lsdException w:name="Table List 4" w:semiHidden="1" w:unhideWhenUsed="1"/>
-    <w:lsdException w:name="Table List 5" w:semiHidden="1" w:unhideWhenUsed="1"/>
-    <w:lsdException w:name="Table List 6" w:semiHidden="1" w:unhideWhenUsed="1"/>
-    <w:lsdException w:name="Table List 7" w:semiHidden="1" w:unhideWhenUsed="1"/>
-    <w:lsdException w:name="Table List 8" w:semiHidden="1" w:unhideWhenUsed="1"/>
-    <w:lsdException w:name="Table 3D effects 1" w:semiHidden="1" w:unhideWhenUsed="1"/>
-    <w:lsdException w:name="Table 3D effects 2" w:semiHidden="1" w:unhideWhenUsed="1"/>
-    <w:lsdException w:name="Table 3D effects 3" w:semiHidden="1" w:unhideWhenUsed="1"/>
-    <w:lsdException w:name="Table Contemporary" w:semiHidden="1" w:unhideWhenUsed="1"/>
-    <w:lsdException w:name="Table Elegant" w:semiHidden="1" w:unhideWhenUsed="1"/>
-    <w:lsdException w:name="Table Professional" w:semiHidden="1" w:unhideWhenUsed="1"/>
-    <w:lsdException w:name="Table Subtle 1" w:semiHidden="1" w:unhideWhenUsed="1"/>
-    <w:lsdException w:name="Table Subtle 2" w:semiHidden="1" w:unhideWhenUsed="1"/>
-    <w:lsdException w:name="Table Web 1" w:semiHidden="1" w:unhideWhenUsed="1"/>
-    <w:lsdException w:name="Table Web 2" w:semiHidden="1" w:unhideWhenUsed="1"/>
-    <w:lsdException w:name="Table Web 3" w:semiHidden="1" w:unhideWhenUsed="1"/>
-    <w:lsdException w:name="Balloon Text" w:semiHidden="1" w:unhideWhenUsed="1"/>
-    <w:lsdException w:name="Table Grid" w:uiPriority="59"/>
-    <w:lsdException w:name="Table Theme" w:semiHidden="1" w:unhideWhenUsed="1"/>
-    <w:lsdException w:name="Placeholder Text" w:semiHidden="1"/>
-    <w:lsdException w:name="No Spacing" w:uiPriority="1" w:qFormat="1"/>
-    <w:lsdException w:name="Light Shading" w:uiPriority="60"/>
-    <w:lsdException w:name="Light List" w:uiPriority="61"/>
-    <w:lsdException w:name="Light Grid" w:uiPriority="62"/>
-    <w:lsdException w:name="Medium Shading 1" w:uiPriority="63"/>
-    <w:lsdException w:name="Medium Shading 2" w:uiPriority="64"/>
-    <w:lsdException w:name="Medium List 1" w:uiPriority="65"/>
-    <w:lsdException w:name="Medium List 2" w:uiPriority="66"/>
-    <w:lsdException w:name="Medium Grid 1" w:uiPriority="67"/>
-    <w:lsdException w:name="Medium Grid 2" w:uiPriority="68"/>
-    <w:lsdException w:name="Medium Grid 3" w:uiPriority="69"/>
-    <w:lsdException w:name="Dark List" w:uiPriority="70"/>
-    <w:lsdException w:name="Colorful Shading" w:uiPriority="71"/>
-    <w:lsdException w:name="Colorful List" w:uiPriority="72"/>
-    <w:lsdException w:name="Colorful Grid" w:uiPriority="73"/>
-    <w:lsdException w:name="Light Shading Accent 1" w:uiPriority="60"/>
-    <w:lsdException w:name="Light List Accent 1" w:uiPriority="61"/>
-    <w:lsdException w:name="Light Grid Accent 1" w:uiPriority="62"/>
-    <w:lsdException w:name="Medium Shading 1 Accent 1" w:uiPriority="63"/>
-    <w:lsdException w:name="Medium Shading 2 Accent 1" w:uiPriority="64"/>
-    <w:lsdException w:name="Medium List 1 Accent 1" w:uiPriority="65"/>
-    <w:lsdException w:name="Revision" w:semiHidden="1"/>
-    <w:lsdException w:name="List Paragraph" w:uiPriority="34" w:qFormat="1"/>
-    <w:lsdException w:name="Quote" w:uiPriority="29" w:qFormat="1"/>
-    <w:lsdException w:name="Intense Quote" w:uiPriority="30" w:qFormat="1"/>
-    <w:lsdException w:name="Medium List 2 Accent 1" w:uiPriority="66"/>
-    <w:lsdException w:name="Medium Grid 1 Accent 1" w:uiPriority="67"/>
-    <w:lsdException w:name="Medium Grid 2 Accent 1" w:uiPriority="68"/>
-    <w:lsdException w:name="Medium Grid 3 Accent 1" w:uiPriority="69"/>
-    <w:lsdException w:name="Dark List Accent 1" w:uiPriority="70"/>
-    <w:lsdException w:name="Colorful Shading Accent 1" w:uiPriority="71"/>
-    <w:lsdException w:name="Colorful List Accent 1" w:uiPriority="72"/>
-    <w:lsdException w:name="Colorful Grid Accent 1" w:uiPriority="73"/>
-    <w:lsdException w:name="Light Shading Accent 2" w:uiPriority="60"/>
-    <w:lsdException w:name="Light List Accent 2" w:uiPriority="61"/>
-    <w:lsdException w:name="Light Grid Accent 2" w:uiPriority="62"/>
-    <w:lsdException w:name="Medium Shading 1 Accent 2" w:uiPriority="63"/>
-    <w:lsdException w:name="Medium Shading 2 Accent 2" w:uiPriority="64"/>
-    <w:lsdException w:name="Medium List 1 Accent 2" w:uiPriority="65"/>
-    <w:lsdException w:name="Medium List 2 Accent 2" w:uiPriority="66"/>
-    <w:lsdException w:name="Medium Grid 1 Accent 2" w:uiPriority="67"/>
-    <w:lsdException w:name="Medium Grid 2 Accent 2" w:uiPriority="68"/>
-    <w:lsdException w:name="Medium Grid 3 Accent 2" w:uiPriority="69"/>
-    <w:lsdException w:name="Dark List Accent 2" w:uiPriority="70"/>
-    <w:lsdException w:name="Colorful Shading Accent 2" w:uiPriority="71"/>
-    <w:lsdException w:name="Colorful List Accent 2" w:uiPriority="72"/>
-    <w:lsdException w:name="Colorful Grid Accent 2" w:uiPriority="73"/>
-    <w:lsdException w:name="Light Shading Accent 3" w:uiPriority="60"/>
-    <w:lsdException w:name="Light List Accent 3" w:uiPriority="61"/>
-    <w:lsdException w:name="Light Grid Accent 3" w:uiPriority="62"/>
-    <w:lsdException w:name="Medium Shading 1 Accent 3" w:uiPriority="63"/>
-    <w:lsdException w:name="Medium Shading 2 Accent 3" w:uiPriority="64"/>
-    <w:lsdException w:name="Medium List 1 Accent 3" w:uiPriority="65"/>
-    <w:lsdException w:name="Medium List 2 Accent 3" w:uiPriority="66"/>
-    <w:lsdException w:name="Medium Grid 1 Accent 3" w:uiPriority="67"/>
-    <w:lsdException w:name="Medium Grid 2 Accent 3" w:uiPriority="68"/>
-    <w:lsdException w:name="Medium Grid 3 Accent 3" w:uiPriority="69"/>
-    <w:lsdException w:name="Dark List Accent 3" w:uiPriority="70"/>
-    <w:lsdException w:name="Colorful Shading Accent 3" w:uiPriority="71"/>
-    <w:lsdException w:name="Colorful List Accent 3" w:uiPriority="72"/>
-    <w:lsdException w:name="Colorful Grid Accent 3" w:uiPriority="73"/>
-    <w:lsdException w:name="Light Shading Accent 4" w:uiPriority="60"/>
-    <w:lsdException w:name="Light List Accent 4" w:uiPriority="61"/>
-    <w:lsdException w:name="Light Grid Accent 4" w:uiPriority="62"/>
-    <w:lsdException w:name="Medium Shading 1 Accent 4" w:uiPriority="63"/>
-    <w:lsdException w:name="Medium Shading 2 Accent 4" w:uiPriority="64"/>
-    <w:lsdException w:name="Medium List 1 Accent 4" w:uiPriority="65"/>
-    <w:lsdException w:name="Medium List 2 Accent 4" w:uiPriority="66"/>
-    <w:lsdException w:name="Medium Grid 1 Accent 4" w:uiPriority="67"/>
-    <w:lsdException w:name="Medium Grid 2 Accent 4" w:uiPriority="68"/>
-    <w:lsdException w:name="Medium Grid 3 Accent 4" w:uiPriority="69"/>
-    <w:lsdException w:name="Dark List Accent 4" w:uiPriority="70"/>
-    <w:lsdException w:name="Colorful Shading Accent 4" w:uiPriority="71"/>
-    <w:lsdException w:name="Colorful List Accent 4" w:uiPriority="72"/>
-    <w:lsdException w:name="Colorful Grid Accent 4" w:uiPriority="73"/>
-    <w:lsdException w:name="Light Shading Accent 5" w:uiPriority="60"/>
-    <w:lsdException w:name="Light List Accent 5" w:uiPriority="61"/>
-    <w:lsdException w:name="Light Grid Accent 5" w:uiPriority="62"/>
-    <w:lsdException w:name="Medium Shading 1 Accent 5" w:uiPriority="63"/>
-    <w:lsdException w:name="Medium Shading 2 Accent 5" w:uiPriority="64"/>
-    <w:lsdException w:name="Medium List 1 Accent 5" w:uiPriority="65"/>
-    <w:lsdException w:name="Medium List 2 Accent 5" w:uiPriority="66"/>
-    <w:lsdException w:name="Medium Grid 1 Accent 5" w:uiPriority="67"/>
-    <w:lsdException w:name="Medium Grid 2 Accent 5" w:uiPriority="68"/>
-    <w:lsdException w:name="Medium Grid 3 Accent 5" w:uiPriority="69"/>
-    <w:lsdException w:name="Dark List Accent 5" w:uiPriority="70"/>
-    <w:lsdException w:name="Colorful Shading Accent 5" w:uiPriority="71"/>
-    <w:lsdException w:name="Colorful List Accent 5" w:uiPriority="72"/>
-    <w:lsdException w:name="Colorful Grid Accent 5" w:uiPriority="73"/>
-    <w:lsdException w:name="Light Shading Accent 6" w:uiPriority="60"/>
-    <w:lsdException w:name="Light List Accent 6" w:uiPriority="61"/>
-    <w:lsdException w:name="Light Grid Accent 6" w:uiPriority="62"/>
-    <w:lsdException w:name="Medium Shading 1 Accent 6" w:uiPriority="63"/>
-    <w:lsdException w:name="Medium Shading 2 Accent 6" w:uiPriority="64"/>
-    <w:lsdException w:name="Medium List 1 Accent 6" w:uiPriority="65"/>
-    <w:lsdException w:name="Medium List 2 Accent 6" w:uiPriority="66"/>
-    <w:lsdException w:name="Medium Grid 1 Accent 6" w:uiPriority="67"/>
-    <w:lsdException w:name="Medium Grid 2 Accent 6" w:uiPriority="68"/>
-    <w:lsdException w:name="Medium Grid 3 Accent 6" w:uiPriority="69"/>
-    <w:lsdException w:name="Dark List Accent 6" w:uiPriority="70"/>
-    <w:lsdException w:name="Colorful Shading Accent 6" w:uiPriority="71"/>
-    <w:lsdException w:name="Colorful List Accent 6" w:uiPriority="72"/>
-    <w:lsdException w:name="Colorful Grid Accent 6" w:uiPriority="73"/>
-    <w:lsdException w:name="Subtle Emphasis" w:uiPriority="19" w:qFormat="1"/>
-    <w:lsdException w:name="Intense Emphasis" w:uiPriority="21" w:qFormat="1"/>
-    <w:lsdException w:name="Subtle Reference" w:uiPriority="31" w:qFormat="1"/>
-    <w:lsdException w:name="Intense Reference" w:uiPriority="32" w:qFormat="1"/>
-    <w:lsdException w:name="Book Title" w:uiPriority="33" w:qFormat="1"/>
-    <w:lsdException w:name="Bibliography" w:semiHidden="1" w:uiPriority="37" w:unhideWhenUsed="1"/>
-    <w:lsdException w:name="TOC Heading" w:semiHidden="1" w:uiPriority="39" w:unhideWhenUsed="1" w:qFormat="1"/>
-    <w:lsdException w:name="Plain Table 1" w:uiPriority="41"/>
-    <w:lsdException w:name="Plain Table 2" w:uiPriority="42"/>
-    <w:lsdException w:name="Plain Table 3" w:uiPriority="43"/>
-    <w:lsdException w:name="Plain Table 4" w:uiPriority="44"/>
-    <w:lsdException w:name="Plain Table 5" w:uiPriority="45"/>
-    <w:lsdException w:name="Grid Table Light" w:uiPriority="40"/>
-    <w:lsdException w:name="Grid Table 1 Light" w:uiPriority="46"/>
-    <w:lsdException w:name="Grid Table 2" w:uiPriority="47"/>
-    <w:lsdException w:name="Grid Table 3" w:uiPriority="48"/>
-    <w:lsdException w:name="Grid Table 4" w:uiPriority="49"/>
-    <w:lsdException w:name="Grid Table 5 Dark" w:uiPriority="50"/>
-    <w:lsdException w:name="Grid Table 6 Colorful" w:uiPriority="51"/>
-    <w:lsdException w:name="Grid Table 7 Colorful" w:uiPriority="52"/>
-    <w:lsdException w:name="Grid Table 1 Light Accent 1" w:uiPriority="46"/>
-    <w:lsdException w:name="Grid Table 2 Accent 1" w:uiPriority="47"/>
-    <w:lsdException w:name="Grid Table 3 Accent 1" w:uiPriority="48"/>
-    <w:lsdException w:name="Grid Table 4 Accent 1" w:uiPriority="49"/>
-    <w:lsdException w:name="Grid Table 5 Dark Accent 1" w:uiPriority="50"/>
-    <w:lsdException w:name="Grid Table 6 Colorful Accent 1" w:uiPriority="51"/>
-    <w:lsdException w:name="Grid Table 7 Colorful Accent 1" w:uiPriority="52"/>
-    <w:lsdException w:name="Grid Table 1 Light Accent 2" w:uiPriority="46"/>
-    <w:lsdException w:name="Grid Table 2 Accent 2" w:uiPriority="47"/>
-    <w:lsdException w:name="Grid Table 3 Accent 2" w:uiPriority="48"/>
-    <w:lsdException w:name="Grid Table 4 Accent 2" w:uiPriority="49"/>
-    <w:lsdException w:name="Grid Table 5 Dark Accent 2" w:uiPriority="50"/>
-    <w:lsdException w:name="Grid Table 6 Colorful Accent 2" w:uiPriority="51"/>
-    <w:lsdException w:name="Grid Table 7 Colorful Accent 2" w:uiPriority="52"/>
-    <w:lsdException w:name="Grid Table 1 Light Accent 3" w:uiPriority="46"/>
-    <w:lsdException w:name="Grid Table 2 Accent 3" w:uiPriority="47"/>
-    <w:lsdException w:name="Grid Table 3 Accent 3" w:uiPriority="48"/>
-    <w:lsdException w:name="Grid Table 4 Accent 3" w:uiPriority="49"/>
-    <w:lsdException w:name="Grid Table 5 Dark Accent 3" w:uiPriority="50"/>
-    <w:lsdException w:name="Grid Table 6 Colorful Accent 3" w:uiPriority="51"/>
-    <w:lsdException w:name="Grid Table 7 Colorful Accent 3" w:uiPriority="52"/>
-    <w:lsdException w:name="Grid Table 1 Light Accent 4" w:uiPriority="46"/>
-    <w:lsdException w:name="Grid Table 2 Accent 4" w:uiPriority="47"/>
-    <w:lsdException w:name="Grid Table 3 Accent 4" w:uiPriority="48"/>
-    <w:lsdException w:name="Grid Table 4 Accent 4" w:uiPriority="49"/>
-    <w:lsdException w:name="Grid Table 5 Dark Accent 4" w:uiPriority="50"/>
-    <w:lsdException w:name="Grid Table 6 Colorful Accent 4" w:uiPriority="51"/>
-    <w:lsdException w:name="Grid Table 7 Colorful Accent 4" w:uiPriority="52"/>
-    <w:lsdException w:name="Grid Table 1 Light Accent 5" w:uiPriority="46"/>
-    <w:lsdException w:name="Grid Table 2 Accent 5" w:uiPriority="47"/>
-    <w:lsdException w:name="Grid Table 3 Accent 5" w:uiPriority="48"/>
-    <w:lsdException w:name="Grid Table 4 Accent 5" w:uiPriority="49"/>
-    <w:lsdException w:name="Grid Table 5 Dark Accent 5" w:uiPriority="50"/>
-    <w:lsdException w:name="Grid Table 6 Colorful Accent 5" w:uiPriority="51"/>
-    <w:lsdException w:name="Grid Table 7 Colorful Accent 5" w:uiPriority="52"/>
-    <w:lsdException w:name="Grid Table 1 Light Accent 6" w:uiPriority="46"/>
-    <w:lsdException w:name="Grid Table 2 Accent 6" w:uiPriority="47"/>
-    <w:lsdException w:name="Grid Table 3 Accent 6" w:uiPriority="48"/>
-    <w:lsdException w:name="Grid Table 4 Accent 6" w:uiPriority="49"/>
-    <w:lsdException w:name="Grid Table 5 Dark Accent 6" w:uiPriority="50"/>
-    <w:lsdException w:name="Grid Table 6 Colorful Accent 6" w:uiPriority="51"/>
-    <w:lsdException w:name="Grid Table 7 Colorful Accent 6" w:uiPriority="52"/>
-    <w:lsdException w:name="List Table 1 Light" w:uiPriority="46"/>
-    <w:lsdException w:name="List Table 2" w:uiPriority="47"/>
-    <w:lsdException w:name="List Table 3" w:uiPriority="48"/>
-    <w:lsdException w:name="List Table 4" w:uiPriority="49"/>
-    <w:lsdException w:name="List Table 5 Dark" w:uiPriority="50"/>
-    <w:lsdException w:name="List Table 6 Colorful" w:uiPriority="51"/>
-    <w:lsdException w:name="List Table 7 Colorful" w:uiPriority="52"/>
-    <w:lsdException w:name="List Table 1 Light Accent 1" w:uiPriority="46"/>
-    <w:lsdException w:name="List Table 2 Accent 1" w:uiPriority="47"/>
-    <w:lsdException w:name="List Table 3 Accent 1" w:uiPriority="48"/>
-    <w:lsdException w:name="List Table 4 Accent 1" w:uiPriority="49"/>
-    <w:lsdException w:name="List Table 5 Dark Accent 1" w:uiPriority="50"/>
-    <w:lsdException w:name="List Table 6 Colorful Accent 1" w:uiPriority="51"/>
-    <w:lsdException w:name="List Table 7 Colorful Accent 1" w:uiPriority="52"/>
-    <w:lsdException w:name="List Table 1 Light Accent 2" w:uiPriority="46"/>
-    <w:lsdException w:name="List Table 2 Accent 2" w:uiPriority="47"/>
-    <w:lsdException w:name="List Table 3 Accent 2" w:uiPriority="48"/>
-    <w:lsdException w:name="List Table 4 Accent 2" w:uiPriority="49"/>
-    <w:lsdException w:name="List Table 5 Dark Accent 2" w:uiPriority="50"/>
-    <w:lsdException w:name="List Table 6 Colorful Accent 2" w:uiPriority="51"/>
-    <w:lsdException w:name="List Table 7 Colorful Accent 2" w:uiPriority="52"/>
-    <w:lsdException w:name="List Table 1 Light Accent 3" w:uiPriority="46"/>
-    <w:lsdException w:name="List Table 2 Accent 3" w:uiPriority="47"/>
-    <w:lsdException w:name="List Table 3 Accent 3" w:uiPriority="48"/>
-    <w:lsdException w:name="List Table 4 Accent 3" w:uiPriority="49"/>
-    <w:lsdException w:name="List Table 5 Dark Accent 3" w:uiPriority="50"/>
-    <w:lsdException w:name="List Table 6 Colorful Accent 3" w:uiPriority="51"/>
-    <w:lsdException w:name="List Table 7 Colorful Accent 3" w:uiPriority="52"/>
-    <w:lsdException w:name="List Table 1 Light Accent 4" w:uiPriority="46"/>
-    <w:lsdException w:name="List Table 2 Accent 4" w:uiPriority="47"/>
-    <w:lsdException w:name="List Table 3 Accent 4" w:uiPriority="48"/>
-    <w:lsdException w:name="List Table 4 Accent 4" w:uiPriority="49"/>
-    <w:lsdException w:name="List Table 5 Dark Accent 4" w:uiPriority="50"/>
-    <w:lsdException w:name="List Table 6 Colorful Accent 4" w:uiPriority="51"/>
-    <w:lsdException w:name="List Table 7 Colorful Accent 4" w:uiPriority="52"/>
-    <w:lsdException w:name="List Table 1 Light Accent 5" w:uiPriority="46"/>
-    <w:lsdException w:name="List Table 2 Accent 5" w:uiPriority="47"/>
-    <w:lsdException w:name="List Table 3 Accent 5" w:uiPriority="48"/>
-    <w:lsdException w:name="List Table 4 Accent 5" w:uiPriority="49"/>
-    <w:lsdException w:name="List Table 5 Dark Accent 5" w:uiPriority="50"/>
-    <w:lsdException w:name="List Table 6 Colorful Accent 5" w:uiPriority="51"/>
-    <w:lsdException w:name="List Table 7 Colorful Accent 5" w:uiPriority="52"/>
-    <w:lsdException w:name="List Table 1 Light Accent 6" w:uiPriority="46"/>
-    <w:lsdException w:name="List Table 2 Accent 6" w:uiPriority="47"/>
-    <w:lsdException w:name="List Table 3 Accent 6" w:uiPriority="48"/>
-    <w:lsdException w:name="List Table 4 Accent 6" w:uiPriority="49"/>
-    <w:lsdException w:name="List Table 5 Dark Accent 6" w:uiPriority="50"/>
-    <w:lsdException w:name="List Table 6 Colorful Accent 6" w:uiPriority="51"/>
-    <w:lsdException w:name="List Table 7 Colorful Accent 6" w:uiPriority="52"/>
+  <w:latentStyles w:defLockedState="0" w:defUIPriority="99" w:defSemiHidden="1" w:defUnhideWhenUsed="1" w:defQFormat="0" w:count="267">
+    <w:lsdException w:name="Normal" w:semiHidden="0" w:uiPriority="0" w:unhideWhenUsed="0" w:qFormat="1"/>
+    <w:lsdException w:name="heading 1" w:semiHidden="0" w:uiPriority="9" w:unhideWhenUsed="0" w:qFormat="1"/>
+    <w:lsdException w:name="heading 2" w:uiPriority="9" w:qFormat="1"/>
+    <w:lsdException w:name="heading 3" w:uiPriority="9" w:qFormat="1"/>
+    <w:lsdException w:name="heading 4" w:uiPriority="9" w:qFormat="1"/>
+    <w:lsdException w:name="heading 5" w:uiPriority="9" w:qFormat="1"/>
+    <w:lsdException w:name="heading 6" w:uiPriority="9" w:qFormat="1"/>
+    <w:lsdException w:name="heading 7" w:uiPriority="9" w:qFormat="1"/>
+    <w:lsdException w:name="heading 8" w:uiPriority="9" w:qFormat="1"/>
+    <w:lsdException w:name="heading 9" w:uiPriority="9" w:qFormat="1"/>
+    <w:lsdException w:name="toc 1" w:uiPriority="39"/>
+    <w:lsdException w:name="toc 2" w:uiPriority="39"/>
+    <w:lsdException w:name="toc 3" w:uiPriority="39"/>
+    <w:lsdException w:name="toc 4" w:uiPriority="39"/>
+    <w:lsdException w:name="toc 5" w:uiPriority="39"/>
+    <w:lsdException w:name="toc 6" w:uiPriority="39"/>
+    <w:lsdException w:name="toc 7" w:uiPriority="39"/>
+    <w:lsdException w:name="toc 8" w:uiPriority="39"/>
+    <w:lsdException w:name="toc 9" w:uiPriority="39"/>
+    <w:lsdException w:name="caption" w:uiPriority="35" w:qFormat="1"/>
+    <w:lsdException w:name="Title" w:semiHidden="0" w:uiPriority="10" w:unhideWhenUsed="0" w:qFormat="1"/>
+    <w:lsdException w:name="Default Paragraph Font" w:uiPriority="1"/>
+    <w:lsdException w:name="Subtitle" w:semiHidden="0" w:uiPriority="11" w:unhideWhenUsed="0" w:qFormat="1"/>
+    <w:lsdException w:name="Strong" w:semiHidden="0" w:uiPriority="22" w:unhideWhenUsed="0" w:qFormat="1"/>
+    <w:lsdException w:name="Emphasis" w:semiHidden="0" w:uiPriority="20" w:unhideWhenUsed="0" w:qFormat="1"/>
+    <w:lsdException w:name="Table Grid" w:semiHidden="0" w:uiPriority="59" w:unhideWhenUsed="0"/>
+    <w:lsdException w:name="Placeholder Text" w:unhideWhenUsed="0"/>
+    <w:lsdException w:name="No Spacing" w:semiHidden="0" w:uiPriority="1" w:unhideWhenUsed="0" w:qFormat="1"/>
+    <w:lsdException w:name="Light Shading" w:semiHidden="0" w:uiPriority="60" w:unhideWhenUsed="0"/>
+    <w:lsdException w:name="Light List" w:semiHidden="0" w:uiPriority="61" w:unhideWhenUsed="0"/>
+    <w:lsdException w:name="Light Grid" w:semiHidden="0" w:uiPriority="62" w:unhideWhenUsed="0"/>
+    <w:lsdException w:name="Medium Shading 1" w:semiHidden="0" w:uiPriority="63" w:unhideWhenUsed="0"/>
+    <w:lsdException w:name="Medium Shading 2" w:semiHidden="0" w:uiPriority="64" w:unhideWhenUsed="0"/>
+    <w:lsdException w:name="Medium List 1" w:semiHidden="0" w:uiPriority="65" w:unhideWhenUsed="0"/>
+    <w:lsdException w:name="Medium List 2" w:semiHidden="0" w:uiPriority="66" w:unhideWhenUsed="0"/>
+    <w:lsdException w:name="Medium Grid 1" w:semiHidden="0" w:uiPriority="67" w:unhideWhenUsed="0"/>
+    <w:lsdException w:name="Medium Grid 2" w:semiHidden="0" w:uiPriority="68" w:unhideWhenUsed="0"/>
+    <w:lsdException w:name="Medium Grid 3" w:semiHidden="0" w:uiPriority="69" w:unhideWhenUsed="0"/>
+    <w:lsdException w:name="Dark List" w:semiHidden="0" w:uiPriority="70" w:unhideWhenUsed="0"/>
+    <w:lsdException w:name="Colorful Shading" w:semiHidden="0" w:uiPriority="71" w:unhideWhenUsed="0"/>
+    <w:lsdException w:name="Colorful List" w:semiHidden="0" w:uiPriority="72" w:unhideWhenUsed="0"/>
+    <w:lsdException w:name="Colorful Grid" w:semiHidden="0" w:uiPriority="73" w:unhideWhenUsed="0"/>
+    <w:lsdException w:name="Light Shading Accent 1" w:semiHidden="0" w:uiPriority="60" w:unhideWhenUsed="0"/>
+    <w:lsdException w:name="Light List Accent 1" w:semiHidden="0" w:uiPriority="61" w:unhideWhenUsed="0"/>
+    <w:lsdException w:name="Light Grid Accent 1" w:semiHidden="0" w:uiPriority="62" w:unhideWhenUsed="0"/>
+    <w:lsdException w:name="Medium Shading 1 Accent 1" w:semiHidden="0" w:uiPriority="63" w:unhideWhenUsed="0"/>
+    <w:lsdException w:name="Medium Shading 2 Accent 1" w:semiHidden="0" w:uiPriority="64" w:unhideWhenUsed="0"/>
+    <w:lsdException w:name="Medium List 1 Accent 1" w:semiHidden="0" w:uiPriority="65" w:unhideWhenUsed="0"/>
+    <w:lsdException w:name="Revision" w:unhideWhenUsed="0"/>
+    <w:lsdException w:name="List Paragraph" w:semiHidden="0" w:uiPriority="34" w:unhideWhenUsed="0" w:qFormat="1"/>
+    <w:lsdException w:name="Quote" w:semiHidden="0" w:uiPriority="29" w:unhideWhenUsed="0" w:qFormat="1"/>
+    <w:lsdException w:name="Intense Quote" w:semiHidden="0" w:uiPriority="30" w:unhideWhenUsed="0" w:qFormat="1"/>
+    <w:lsdException w:name="Medium List 2 Accent 1" w:semiHidden="0" w:uiPriority="66" w:unhideWhenUsed="0"/>
+    <w:lsdException w:name="Medium Grid 1 Accent 1" w:semiHidden="0" w:uiPriority="67" w:unhideWhenUsed="0"/>
+    <w:lsdException w:name="Medium Grid 2 Accent 1" w:semiHidden="0" w:uiPriority="68" w:unhideWhenUsed="0"/>
+    <w:lsdException w:name="Medium Grid 3 Accent 1" w:semiHidden="0" w:uiPriority="69" w:unhideWhenUsed="0"/>
+    <w:lsdException w:name="Dark List Accent 1" w:semiHidden="0" w:uiPriority="70" w:unhideWhenUsed="0"/>
+    <w:lsdException w:name="Colorful Shading Accent 1" w:semiHidden="0" w:uiPriority="71" w:unhideWhenUsed="0"/>
+    <w:lsdException w:name="Colorful List Accent 1" w:semiHidden="0" w:uiPriority="72" w:unhideWhenUsed="0"/>
+    <w:lsdException w:name="Colorful Grid Accent 1" w:semiHidden="0" w:uiPriority="73" w:unhideWhenUsed="0"/>
+    <w:lsdException w:name="Light Shading Accent 2" w:semiHidden="0" w:uiPriority="60" w:unhideWhenUsed="0"/>
+    <w:lsdException w:name="Light List Accent 2" w:semiHidden="0" w:uiPriority="61" w:unhideWhenUsed="0"/>
+    <w:lsdException w:name="Light Grid Accent 2" w:semiHidden="0" w:uiPriority="62" w:unhideWhenUsed="0"/>
+    <w:lsdException w:name="Medium Shading 1 Accent 2" w:semiHidden="0" w:uiPriority="63" w:unhideWhenUsed="0"/>
+    <w:lsdException w:name="Medium Shading 2 Accent 2" w:semiHidden="0" w:uiPriority="64" w:unhideWhenUsed="0"/>
+    <w:lsdException w:name="Medium List 1 Accent 2" w:semiHidden="0" w:uiPriority="65" w:unhideWhenUsed="0"/>
+    <w:lsdException w:name="Medium List 2 Accent 2" w:semiHidden="0" w:uiPriority="66" w:unhideWhenUsed="0"/>
+    <w:lsdException w:name="Medium Grid 1 Accent 2" w:semiHidden="0" w:uiPriority="67" w:unhideWhenUsed="0"/>
+    <w:lsdException w:name="Medium Grid 2 Accent 2" w:semiHidden="0" w:uiPriority="68" w:unhideWhenUsed="0"/>
+    <w:lsdException w:name="Medium Grid 3 Accent 2" w:semiHidden="0" w:uiPriority="69" w:unhideWhenUsed="0"/>
+    <w:lsdException w:name="Dark List Accent 2" w:semiHidden="0" w:uiPriority="70" w:unhideWhenUsed="0"/>
+    <w:lsdException w:name="Colorful Shading Accent 2" w:semiHidden="0" w:uiPriority="71" w:unhideWhenUsed="0"/>
+    <w:lsdException w:name="Colorful List Accent 2" w:semiHidden="0" w:uiPriority="72" w:unhideWhenUsed="0"/>
+    <w:lsdException w:name="Colorful Grid Accent 2" w:semiHidden="0" w:uiPriority="73" w:unhideWhenUsed="0"/>
+    <w:lsdException w:name="Light Shading Accent 3" w:semiHidden="0" w:uiPriority="60" w:unhideWhenUsed="0"/>
+    <w:lsdException w:name="Light List Accent 3" w:semiHidden="0" w:uiPriority="61" w:unhideWhenUsed="0"/>
+    <w:lsdException w:name="Light Grid Accent 3" w:semiHidden="0" w:uiPriority="62" w:unhideWhenUsed="0"/>
+    <w:lsdException w:name="Medium Shading 1 Accent 3" w:semiHidden="0" w:uiPriority="63" w:unhideWhenUsed="0"/>
+    <w:lsdException w:name="Medium Shading 2 Accent 3" w:semiHidden="0" w:uiPriority="64" w:unhideWhenUsed="0"/>
+    <w:lsdException w:name="Medium List 1 Accent 3" w:semiHidden="0" w:uiPriority="65" w:unhideWhenUsed="0"/>
+    <w:lsdException w:name="Medium List 2 Accent 3" w:semiHidden="0" w:uiPriority="66" w:unhideWhenUsed="0"/>
+    <w:lsdException w:name="Medium Grid 1 Accent 3" w:semiHidden="0" w:uiPriority="67" w:unhideWhenUsed="0"/>
+    <w:lsdException w:name="Medium Grid 2 Accent 3" w:semiHidden="0" w:uiPriority="68" w:unhideWhenUsed="0"/>
+    <w:lsdException w:name="Medium Grid 3 Accent 3" w:semiHidden="0" w:uiPriority="69" w:unhideWhenUsed="0"/>
+    <w:lsdException w:name="Dark List Accent 3" w:semiHidden="0" w:uiPriority="70" w:unhideWhenUsed="0"/>
+    <w:lsdException w:name="Colorful Shading Accent 3" w:semiHidden="0" w:uiPriority="71" w:unhideWhenUsed="0"/>
+    <w:lsdException w:name="Colorful List Accent 3" w:semiHidden="0" w:uiPriority="72" w:unhideWhenUsed="0"/>
+    <w:lsdException w:name="Colorful Grid Accent 3" w:semiHidden="0" w:uiPriority="73" w:unhideWhenUsed="0"/>
+    <w:lsdException w:name="Light Shading Accent 4" w:semiHidden="0" w:uiPriority="60" w:unhideWhenUsed="0"/>
+    <w:lsdException w:name="Light List Accent 4" w:semiHidden="0" w:uiPriority="61" w:unhideWhenUsed="0"/>
+    <w:lsdException w:name="Light Grid Accent 4" w:semiHidden="0" w:uiPriority="62" w:unhideWhenUsed="0"/>
+    <w:lsdException w:name="Medium Shading 1 Accent 4" w:semiHidden="0" w:uiPriority="63" w:unhideWhenUsed="0"/>
+    <w:lsdException w:name="Medium Shading 2 Accent 4" w:semiHidden="0" w:uiPriority="64" w:unhideWhenUsed="0"/>
+    <w:lsdException w:name="Medium List 1 Accent 4" w:semiHidden="0" w:uiPriority="65" w:unhideWhenUsed="0"/>
+    <w:lsdException w:name="Medium List 2 Accent 4" w:semiHidden="0" w:uiPriority="66" w:unhideWhenUsed="0"/>
+    <w:lsdException w:name="Medium Grid 1 Accent 4" w:semiHidden="0" w:uiPriority="67" w:unhideWhenUsed="0"/>
+    <w:lsdException w:name="Medium Grid 2 Accent 4" w:semiHidden="0" w:uiPriority="68" w:unhideWhenUsed="0"/>
+    <w:lsdException w:name="Medium Grid 3 Accent 4" w:semiHidden="0" w:uiPriority="69" w:unhideWhenUsed="0"/>
+    <w:lsdException w:name="Dark List Accent 4" w:semiHidden="0" w:uiPriority="70" w:unhideWhenUsed="0"/>
+    <w:lsdException w:name="Colorful Shading Accent 4" w:semiHidden="0" w:uiPriority="71" w:unhideWhenUsed="0"/>
+    <w:lsdException w:name="Colorful List Accent 4" w:semiHidden="0" w:uiPriority="72" w:unhideWhenUsed="0"/>
+    <w:lsdException w:name="Colorful Grid Accent 4" w:semiHidden="0" w:uiPriority="73" w:unhideWhenUsed="0"/>
+    <w:lsdException w:name="Light Shading Accent 5" w:semiHidden="0" w:uiPriority="60" w:unhideWhenUsed="0"/>
+    <w:lsdException w:name="Light List Accent 5" w:semiHidden="0" w:uiPriority="61" w:unhideWhenUsed="0"/>
+    <w:lsdException w:name="Light Grid Accent 5" w:semiHidden="0" w:uiPriority="62" w:unhideWhenUsed="0"/>
+    <w:lsdException w:name="Medium Shading 1 Accent 5" w:semiHidden="0" w:uiPriority="63" w:unhideWhenUsed="0"/>
+    <w:lsdException w:name="Medium Shading 2 Accent 5" w:semiHidden="0" w:uiPriority="64" w:unhideWhenUsed="0"/>
+    <w:lsdException w:name="Medium List 1 Accent 5" w:semiHidden="0" w:uiPriority="65" w:unhideWhenUsed="0"/>
+    <w:lsdException w:name="Medium List 2 Accent 5" w:semiHidden="0" w:uiPriority="66" w:unhideWhenUsed="0"/>
+    <w:lsdException w:name="Medium Grid 1 Accent 5" w:semiHidden="0" w:uiPriority="67" w:unhideWhenUsed="0"/>
+    <w:lsdException w:name="Medium Grid 2 Accent 5" w:semiHidden="0" w:uiPriority="68" w:unhideWhenUsed="0"/>
+    <w:lsdException w:name="Medium Grid 3 Accent 5" w:semiHidden="0" w:uiPriority="69" w:unhideWhenUsed="0"/>
+    <w:lsdException w:name="Dark List Accent 5" w:semiHidden="0" w:uiPriority="70" w:unhideWhenUsed="0"/>
+    <w:lsdException w:name="Colorful Shading Accent 5" w:semiHidden="0" w:uiPriority="71" w:unhideWhenUsed="0"/>
+    <w:lsdException w:name="Colorful List Accent 5" w:semiHidden="0" w:uiPriority="72" w:unhideWhenUsed="0"/>
+    <w:lsdException w:name="Colorful Grid Accent 5" w:semiHidden="0" w:uiPriority="73" w:unhideWhenUsed="0"/>
+    <w:lsdException w:name="Light Shading Accent 6" w:semiHidden="0" w:uiPriority="60" w:unhideWhenUsed="0"/>
+    <w:lsdException w:name="Light List Accent 6" w:semiHidden="0" w:uiPriority="61" w:unhideWhenUsed="0"/>
+    <w:lsdException w:name="Light Grid Accent 6" w:semiHidden="0" w:uiPriority="62" w:unhideWhenUsed="0"/>
+    <w:lsdException w:name="Medium Shading 1 Accent 6" w:semiHidden="0" w:uiPriority="63" w:unhideWhenUsed="0"/>
+    <w:lsdException w:name="Medium Shading 2 Accent 6" w:semiHidden="0" w:uiPriority="64" w:unhideWhenUsed="0"/>
+    <w:lsdException w:name="Medium List 1 Accent 6" w:semiHidden="0" w:uiPriority="65" w:unhideWhenUsed="0"/>
+    <w:lsdException w:name="Medium List 2 Accent 6" w:semiHidden="0" w:uiPriority="66" w:unhideWhenUsed="0"/>
+    <w:lsdException w:name="Medium Grid 1 Accent 6" w:semiHidden="0" w:uiPriority="67" w:unhideWhenUsed="0"/>
+    <w:lsdException w:name="Medium Grid 2 Accent 6" w:semiHidden="0" w:uiPriority="68" w:unhideWhenUsed="0"/>
+    <w:lsdException w:name="Medium Grid 3 Accent 6" w:semiHidden="0" w:uiPriority="69" w:unhideWhenUsed="0"/>
+    <w:lsdException w:name="Dark List Accent 6" w:semiHidden="0" w:uiPriority="70" w:unhideWhenUsed="0"/>
+    <w:lsdException w:name="Colorful Shading Accent 6" w:semiHidden="0" w:uiPriority="71" w:unhideWhenUsed="0"/>
+    <w:lsdException w:name="Colorful List Accent 6" w:semiHidden="0" w:uiPriority="72" w:unhideWhenUsed="0"/>
+    <w:lsdException w:name="Colorful Grid Accent 6" w:semiHidden="0" w:uiPriority="73" w:unhideWhenUsed="0"/>
+    <w:lsdException w:name="Subtle Emphasis" w:semiHidden="0" w:uiPriority="19" w:unhideWhenUsed="0" w:qFormat="1"/>
+    <w:lsdException w:name="Intense Emphasis" w:semiHidden="0" w:uiPriority="21" w:unhideWhenUsed="0" w:qFormat="1"/>
+    <w:lsdException w:name="Subtle Reference" w:semiHidden="0" w:uiPriority="31" w:unhideWhenUsed="0" w:qFormat="1"/>
+    <w:lsdException w:name="Intense Reference" w:semiHidden="0" w:uiPriority="32" w:unhideWhenUsed="0" w:qFormat="1"/>
+    <w:lsdException w:name="Book Title" w:semiHidden="0" w:uiPriority="33" w:unhideWhenUsed="0" w:qFormat="1"/>
+    <w:lsdException w:name="Bibliography" w:uiPriority="37"/>
+    <w:lsdException w:name="TOC Heading" w:uiPriority="39" w:qFormat="1"/>
+  </w:latentStyles>
+  <w:style w:type="paragraph" w:default="1" w:styleId="Normal">
+    <w:name w:val="Normal"/>
+    <w:qFormat/>
+    <w:rsid w:val="00E87561"/>
+    <w:pPr>
+      <w:spacing w:after="0" w:line="240" w:lineRule="auto"/>
+    </w:pPr>
+    <w:rPr>
+      <w:rFonts w:eastAsiaTheme="minorEastAsia"/>
+      <w:sz w:val="24"/>
+      <w:lang w:eastAsia="zh-CN"/>
+    </w:rPr>
+  </w:style>
+  <w:style w:type="paragraph" w:styleId="Heading1">
+    <w:name w:val="heading 1"/>
+    <w:basedOn w:val="Normal"/>
+    <w:next w:val="Normal"/>
+    <w:link w:val="Heading1Char"/>
+    <w:uiPriority w:val="9"/>
+    <w:qFormat/>
+    <w:rsid w:val="00E87561"/>
+    <w:pPr>
+      <w:keepNext/>
+      <w:keepLines/>
+      <w:outlineLvl w:val="0"/>
+    </w:pPr>
+    <w:rPr>
+      <w:rFonts w:asciiTheme="majorHAnsi" w:eastAsiaTheme="majorEastAsia" w:hAnsiTheme="majorHAnsi" w:cstheme="majorBidi"/>
+      <w:b/>
+      <w:bCs/>
+      <w:color w:val="365F91" w:themeColor="accent1" w:themeShade="BF"/>
+      <w:sz w:val="28"/>
+      <w:szCs w:val="28"/>
+    </w:rPr>
+  </w:style>
+  <w:style w:type="paragraph" w:styleId="Heading2">
+    <w:name w:val="heading 2"/>
+    <w:basedOn w:val="Heading1"/>
+    <w:next w:val="Normal"/>
+    <w:link w:val="Heading2Char"/>
+    <w:uiPriority w:val="9"/>
+    <w:unhideWhenUsed/>
+    <w:qFormat/>
+    <w:rsid w:val="00E87561"/>
+    <w:pPr>
+      <w:outlineLvl w:val="1"/>
+    </w:pPr>
+  </w:style>
+  <w:style w:type="paragraph" w:styleId="Heading3">
+    <w:name w:val="heading 3"/>
+    <w:basedOn w:val="Normal"/>
+    <w:next w:val="Normal"/>
+    <w:link w:val="Heading3Char"/>
+    <w:uiPriority w:val="9"/>
+    <w:unhideWhenUsed/>
+    <w:qFormat/>
+    <w:rsid w:val="00E87561"/>
+    <w:pPr>
+      <w:keepNext/>
+      <w:keepLines/>
+      <w:spacing w:before="200"/>
+      <w:outlineLvl w:val="2"/>
+    </w:pPr>
+    <w:rPr>
+      <w:rFonts w:asciiTheme="majorHAnsi" w:eastAsiaTheme="majorEastAsia" w:hAnsiTheme="majorHAnsi" w:cstheme="majorBidi"/>
+      <w:b/>
+      <w:bCs/>
+      <w:color w:val="4F81BD" w:themeColor="accent1"/>
+    </w:rPr>
+  </w:style>
+  <w:style w:type="character" w:default="1" w:styleId="DefaultParagraphFont">
+    <w:name w:val="Default Paragraph Font"/>
+    <w:uiPriority w:val="1"/>
+    <w:semiHidden/>
+    <w:unhideWhenUsed/>
+  </w:style>
+  <w:style w:type="table" w:default="1" w:styleId="TableNormal">
+    <w:name w:val="Normal Table"/>
+    <w:uiPriority w:val="99"/>
+    <w:semiHidden/>
+    <w:unhideWhenUsed/>
+    <w:tblPr>
+      <w:tblInd w:w="0" w:type="dxa"/>
+      <w:tblCellMar>
+        <w:top w:w="0" w:type="dxa"/>
+        <w:left w:w="108" w:type="dxa"/>
+        <w:bottom w:w="0" w:type="dxa"/>
+        <w:right w:w="108" w:type="dxa"/>
+      </w:tblCellMar>
+    </w:tblPr>
+  </w:style>
+  <w:style w:type="numbering" w:default="1" w:styleId="NoList">
+    <w:name w:val="No List"/>
+    <w:uiPriority w:val="99"/>
+    <w:semiHidden/>
+    <w:unhideWhenUsed/>
+  </w:style>
+  <w:style w:type="paragraph" w:styleId="BalloonText">
+    <w:name w:val="Balloon Text"/>
+    <w:basedOn w:val="Normal"/>
+    <w:link w:val="BalloonTextChar"/>
+    <w:uiPriority w:val="99"/>
+    <w:semiHidden/>
+    <w:unhideWhenUsed/>
+    <w:rsid w:val="00E87561"/>
+    <w:rPr>
+      <w:rFonts w:ascii="Tahoma" w:hAnsi="Tahoma" w:cs="Tahoma"/>
+      <w:sz w:val="16"/>
+      <w:szCs w:val="16"/>
+    </w:rPr>
+  </w:style>
+  <w:style w:type="character" w:customStyle="1" w:styleId="BalloonTextChar">
+    <w:name w:val="Balloon Text Char"/>
+    <w:basedOn w:val="DefaultParagraphFont"/>
+    <w:link w:val="BalloonText"/>
+    <w:uiPriority w:val="99"/>
+    <w:semiHidden/>
+    <w:rsid w:val="00E87561"/>
+    <w:rPr>
+      <w:rFonts w:ascii="Tahoma" w:eastAsiaTheme="minorEastAsia" w:hAnsi="Tahoma" w:cs="Tahoma"/>
+      <w:sz w:val="16"/>
+      <w:szCs w:val="16"/>
+      <w:lang w:eastAsia="zh-CN"/>
+    </w:rPr>
+  </w:style>
+  <w:style w:type="paragraph" w:styleId="ListParagraph">
+    <w:name w:val="List Paragraph"/>
+    <w:basedOn w:val="Normal"/>
+    <w:uiPriority w:val="34"/>
+    <w:qFormat/>
+    <w:rsid w:val="00E87561"/>
+    <w:pPr>
+      <w:ind w:left="720"/>
+      <w:contextualSpacing/>
+    </w:pPr>
+  </w:style>
+  <w:style w:type="paragraph" w:customStyle="1" w:styleId="Code">
+    <w:name w:val="Code"/>
+    <w:basedOn w:val="ListParagraph"/>
+    <w:link w:val="CodeChar"/>
+    <w:qFormat/>
+    <w:rsid w:val="00E87561"/>
+    <w:pPr>
+      <w:ind w:left="360"/>
+    </w:pPr>
+    <w:rPr>
+      <w:rFonts w:ascii="Courier New" w:hAnsi="Courier New" w:cs="Courier New"/>
+      <w:noProof/>
+      <w:spacing w:val="-20"/>
+      <w:sz w:val="22"/>
+      <w:szCs w:val="24"/>
+    </w:rPr>
+  </w:style>
+  <w:style w:type="character" w:customStyle="1" w:styleId="CodeChar">
+    <w:name w:val="Code Char"/>
+    <w:basedOn w:val="DefaultParagraphFont"/>
+    <w:link w:val="Code"/>
+    <w:rsid w:val="00E87561"/>
+    <w:rPr>
+      <w:rFonts w:ascii="Courier New" w:eastAsiaTheme="minorEastAsia" w:hAnsi="Courier New" w:cs="Courier New"/>
+      <w:noProof/>
+      <w:spacing w:val="-20"/>
+      <w:szCs w:val="24"/>
+      <w:lang w:eastAsia="zh-CN"/>
+    </w:rPr>
+  </w:style>
+  <w:style w:type="paragraph" w:customStyle="1" w:styleId="Comments">
+    <w:name w:val="Comments"/>
+    <w:basedOn w:val="Normal"/>
+    <w:link w:val="CommentsChar"/>
+    <w:qFormat/>
+    <w:rsid w:val="00E87561"/>
+    <w:pPr>
+      <w:contextualSpacing/>
+    </w:pPr>
+    <w:rPr>
+      <w:rFonts w:ascii="Courier New" w:hAnsi="Courier New" w:cs="Courier New"/>
+      <w:noProof/>
+      <w:color w:val="00CC00"/>
+      <w:spacing w:val="-20"/>
+      <w:szCs w:val="24"/>
+    </w:rPr>
+  </w:style>
+  <w:style w:type="character" w:customStyle="1" w:styleId="CommentsChar">
+    <w:name w:val="Comments Char"/>
+    <w:basedOn w:val="DefaultParagraphFont"/>
+    <w:link w:val="Comments"/>
+    <w:rsid w:val="00E87561"/>
+    <w:rPr>
+      <w:rFonts w:ascii="Courier New" w:eastAsiaTheme="minorEastAsia" w:hAnsi="Courier New" w:cs="Courier New"/>
+      <w:noProof/>
+      <w:color w:val="00CC00"/>
+      <w:spacing w:val="-20"/>
+      <w:sz w:val="24"/>
+      <w:szCs w:val="24"/>
+      <w:lang w:eastAsia="zh-CN"/>
+    </w:rPr>
+  </w:style>
+  <w:style w:type="character" w:customStyle="1" w:styleId="Heading1Char">
+    <w:name w:val="Heading 1 Char"/>
+    <w:basedOn w:val="DefaultParagraphFont"/>
+    <w:link w:val="Heading1"/>
+    <w:uiPriority w:val="9"/>
+    <w:rsid w:val="00E87561"/>
+    <w:rPr>
+      <w:rFonts w:asciiTheme="majorHAnsi" w:eastAsiaTheme="majorEastAsia" w:hAnsiTheme="majorHAnsi" w:cstheme="majorBidi"/>
+      <w:b/>
+      <w:bCs/>
+      <w:color w:val="365F91" w:themeColor="accent1" w:themeShade="BF"/>
+      <w:sz w:val="28"/>
+      <w:szCs w:val="28"/>
+      <w:lang w:eastAsia="zh-CN"/>
+    </w:rPr>
+  </w:style>
+  <w:style w:type="character" w:customStyle="1" w:styleId="Heading2Char">
+    <w:name w:val="Heading 2 Char"/>
+    <w:basedOn w:val="DefaultParagraphFont"/>
+    <w:link w:val="Heading2"/>
+    <w:uiPriority w:val="9"/>
+    <w:rsid w:val="00E87561"/>
+    <w:rPr>
+      <w:rFonts w:asciiTheme="majorHAnsi" w:eastAsiaTheme="majorEastAsia" w:hAnsiTheme="majorHAnsi" w:cstheme="majorBidi"/>
+      <w:b/>
+      <w:bCs/>
+      <w:color w:val="365F91" w:themeColor="accent1" w:themeShade="BF"/>
+      <w:sz w:val="28"/>
+      <w:szCs w:val="28"/>
+      <w:lang w:eastAsia="zh-CN"/>
+    </w:rPr>
+  </w:style>
+  <w:style w:type="character" w:customStyle="1" w:styleId="Heading3Char">
+    <w:name w:val="Heading 3 Char"/>
+    <w:basedOn w:val="DefaultParagraphFont"/>
+    <w:link w:val="Heading3"/>
+    <w:uiPriority w:val="9"/>
+    <w:rsid w:val="00E87561"/>
+    <w:rPr>
+      <w:rFonts w:asciiTheme="majorHAnsi" w:eastAsiaTheme="majorEastAsia" w:hAnsiTheme="majorHAnsi" w:cstheme="majorBidi"/>
+      <w:b/>
+      <w:bCs/>
+      <w:color w:val="4F81BD" w:themeColor="accent1"/>
+      <w:sz w:val="24"/>
+      <w:lang w:eastAsia="zh-CN"/>
+    </w:rPr>
+  </w:style>
+  <w:style w:type="paragraph" w:styleId="ListBullet">
+    <w:name w:val="List Bullet"/>
+    <w:basedOn w:val="Normal"/>
+    <w:uiPriority w:val="99"/>
+    <w:unhideWhenUsed/>
+    <w:rsid w:val="00E87561"/>
+    <w:pPr>
+      <w:numPr>
+        <w:numId w:val="3"/>
+      </w:numPr>
+      <w:contextualSpacing/>
+    </w:pPr>
+  </w:style>
+  <w:style w:type="paragraph" w:styleId="NoSpacing">
+    <w:name w:val="No Spacing"/>
+    <w:uiPriority w:val="1"/>
+    <w:qFormat/>
+    <w:rsid w:val="00E87561"/>
+    <w:pPr>
+      <w:spacing w:after="0" w:line="240" w:lineRule="auto"/>
+    </w:pPr>
+    <w:rPr>
+      <w:rFonts w:eastAsiaTheme="minorEastAsia"/>
+      <w:lang w:eastAsia="zh-CN"/>
+    </w:rPr>
+  </w:style>
+  <w:style w:type="character" w:styleId="PlaceholderText">
+    <w:name w:val="Placeholder Text"/>
+    <w:basedOn w:val="DefaultParagraphFont"/>
+    <w:uiPriority w:val="99"/>
+    <w:semiHidden/>
+    <w:rsid w:val="00E87561"/>
+    <w:rPr>
+      <w:color w:val="808080"/>
+    </w:rPr>
+  </w:style>
+  <w:style w:type="paragraph" w:customStyle="1" w:styleId="Subtitle2">
+    <w:name w:val="Subtitle 2"/>
+    <w:basedOn w:val="Heading1"/>
+    <w:link w:val="Subtitle2Char"/>
+    <w:qFormat/>
+    <w:rsid w:val="00E87561"/>
+    <w:rPr>
+      <w:sz w:val="32"/>
+    </w:rPr>
+  </w:style>
+  <w:style w:type="character" w:customStyle="1" w:styleId="Subtitle2Char">
+    <w:name w:val="Subtitle 2 Char"/>
+    <w:basedOn w:val="Heading1Char"/>
+    <w:link w:val="Subtitle2"/>
+    <w:rsid w:val="00E87561"/>
+    <w:rPr>
+      <w:rFonts w:asciiTheme="majorHAnsi" w:eastAsiaTheme="majorEastAsia" w:hAnsiTheme="majorHAnsi" w:cstheme="majorBidi"/>
+      <w:b/>
+      <w:bCs/>
+      <w:color w:val="365F91" w:themeColor="accent1" w:themeShade="BF"/>
+      <w:sz w:val="32"/>
+      <w:szCs w:val="28"/>
+      <w:lang w:eastAsia="zh-CN"/>
+    </w:rPr>
+  </w:style>
+  <w:style w:type="paragraph" w:styleId="Subtitle">
+    <w:name w:val="Subtitle"/>
+    <w:aliases w:val="Suckish Subtitle"/>
+    <w:basedOn w:val="Normal"/>
+    <w:next w:val="Normal"/>
+    <w:link w:val="SubtitleChar"/>
+    <w:uiPriority w:val="11"/>
+    <w:rsid w:val="00E87561"/>
+    <w:pPr>
+      <w:numPr>
+        <w:ilvl w:val="1"/>
+      </w:numPr>
+    </w:pPr>
+    <w:rPr>
+      <w:rFonts w:asciiTheme="majorHAnsi" w:eastAsiaTheme="majorEastAsia" w:hAnsiTheme="majorHAnsi" w:cstheme="majorBidi"/>
+      <w:i/>
+      <w:iCs/>
+      <w:color w:val="4F81BD" w:themeColor="accent1"/>
+      <w:spacing w:val="15"/>
+      <w:szCs w:val="24"/>
+    </w:rPr>
+  </w:style>
+  <w:style w:type="character" w:customStyle="1" w:styleId="SubtitleChar">
+    <w:name w:val="Subtitle Char"/>
+    <w:aliases w:val="Suckish Subtitle Char"/>
+    <w:basedOn w:val="DefaultParagraphFont"/>
+    <w:link w:val="Subtitle"/>
+    <w:uiPriority w:val="11"/>
+    <w:rsid w:val="00E87561"/>
+    <w:rPr>
+      <w:rFonts w:asciiTheme="majorHAnsi" w:eastAsiaTheme="majorEastAsia" w:hAnsiTheme="majorHAnsi" w:cstheme="majorBidi"/>
+      <w:i/>
+      <w:iCs/>
+      <w:color w:val="4F81BD" w:themeColor="accent1"/>
+      <w:spacing w:val="15"/>
+      <w:sz w:val="24"/>
+      <w:szCs w:val="24"/>
+      <w:lang w:eastAsia="zh-CN"/>
+    </w:rPr>
+  </w:style>
+  <w:style w:type="paragraph" w:styleId="Title">
+    <w:name w:val="Title"/>
+    <w:basedOn w:val="Normal"/>
+    <w:next w:val="Normal"/>
+    <w:link w:val="TitleChar"/>
+    <w:uiPriority w:val="10"/>
+    <w:qFormat/>
+    <w:rsid w:val="00E87561"/>
+    <w:pPr>
+      <w:pBdr>
+        <w:bottom w:val="single" w:sz="8" w:space="4" w:color="4F81BD" w:themeColor="accent1"/>
+      </w:pBdr>
+      <w:spacing w:after="300"/>
+      <w:contextualSpacing/>
+    </w:pPr>
+    <w:rPr>
+      <w:rFonts w:asciiTheme="majorHAnsi" w:eastAsiaTheme="majorEastAsia" w:hAnsiTheme="majorHAnsi" w:cstheme="majorBidi"/>
+      <w:color w:val="17365D" w:themeColor="text2" w:themeShade="BF"/>
+      <w:spacing w:val="5"/>
+      <w:kern w:val="28"/>
+      <w:sz w:val="52"/>
+      <w:szCs w:val="52"/>
+    </w:rPr>
+  </w:style>
+  <w:style w:type="character" w:customStyle="1" w:styleId="TitleChar">
+    <w:name w:val="Title Char"/>
+    <w:basedOn w:val="DefaultParagraphFont"/>
+    <w:link w:val="Title"/>
+    <w:uiPriority w:val="10"/>
+    <w:rsid w:val="00E87561"/>
+    <w:rPr>
+      <w:rFonts w:asciiTheme="majorHAnsi" w:eastAsiaTheme="majorEastAsia" w:hAnsiTheme="majorHAnsi" w:cstheme="majorBidi"/>
+      <w:color w:val="17365D" w:themeColor="text2" w:themeShade="BF"/>
+      <w:spacing w:val="5"/>
+      <w:kern w:val="28"/>
+      <w:sz w:val="52"/>
+      <w:szCs w:val="52"/>
+      <w:lang w:eastAsia="zh-CN"/>
+    </w:rPr>
+  </w:style>
+  <w:style w:type="paragraph" w:customStyle="1" w:styleId="BigHeading">
+    <w:name w:val="BigHeading"/>
+    <w:basedOn w:val="Heading1"/>
+    <w:link w:val="BigHeadingChar"/>
+    <w:qFormat/>
+    <w:rsid w:val="00E87561"/>
+    <w:rPr>
+      <w:sz w:val="36"/>
+    </w:rPr>
+  </w:style>
+  <w:style w:type="character" w:customStyle="1" w:styleId="BigHeadingChar">
+    <w:name w:val="BigHeading Char"/>
+    <w:basedOn w:val="Heading1Char"/>
+    <w:link w:val="BigHeading"/>
+    <w:rsid w:val="00E87561"/>
+    <w:rPr>
+      <w:rFonts w:asciiTheme="majorHAnsi" w:eastAsiaTheme="majorEastAsia" w:hAnsiTheme="majorHAnsi" w:cstheme="majorBidi"/>
+      <w:b/>
+      <w:bCs/>
+      <w:color w:val="365F91" w:themeColor="accent1" w:themeShade="BF"/>
+      <w:sz w:val="36"/>
+      <w:szCs w:val="28"/>
+      <w:lang w:eastAsia="zh-CN"/>
+    </w:rPr>
+  </w:style>
+  <w:style w:type="paragraph" w:customStyle="1" w:styleId="MediumSize">
+    <w:name w:val="MediumSize"/>
+    <w:basedOn w:val="Normal"/>
+    <w:link w:val="MediumSizeChar"/>
+    <w:qFormat/>
+    <w:rsid w:val="00E87561"/>
+    <w:rPr>
+      <w:sz w:val="32"/>
+    </w:rPr>
+  </w:style>
+  <w:style w:type="character" w:customStyle="1" w:styleId="MediumSizeChar">
+    <w:name w:val="MediumSize Char"/>
+    <w:basedOn w:val="DefaultParagraphFont"/>
+    <w:link w:val="MediumSize"/>
+    <w:rsid w:val="00E87561"/>
+    <w:rPr>
+      <w:rFonts w:eastAsiaTheme="minorEastAsia"/>
+      <w:sz w:val="32"/>
+      <w:lang w:eastAsia="zh-CN"/>
+    </w:rPr>
+  </w:style>
+  <w:style w:type="paragraph" w:customStyle="1" w:styleId="Phonology">
+    <w:name w:val="Phonology"/>
+    <w:link w:val="PhonologyChar"/>
+    <w:qFormat/>
+    <w:rsid w:val="00300A40"/>
+    <w:rPr>
+      <w:rFonts w:eastAsiaTheme="minorEastAsia"/>
+      <w:noProof/>
+      <w:sz w:val="32"/>
+      <w:lang w:eastAsia="zh-CN"/>
+    </w:rPr>
+  </w:style>
+  <w:style w:type="character" w:customStyle="1" w:styleId="PhonologyChar">
+    <w:name w:val="Phonology Char"/>
+    <w:basedOn w:val="DefaultParagraphFont"/>
+    <w:link w:val="Phonology"/>
+    <w:rsid w:val="00300A40"/>
+    <w:rPr>
+      <w:rFonts w:eastAsiaTheme="minorEastAsia"/>
+      <w:noProof/>
+      <w:sz w:val="32"/>
+      <w:lang w:eastAsia="zh-CN"/>
+    </w:rPr>
+  </w:style>
+  <w:style w:type="table" w:styleId="TableGrid">
+    <w:name w:val="Table Grid"/>
+    <w:basedOn w:val="TableNormal"/>
+    <w:uiPriority w:val="59"/>
+    <w:rsid w:val="00802C9E"/>
+    <w:pPr>
+      <w:spacing w:after="0" w:line="240" w:lineRule="auto"/>
+    </w:pPr>
+    <w:tblPr>
+      <w:tblInd w:w="0" w:type="dxa"/>
+      <w:tblBorders>
+        <w:top w:val="single" w:sz="4" w:space="0" w:color="auto"/>
+        <w:left w:val="single" w:sz="4" w:space="0" w:color="auto"/>
+        <w:bottom w:val="single" w:sz="4" w:space="0" w:color="auto"/>
+        <w:right w:val="single" w:sz="4" w:space="0" w:color="auto"/>
+        <w:insideH w:val="single" w:sz="4" w:space="0" w:color="auto"/>
+        <w:insideV w:val="single" w:sz="4" w:space="0" w:color="auto"/>
+      </w:tblBorders>
+      <w:tblCellMar>
+        <w:top w:w="0" w:type="dxa"/>
+        <w:left w:w="108" w:type="dxa"/>
+        <w:bottom w:w="0" w:type="dxa"/>
+        <w:right w:w="108" w:type="dxa"/>
+      </w:tblCellMar>
+    </w:tblPr>
+  </w:style>
+</w:styles>
+</file>
+
+<file path=word/stylesWithEffects.xml><?xml version="1.0" encoding="utf-8"?>
+<w:styles xmlns:wpc="http://schemas.microsoft.com/office/word/2010/wordprocessingCanvas" xmlns:mc="http://schemas.openxmlformats.org/markup-compatibility/2006" xmlns:o="urn:schemas-microsoft-com:office:office" xmlns:r="http://schemas.openxmlformats.org/officeDocument/2006/relationships" xmlns:m="http://schemas.openxmlformats.org/officeDocument/2006/math" xmlns:v="urn:schemas-microsoft-com:vml" xmlns:wp14="http://schemas.microsoft.com/office/word/2010/wordprocessingDrawing" xmlns:wp="http://schemas.openxmlformats.org/drawingml/2006/wordprocessingDrawing" xmlns:w10="urn:schemas-microsoft-com:office:word" xmlns:w="http://schemas.openxmlformats.org/wordprocessingml/2006/main" xmlns:w14="http://schemas.microsoft.com/office/word/2010/wordml" xmlns:wpg="http://schemas.microsoft.com/office/word/2010/wordprocessingGroup" xmlns:wpi="http://schemas.microsoft.com/office/word/2010/wordprocessingInk" xmlns:wne="http://schemas.microsoft.com/office/word/2006/wordml" xmlns:wps="http://schemas.microsoft.com/office/word/2010/wordprocessingShape" mc:Ignorable="w14 wp14">
+  <w:docDefaults>
+    <w:rPrDefault>
+      <w:rPr>
+        <w:rFonts w:asciiTheme="minorHAnsi" w:eastAsiaTheme="minorHAnsi" w:hAnsiTheme="minorHAnsi" w:cstheme="minorBidi"/>
+        <w:sz w:val="22"/>
+        <w:szCs w:val="22"/>
+        <w:lang w:val="en-US" w:eastAsia="en-US" w:bidi="ar-SA"/>
+      </w:rPr>
+    </w:rPrDefault>
+    <w:pPrDefault>
+      <w:pPr>
+        <w:spacing w:after="200" w:line="276" w:lineRule="auto"/>
+      </w:pPr>
+    </w:pPrDefault>
+  </w:docDefaults>
+  <w:latentStyles w:defLockedState="0" w:defUIPriority="99" w:defSemiHidden="1" w:defUnhideWhenUsed="1" w:defQFormat="0" w:count="267">
+    <w:lsdException w:name="Normal" w:semiHidden="0" w:uiPriority="0" w:unhideWhenUsed="0" w:qFormat="1"/>
+    <w:lsdException w:name="heading 1" w:semiHidden="0" w:uiPriority="9" w:unhideWhenUsed="0" w:qFormat="1"/>
+    <w:lsdException w:name="heading 2" w:uiPriority="9" w:qFormat="1"/>
+    <w:lsdException w:name="heading 3" w:uiPriority="9" w:qFormat="1"/>
+    <w:lsdException w:name="heading 4" w:uiPriority="9" w:qFormat="1"/>
+    <w:lsdException w:name="heading 5" w:uiPriority="9" w:qFormat="1"/>
+    <w:lsdException w:name="heading 6" w:uiPriority="9" w:qFormat="1"/>
+    <w:lsdException w:name="heading 7" w:uiPriority="9" w:qFormat="1"/>
+    <w:lsdException w:name="heading 8" w:uiPriority="9" w:qFormat="1"/>
+    <w:lsdException w:name="heading 9" w:uiPriority="9" w:qFormat="1"/>
+    <w:lsdException w:name="toc 1" w:uiPriority="39"/>
+    <w:lsdException w:name="toc 2" w:uiPriority="39"/>
+    <w:lsdException w:name="toc 3" w:uiPriority="39"/>
+    <w:lsdException w:name="toc 4" w:uiPriority="39"/>
+    <w:lsdException w:name="toc 5" w:uiPriority="39"/>
+    <w:lsdException w:name="toc 6" w:uiPriority="39"/>
+    <w:lsdException w:name="toc 7" w:uiPriority="39"/>
+    <w:lsdException w:name="toc 8" w:uiPriority="39"/>
+    <w:lsdException w:name="toc 9" w:uiPriority="39"/>
+    <w:lsdException w:name="caption" w:uiPriority="35" w:qFormat="1"/>
+    <w:lsdException w:name="Title" w:semiHidden="0" w:uiPriority="10" w:unhideWhenUsed="0" w:qFormat="1"/>
+    <w:lsdException w:name="Default Paragraph Font" w:uiPriority="1"/>
+    <w:lsdException w:name="Subtitle" w:semiHidden="0" w:uiPriority="11" w:unhideWhenUsed="0" w:qFormat="1"/>
+    <w:lsdException w:name="Strong" w:semiHidden="0" w:uiPriority="22" w:unhideWhenUsed="0" w:qFormat="1"/>
+    <w:lsdException w:name="Emphasis" w:semiHidden="0" w:uiPriority="20" w:unhideWhenUsed="0" w:qFormat="1"/>
+    <w:lsdException w:name="Table Grid" w:semiHidden="0" w:uiPriority="59" w:unhideWhenUsed="0"/>
+    <w:lsdException w:name="Placeholder Text" w:unhideWhenUsed="0"/>
+    <w:lsdException w:name="No Spacing" w:semiHidden="0" w:uiPriority="1" w:unhideWhenUsed="0" w:qFormat="1"/>
+    <w:lsdException w:name="Light Shading" w:semiHidden="0" w:uiPriority="60" w:unhideWhenUsed="0"/>
+    <w:lsdException w:name="Light List" w:semiHidden="0" w:uiPriority="61" w:unhideWhenUsed="0"/>
+    <w:lsdException w:name="Light Grid" w:semiHidden="0" w:uiPriority="62" w:unhideWhenUsed="0"/>
+    <w:lsdException w:name="Medium Shading 1" w:semiHidden="0" w:uiPriority="63" w:unhideWhenUsed="0"/>
+    <w:lsdException w:name="Medium Shading 2" w:semiHidden="0" w:uiPriority="64" w:unhideWhenUsed="0"/>
+    <w:lsdException w:name="Medium List 1" w:semiHidden="0" w:uiPriority="65" w:unhideWhenUsed="0"/>
+    <w:lsdException w:name="Medium List 2" w:semiHidden="0" w:uiPriority="66" w:unhideWhenUsed="0"/>
+    <w:lsdException w:name="Medium Grid 1" w:semiHidden="0" w:uiPriority="67" w:unhideWhenUsed="0"/>
+    <w:lsdException w:name="Medium Grid 2" w:semiHidden="0" w:uiPriority="68" w:unhideWhenUsed="0"/>
+    <w:lsdException w:name="Medium Grid 3" w:semiHidden="0" w:uiPriority="69" w:unhideWhenUsed="0"/>
+    <w:lsdException w:name="Dark List" w:semiHidden="0" w:uiPriority="70" w:unhideWhenUsed="0"/>
+    <w:lsdException w:name="Colorful Shading" w:semiHidden="0" w:uiPriority="71" w:unhideWhenUsed="0"/>
+    <w:lsdException w:name="Colorful List" w:semiHidden="0" w:uiPriority="72" w:unhideWhenUsed="0"/>
+    <w:lsdException w:name="Colorful Grid" w:semiHidden="0" w:uiPriority="73" w:unhideWhenUsed="0"/>
+    <w:lsdException w:name="Light Shading Accent 1" w:semiHidden="0" w:uiPriority="60" w:unhideWhenUsed="0"/>
+    <w:lsdException w:name="Light List Accent 1" w:semiHidden="0" w:uiPriority="61" w:unhideWhenUsed="0"/>
+    <w:lsdException w:name="Light Grid Accent 1" w:semiHidden="0" w:uiPriority="62" w:unhideWhenUsed="0"/>
+    <w:lsdException w:name="Medium Shading 1 Accent 1" w:semiHidden="0" w:uiPriority="63" w:unhideWhenUsed="0"/>
+    <w:lsdException w:name="Medium Shading 2 Accent 1" w:semiHidden="0" w:uiPriority="64" w:unhideWhenUsed="0"/>
+    <w:lsdException w:name="Medium List 1 Accent 1" w:semiHidden="0" w:uiPriority="65" w:unhideWhenUsed="0"/>
+    <w:lsdException w:name="Revision" w:unhideWhenUsed="0"/>
+    <w:lsdException w:name="List Paragraph" w:semiHidden="0" w:uiPriority="34" w:unhideWhenUsed="0" w:qFormat="1"/>
+    <w:lsdException w:name="Quote" w:semiHidden="0" w:uiPriority="29" w:unhideWhenUsed="0" w:qFormat="1"/>
+    <w:lsdException w:name="Intense Quote" w:semiHidden="0" w:uiPriority="30" w:unhideWhenUsed="0" w:qFormat="1"/>
+    <w:lsdException w:name="Medium List 2 Accent 1" w:semiHidden="0" w:uiPriority="66" w:unhideWhenUsed="0"/>
+    <w:lsdException w:name="Medium Grid 1 Accent 1" w:semiHidden="0" w:uiPriority="67" w:unhideWhenUsed="0"/>
+    <w:lsdException w:name="Medium Grid 2 Accent 1" w:semiHidden="0" w:uiPriority="68" w:unhideWhenUsed="0"/>
+    <w:lsdException w:name="Medium Grid 3 Accent 1" w:semiHidden="0" w:uiPriority="69" w:unhideWhenUsed="0"/>
+    <w:lsdException w:name="Dark List Accent 1" w:semiHidden="0" w:uiPriority="70" w:unhideWhenUsed="0"/>
+    <w:lsdException w:name="Colorful Shading Accent 1" w:semiHidden="0" w:uiPriority="71" w:unhideWhenUsed="0"/>
+    <w:lsdException w:name="Colorful List Accent 1" w:semiHidden="0" w:uiPriority="72" w:unhideWhenUsed="0"/>
+    <w:lsdException w:name="Colorful Grid Accent 1" w:semiHidden="0" w:uiPriority="73" w:unhideWhenUsed="0"/>
+    <w:lsdException w:name="Light Shading Accent 2" w:semiHidden="0" w:uiPriority="60" w:unhideWhenUsed="0"/>
+    <w:lsdException w:name="Light List Accent 2" w:semiHidden="0" w:uiPriority="61" w:unhideWhenUsed="0"/>
+    <w:lsdException w:name="Light Grid Accent 2" w:semiHidden="0" w:uiPriority="62" w:unhideWhenUsed="0"/>
+    <w:lsdException w:name="Medium Shading 1 Accent 2" w:semiHidden="0" w:uiPriority="63" w:unhideWhenUsed="0"/>
+    <w:lsdException w:name="Medium Shading 2 Accent 2" w:semiHidden="0" w:uiPriority="64" w:unhideWhenUsed="0"/>
+    <w:lsdException w:name="Medium List 1 Accent 2" w:semiHidden="0" w:uiPriority="65" w:unhideWhenUsed="0"/>
+    <w:lsdException w:name="Medium List 2 Accent 2" w:semiHidden="0" w:uiPriority="66" w:unhideWhenUsed="0"/>
+    <w:lsdException w:name="Medium Grid 1 Accent 2" w:semiHidden="0" w:uiPriority="67" w:unhideWhenUsed="0"/>
+    <w:lsdException w:name="Medium Grid 2 Accent 2" w:semiHidden="0" w:uiPriority="68" w:unhideWhenUsed="0"/>
+    <w:lsdException w:name="Medium Grid 3 Accent 2" w:semiHidden="0" w:uiPriority="69" w:unhideWhenUsed="0"/>
+    <w:lsdException w:name="Dark List Accent 2" w:semiHidden="0" w:uiPriority="70" w:unhideWhenUsed="0"/>
+    <w:lsdException w:name="Colorful Shading Accent 2" w:semiHidden="0" w:uiPriority="71" w:unhideWhenUsed="0"/>
+    <w:lsdException w:name="Colorful List Accent 2" w:semiHidden="0" w:uiPriority="72" w:unhideWhenUsed="0"/>
+    <w:lsdException w:name="Colorful Grid Accent 2" w:semiHidden="0" w:uiPriority="73" w:unhideWhenUsed="0"/>
+    <w:lsdException w:name="Light Shading Accent 3" w:semiHidden="0" w:uiPriority="60" w:unhideWhenUsed="0"/>
+    <w:lsdException w:name="Light List Accent 3" w:semiHidden="0" w:uiPriority="61" w:unhideWhenUsed="0"/>
+    <w:lsdException w:name="Light Grid Accent 3" w:semiHidden="0" w:uiPriority="62" w:unhideWhenUsed="0"/>
+    <w:lsdException w:name="Medium Shading 1 Accent 3" w:semiHidden="0" w:uiPriority="63" w:unhideWhenUsed="0"/>
+    <w:lsdException w:name="Medium Shading 2 Accent 3" w:semiHidden="0" w:uiPriority="64" w:unhideWhenUsed="0"/>
+    <w:lsdException w:name="Medium List 1 Accent 3" w:semiHidden="0" w:uiPriority="65" w:unhideWhenUsed="0"/>
+    <w:lsdException w:name="Medium List 2 Accent 3" w:semiHidden="0" w:uiPriority="66" w:unhideWhenUsed="0"/>
+    <w:lsdException w:name="Medium Grid 1 Accent 3" w:semiHidden="0" w:uiPriority="67" w:unhideWhenUsed="0"/>
+    <w:lsdException w:name="Medium Grid 2 Accent 3" w:semiHidden="0" w:uiPriority="68" w:unhideWhenUsed="0"/>
+    <w:lsdException w:name="Medium Grid 3 Accent 3" w:semiHidden="0" w:uiPriority="69" w:unhideWhenUsed="0"/>
+    <w:lsdException w:name="Dark List Accent 3" w:semiHidden="0" w:uiPriority="70" w:unhideWhenUsed="0"/>
+    <w:lsdException w:name="Colorful Shading Accent 3" w:semiHidden="0" w:uiPriority="71" w:unhideWhenUsed="0"/>
+    <w:lsdException w:name="Colorful List Accent 3" w:semiHidden="0" w:uiPriority="72" w:unhideWhenUsed="0"/>
+    <w:lsdException w:name="Colorful Grid Accent 3" w:semiHidden="0" w:uiPriority="73" w:unhideWhenUsed="0"/>
+    <w:lsdException w:name="Light Shading Accent 4" w:semiHidden="0" w:uiPriority="60" w:unhideWhenUsed="0"/>
+    <w:lsdException w:name="Light List Accent 4" w:semiHidden="0" w:uiPriority="61" w:unhideWhenUsed="0"/>
+    <w:lsdException w:name="Light Grid Accent 4" w:semiHidden="0" w:uiPriority="62" w:unhideWhenUsed="0"/>
+    <w:lsdException w:name="Medium Shading 1 Accent 4" w:semiHidden="0" w:uiPriority="63" w:unhideWhenUsed="0"/>
+    <w:lsdException w:name="Medium Shading 2 Accent 4" w:semiHidden="0" w:uiPriority="64" w:unhideWhenUsed="0"/>
+    <w:lsdException w:name="Medium List 1 Accent 4" w:semiHidden="0" w:uiPriority="65" w:unhideWhenUsed="0"/>
+    <w:lsdException w:name="Medium List 2 Accent 4" w:semiHidden="0" w:uiPriority="66" w:unhideWhenUsed="0"/>
+    <w:lsdException w:name="Medium Grid 1 Accent 4" w:semiHidden="0" w:uiPriority="67" w:unhideWhenUsed="0"/>
+    <w:lsdException w:name="Medium Grid 2 Accent 4" w:semiHidden="0" w:uiPriority="68" w:unhideWhenUsed="0"/>
+    <w:lsdException w:name="Medium Grid 3 Accent 4" w:semiHidden="0" w:uiPriority="69" w:unhideWhenUsed="0"/>
+    <w:lsdException w:name="Dark List Accent 4" w:semiHidden="0" w:uiPriority="70" w:unhideWhenUsed="0"/>
+    <w:lsdException w:name="Colorful Shading Accent 4" w:semiHidden="0" w:uiPriority="71" w:unhideWhenUsed="0"/>
+    <w:lsdException w:name="Colorful List Accent 4" w:semiHidden="0" w:uiPriority="72" w:unhideWhenUsed="0"/>
+    <w:lsdException w:name="Colorful Grid Accent 4" w:semiHidden="0" w:uiPriority="73" w:unhideWhenUsed="0"/>
+    <w:lsdException w:name="Light Shading Accent 5" w:semiHidden="0" w:uiPriority="60" w:unhideWhenUsed="0"/>
+    <w:lsdException w:name="Light List Accent 5" w:semiHidden="0" w:uiPriority="61" w:unhideWhenUsed="0"/>
+    <w:lsdException w:name="Light Grid Accent 5" w:semiHidden="0" w:uiPriority="62" w:unhideWhenUsed="0"/>
+    <w:lsdException w:name="Medium Shading 1 Accent 5" w:semiHidden="0" w:uiPriority="63" w:unhideWhenUsed="0"/>
+    <w:lsdException w:name="Medium Shading 2 Accent 5" w:semiHidden="0" w:uiPriority="64" w:unhideWhenUsed="0"/>
+    <w:lsdException w:name="Medium List 1 Accent 5" w:semiHidden="0" w:uiPriority="65" w:unhideWhenUsed="0"/>
+    <w:lsdException w:name="Medium List 2 Accent 5" w:semiHidden="0" w:uiPriority="66" w:unhideWhenUsed="0"/>
+    <w:lsdException w:name="Medium Grid 1 Accent 5" w:semiHidden="0" w:uiPriority="67" w:unhideWhenUsed="0"/>
+    <w:lsdException w:name="Medium Grid 2 Accent 5" w:semiHidden="0" w:uiPriority="68" w:unhideWhenUsed="0"/>
+    <w:lsdException w:name="Medium Grid 3 Accent 5" w:semiHidden="0" w:uiPriority="69" w:unhideWhenUsed="0"/>
+    <w:lsdException w:name="Dark List Accent 5" w:semiHidden="0" w:uiPriority="70" w:unhideWhenUsed="0"/>
+    <w:lsdException w:name="Colorful Shading Accent 5" w:semiHidden="0" w:uiPriority="71" w:unhideWhenUsed="0"/>
+    <w:lsdException w:name="Colorful List Accent 5" w:semiHidden="0" w:uiPriority="72" w:unhideWhenUsed="0"/>
+    <w:lsdException w:name="Colorful Grid Accent 5" w:semiHidden="0" w:uiPriority="73" w:unhideWhenUsed="0"/>
+    <w:lsdException w:name="Light Shading Accent 6" w:semiHidden="0" w:uiPriority="60" w:unhideWhenUsed="0"/>
+    <w:lsdException w:name="Light List Accent 6" w:semiHidden="0" w:uiPriority="61" w:unhideWhenUsed="0"/>
+    <w:lsdException w:name="Light Grid Accent 6" w:semiHidden="0" w:uiPriority="62" w:unhideWhenUsed="0"/>
+    <w:lsdException w:name="Medium Shading 1 Accent 6" w:semiHidden="0" w:uiPriority="63" w:unhideWhenUsed="0"/>
+    <w:lsdException w:name="Medium Shading 2 Accent 6" w:semiHidden="0" w:uiPriority="64" w:unhideWhenUsed="0"/>
+    <w:lsdException w:name="Medium List 1 Accent 6" w:semiHidden="0" w:uiPriority="65" w:unhideWhenUsed="0"/>
+    <w:lsdException w:name="Medium List 2 Accent 6" w:semiHidden="0" w:uiPriority="66" w:unhideWhenUsed="0"/>
+    <w:lsdException w:name="Medium Grid 1 Accent 6" w:semiHidden="0" w:uiPriority="67" w:unhideWhenUsed="0"/>
+    <w:lsdException w:name="Medium Grid 2 Accent 6" w:semiHidden="0" w:uiPriority="68" w:unhideWhenUsed="0"/>
+    <w:lsdException w:name="Medium Grid 3 Accent 6" w:semiHidden="0" w:uiPriority="69" w:unhideWhenUsed="0"/>
+    <w:lsdException w:name="Dark List Accent 6" w:semiHidden="0" w:uiPriority="70" w:unhideWhenUsed="0"/>
+    <w:lsdException w:name="Colorful Shading Accent 6" w:semiHidden="0" w:uiPriority="71" w:unhideWhenUsed="0"/>
+    <w:lsdException w:name="Colorful List Accent 6" w:semiHidden="0" w:uiPriority="72" w:unhideWhenUsed="0"/>
+    <w:lsdException w:name="Colorful Grid Accent 6" w:semiHidden="0" w:uiPriority="73" w:unhideWhenUsed="0"/>
+    <w:lsdException w:name="Subtle Emphasis" w:semiHidden="0" w:uiPriority="19" w:unhideWhenUsed="0" w:qFormat="1"/>
+    <w:lsdException w:name="Intense Emphasis" w:semiHidden="0" w:uiPriority="21" w:unhideWhenUsed="0" w:qFormat="1"/>
+    <w:lsdException w:name="Subtle Reference" w:semiHidden="0" w:uiPriority="31" w:unhideWhenUsed="0" w:qFormat="1"/>
+    <w:lsdException w:name="Intense Reference" w:semiHidden="0" w:uiPriority="32" w:unhideWhenUsed="0" w:qFormat="1"/>
+    <w:lsdException w:name="Book Title" w:semiHidden="0" w:uiPriority="33" w:unhideWhenUsed="0" w:qFormat="1"/>
+    <w:lsdException w:name="Bibliography" w:uiPriority="37"/>
+    <w:lsdException w:name="TOC Heading" w:uiPriority="39" w:qFormat="1"/>
   </w:latentStyles>
   <w:style w:type="paragraph" w:default="1" w:styleId="Normal">
     <w:name w:val="Normal"/>

</xml_diff>

<commit_message>
Added 1a and 1b
</commit_message>
<xml_diff>
--- a/Proposal.docx
+++ b/Proposal.docx
@@ -14,13 +14,59 @@
       <w:pPr>
         <w:pStyle w:val="Heading1"/>
         <w:jc w:val="both"/>
-      </w:pPr>
-      <w:r>
+        <w:rPr>
+          <w:rFonts w:asciiTheme="minorHAnsi" w:hAnsiTheme="minorHAnsi"/>
+        </w:rPr>
+      </w:pPr>
+      <w:r>
+        <w:rPr>
+          <w:rFonts w:asciiTheme="minorHAnsi" w:hAnsiTheme="minorHAnsi"/>
+        </w:rPr>
         <w:t>Part 1</w:t>
       </w:r>
     </w:p>
     <w:p>
       <w:pPr>
+        <w:pStyle w:val="ListParagraph"/>
+        <w:ind w:left="0"/>
+        <w:jc w:val="both"/>
+      </w:pPr>
+      <w:r>
+        <w:t xml:space="preserve">Our app is a budgeting app that, in addition to providing a way to keep track of </w:t>
+      </w:r>
+      <w:r>
+        <w:t>one’s</w:t>
+      </w:r>
+      <w:r>
+        <w:t xml:space="preserve"> finances</w:t>
+      </w:r>
+      <w:r>
+        <w:t>,</w:t>
+      </w:r>
+      <w:r>
+        <w:t xml:space="preserve"> allows </w:t>
+      </w:r>
+      <w:r>
+        <w:t xml:space="preserve">people </w:t>
+      </w:r>
+      <w:r>
+        <w:t xml:space="preserve">to take pictures of receipts and keep them in </w:t>
+      </w:r>
+      <w:r>
+        <w:t xml:space="preserve">their </w:t>
+      </w:r>
+      <w:r>
+        <w:t>phone</w:t>
+      </w:r>
+      <w:r>
+        <w:t>s</w:t>
+      </w:r>
+      <w:r>
+        <w:t>, allowing people an easy, convenient and real-time way to manage their money.</w:t>
+      </w:r>
+    </w:p>
+    <w:p>
+      <w:pPr>
         <w:jc w:val="both"/>
       </w:pPr>
     </w:p>
@@ -35,42 +81,209 @@
         <w:t>Formatting</w:t>
       </w:r>
       <w:r>
-        <w:t xml:space="preserve"> the entire thing.</w:t>
-      </w:r>
-    </w:p>
-    <w:p>
-      <w:pPr>
-        <w:jc w:val="both"/>
-      </w:pPr>
+        <w:t xml:space="preserve"> the entire thing, general </w:t>
+      </w:r>
+      <w:r>
+        <w:t>introduction</w:t>
+      </w:r>
+    </w:p>
+    <w:p>
+      <w:pPr>
+        <w:jc w:val="both"/>
+      </w:pPr>
+      <w:bookmarkStart w:id="0" w:name="_GoBack"/>
+      <w:bookmarkEnd w:id="0"/>
     </w:p>
     <w:p>
       <w:pPr>
         <w:pStyle w:val="ListParagraph"/>
         <w:numPr>
           <w:ilvl w:val="0"/>
-          <w:numId w:val="4"/>
+          <w:numId w:val="6"/>
         </w:numPr>
-        <w:jc w:val="both"/>
+        <w:autoSpaceDE w:val="0"/>
+        <w:autoSpaceDN w:val="0"/>
+        <w:adjustRightInd w:val="0"/>
+        <w:rPr>
+          <w:rFonts w:eastAsiaTheme="minorHAnsi" w:cs="TimesNewRomanPSMT"/>
+          <w:b/>
+          <w:szCs w:val="24"/>
+          <w:lang w:eastAsia="en-US"/>
+        </w:rPr>
+      </w:pPr>
+      <w:r>
+        <w:rPr>
+          <w:rFonts w:eastAsiaTheme="minorHAnsi" w:cs="TimesNewRomanPSMT"/>
+          <w:b/>
+          <w:szCs w:val="24"/>
+          <w:lang w:eastAsia="en-US"/>
+        </w:rPr>
+        <w:t>A general description of the problem your group wants to tackle</w:t>
+      </w:r>
+    </w:p>
+    <w:p>
+      <w:pPr>
+        <w:pStyle w:val="ListParagraph"/>
+        <w:autoSpaceDE w:val="0"/>
+        <w:autoSpaceDN w:val="0"/>
+        <w:adjustRightInd w:val="0"/>
+        <w:jc w:val="both"/>
+        <w:rPr>
+          <w:rFonts w:eastAsiaTheme="minorHAnsi" w:cs="TimesNewRomanPSMT"/>
+          <w:szCs w:val="24"/>
+          <w:lang w:eastAsia="en-US"/>
+        </w:rPr>
       </w:pPr>
       <w:r>
         <w:t xml:space="preserve">(RICHARD) </w:t>
       </w:r>
       <w:r>
-        <w:t>Our app is a budgeting app. You can take pictures of</w:t>
-      </w:r>
-      <w:r>
-        <w:t xml:space="preserve"> receipts and record them in your phone. Someone is having trouble managing their money, and they want an easy and </w:t>
-      </w:r>
-      <w:r>
-        <w:t>convenient</w:t>
-      </w:r>
-      <w:r>
-        <w:t xml:space="preserve"> way to manage their money, a real-time view.</w:t>
-      </w:r>
-    </w:p>
-    <w:p>
-      <w:pPr>
-        <w:pStyle w:val="ListParagraph"/>
+        <w:t>The problem that our group wants to tackle is the issue of keeping track of receipts</w:t>
+      </w:r>
+      <w:r>
+        <w:t xml:space="preserve"> in light of </w:t>
+      </w:r>
+      <w:r>
+        <w:t>the inefficient way they are dispensed upon a purchase</w:t>
+      </w:r>
+      <w:r>
+        <w:t xml:space="preserve">. Budgeting one’s money is important to lots of people and receipts are </w:t>
+      </w:r>
+      <w:r>
+        <w:t>counterproductive</w:t>
+      </w:r>
+      <w:r>
+        <w:t xml:space="preserve"> to this because they are </w:t>
+      </w:r>
+      <w:r>
+        <w:t xml:space="preserve">small, </w:t>
+      </w:r>
+      <w:r>
+        <w:t xml:space="preserve">flimsy pieces of paper that </w:t>
+      </w:r>
+      <w:r>
+        <w:t xml:space="preserve">are easily ripped up and </w:t>
+      </w:r>
+      <w:r>
+        <w:t>hard to keep track of</w:t>
+      </w:r>
+      <w:r>
+        <w:t xml:space="preserve">. These are </w:t>
+      </w:r>
+      <w:r>
+        <w:t xml:space="preserve">two </w:t>
+      </w:r>
+      <w:r>
+        <w:t>unpleasant</w:t>
+      </w:r>
+      <w:r>
+        <w:t xml:space="preserve"> characteristics </w:t>
+      </w:r>
+      <w:r>
+        <w:t xml:space="preserve">that people </w:t>
+      </w:r>
+      <w:r>
+        <w:t xml:space="preserve">do not want important financial </w:t>
+      </w:r>
+      <w:r>
+        <w:t>transactions</w:t>
+      </w:r>
+      <w:r>
+        <w:t xml:space="preserve"> to have</w:t>
+      </w:r>
+      <w:r>
+        <w:t xml:space="preserve">. </w:t>
+      </w:r>
+      <w:r>
+        <w:t>Receipts</w:t>
+      </w:r>
+      <w:r>
+        <w:t xml:space="preserve"> are also </w:t>
+      </w:r>
+      <w:r>
+        <w:t>annoying</w:t>
+      </w:r>
+      <w:r>
+        <w:t xml:space="preserve"> to add to a budget report</w:t>
+      </w:r>
+      <w:r>
+        <w:t xml:space="preserve"> as they need to be manually copied into it</w:t>
+      </w:r>
+      <w:r>
+        <w:t xml:space="preserve">, </w:t>
+      </w:r>
+      <w:r>
+        <w:t xml:space="preserve">and if </w:t>
+      </w:r>
+      <w:r>
+        <w:t>neglected</w:t>
+      </w:r>
+      <w:r>
+        <w:t xml:space="preserve">, </w:t>
+      </w:r>
+      <w:r>
+        <w:t>they</w:t>
+      </w:r>
+      <w:r>
+        <w:t xml:space="preserve"> can </w:t>
+      </w:r>
+      <w:r>
+        <w:t>gradually</w:t>
+      </w:r>
+      <w:r>
+        <w:t xml:space="preserve"> </w:t>
+      </w:r>
+      <w:r>
+        <w:t xml:space="preserve">accumulate </w:t>
+      </w:r>
+      <w:r>
+        <w:t xml:space="preserve">in </w:t>
+      </w:r>
+      <w:r>
+        <w:t xml:space="preserve">a </w:t>
+      </w:r>
+      <w:r>
+        <w:t>corner</w:t>
+      </w:r>
+      <w:r>
+        <w:t xml:space="preserve"> or on a desk</w:t>
+      </w:r>
+      <w:r>
+        <w:t>.</w:t>
+      </w:r>
+      <w:r>
+        <w:t xml:space="preserve"> </w:t>
+      </w:r>
+      <w:r>
+        <w:t xml:space="preserve">Given the </w:t>
+      </w:r>
+      <w:r>
+        <w:t>presence</w:t>
+      </w:r>
+      <w:r>
+        <w:t xml:space="preserve"> of modern </w:t>
+      </w:r>
+      <w:r>
+        <w:t>technology</w:t>
+      </w:r>
+      <w:r>
+        <w:t xml:space="preserve"> capable of extracting pictures from text, it would be much more efficient to automate the process of recording receipts and </w:t>
+      </w:r>
+      <w:r>
+        <w:t>transactions</w:t>
+      </w:r>
+      <w:r>
+        <w:t xml:space="preserve">, perhaps by a few </w:t>
+      </w:r>
+      <w:r>
+        <w:t>clicks</w:t>
+      </w:r>
+      <w:r>
+        <w:t xml:space="preserve"> of a mobile phone.</w:t>
+      </w:r>
+    </w:p>
+    <w:p>
+      <w:pPr>
         <w:jc w:val="both"/>
       </w:pPr>
     </w:p>
@@ -79,27 +292,159 @@
         <w:pStyle w:val="ListParagraph"/>
         <w:numPr>
           <w:ilvl w:val="0"/>
-          <w:numId w:val="4"/>
+          <w:numId w:val="6"/>
         </w:numPr>
         <w:jc w:val="both"/>
+        <w:rPr>
+          <w:b/>
+        </w:rPr>
+      </w:pPr>
+      <w:r>
+        <w:rPr>
+          <w:rFonts w:eastAsiaTheme="minorHAnsi" w:cs="TimesNewRomanPSMT"/>
+          <w:b/>
+          <w:szCs w:val="24"/>
+          <w:lang w:eastAsia="en-US"/>
+        </w:rPr>
+        <w:t>An overview of the users and user needs for your design problem</w:t>
+      </w:r>
+      <w:r>
+        <w:rPr>
+          <w:b/>
+        </w:rPr>
+        <w:t xml:space="preserve"> </w:t>
+      </w:r>
+    </w:p>
+    <w:p>
+      <w:pPr>
+        <w:pStyle w:val="ListParagraph"/>
+        <w:jc w:val="both"/>
       </w:pPr>
       <w:r>
         <w:t xml:space="preserve">(RICHARD) </w:t>
       </w:r>
       <w:r>
-        <w:t xml:space="preserve">The </w:t>
-      </w:r>
-      <w:r>
-        <w:t>receipts</w:t>
-      </w:r>
-      <w:r>
-        <w:t xml:space="preserve"> are the </w:t>
-      </w:r>
-      <w:r>
-        <w:t>purchasers</w:t>
-      </w:r>
-      <w:r>
-        <w:t xml:space="preserve"> who are keeping track of their budget.</w:t>
+        <w:t xml:space="preserve">Users </w:t>
+      </w:r>
+      <w:r>
+        <w:t xml:space="preserve">of this app most </w:t>
+      </w:r>
+      <w:r>
+        <w:t>likely</w:t>
+      </w:r>
+      <w:r>
+        <w:t xml:space="preserve"> will </w:t>
+      </w:r>
+      <w:r>
+        <w:t xml:space="preserve">often </w:t>
+      </w:r>
+      <w:r>
+        <w:t xml:space="preserve">purchase things </w:t>
+      </w:r>
+      <w:r>
+        <w:t xml:space="preserve">in public and </w:t>
+      </w:r>
+      <w:r>
+        <w:t>want to keep track</w:t>
+      </w:r>
+      <w:r>
+        <w:t xml:space="preserve"> of their </w:t>
+      </w:r>
+      <w:r>
+        <w:t>purchases</w:t>
+      </w:r>
+      <w:r>
+        <w:t xml:space="preserve"> to see if they are going over a self-assigned budget</w:t>
+      </w:r>
+      <w:r>
+        <w:t xml:space="preserve">. </w:t>
+      </w:r>
+      <w:r>
+        <w:t>This app allows a user to set a budget (</w:t>
+      </w:r>
+      <w:r>
+        <w:t>whether</w:t>
+      </w:r>
+      <w:r>
+        <w:t xml:space="preserve"> it be monthly, weekly or </w:t>
+      </w:r>
+      <w:r>
+        <w:t>annually</w:t>
+      </w:r>
+      <w:r>
+        <w:t xml:space="preserve">), carry over budgets surpluses or </w:t>
+      </w:r>
+      <w:r>
+        <w:t>deficits</w:t>
+      </w:r>
+      <w:r>
+        <w:t xml:space="preserve"> from </w:t>
+      </w:r>
+      <w:r>
+        <w:t>previous</w:t>
+      </w:r>
+      <w:r>
+        <w:t xml:space="preserve"> </w:t>
+      </w:r>
+      <w:r>
+        <w:t>months</w:t>
+      </w:r>
+      <w:r>
+        <w:t>/weeks/years, and increase or decrease the month’s budget if needed. In addition to this, however</w:t>
+      </w:r>
+      <w:r>
+        <w:t>, u</w:t>
+      </w:r>
+      <w:r>
+        <w:t>pon making such purchases in public and receiving a receipt, a user should be able to take a picture of the receipt</w:t>
+      </w:r>
+      <w:r>
+        <w:t xml:space="preserve"> so that the receipt is now </w:t>
+      </w:r>
+      <w:r>
+        <w:t>stored</w:t>
+      </w:r>
+      <w:r>
+        <w:t xml:space="preserve"> in a medium that is harder to destroy, easy to keep track of, </w:t>
+      </w:r>
+      <w:r>
+        <w:t xml:space="preserve">possibly password-protected, </w:t>
+      </w:r>
+      <w:r>
+        <w:t xml:space="preserve">and already accounted for in a user’s budget, which </w:t>
+      </w:r>
+      <w:r>
+        <w:t>also</w:t>
+      </w:r>
+      <w:r>
+        <w:t xml:space="preserve"> happens to be stored in his/her phone.</w:t>
+      </w:r>
+      <w:r>
+        <w:t xml:space="preserve"> Users will also be able to </w:t>
+      </w:r>
+      <w:r>
+        <w:t>classify</w:t>
+      </w:r>
+      <w:r>
+        <w:t xml:space="preserve"> their purchases under different </w:t>
+      </w:r>
+      <w:r>
+        <w:t>categories</w:t>
+      </w:r>
+      <w:r>
+        <w:t xml:space="preserve">, such as Food, Clothing, Appliances, Spa/Gym, </w:t>
+      </w:r>
+      <w:r>
+        <w:t>etc.</w:t>
+      </w:r>
+      <w:r>
+        <w:t xml:space="preserve"> to organize their </w:t>
+      </w:r>
+      <w:r>
+        <w:t>purchases</w:t>
+      </w:r>
+      <w:r>
+        <w:t xml:space="preserve"> in a  meaningful manner.</w:t>
       </w:r>
     </w:p>
     <w:p>
@@ -113,12 +458,54 @@
         <w:pStyle w:val="ListParagraph"/>
         <w:numPr>
           <w:ilvl w:val="0"/>
-          <w:numId w:val="4"/>
+          <w:numId w:val="6"/>
         </w:numPr>
         <w:jc w:val="both"/>
-      </w:pPr>
-      <w:r>
-        <w:t>(BENSON) The need for this app arises in everyday transactions. For example, a mother goes grocery shopping at several stores with her child. She wants to keep track of the plethora of receipts she's about to receive before they pile up, all while keeping an eye on the child. This app would provide a swift method of recording and organizing the receipts while also doing the arithmetic required at the end of the day. Another example is when a group has finished dining at a restaurant. Normally, the receipt wouldn't be taken at all, resulting in the amount spent forgotten. In any transaction, from renting a bike to visiting Disneyland, it saves the user the tedious task of going through a stack of receipts and manually categorizing and summing them together.</w:t>
+        <w:rPr>
+          <w:b/>
+        </w:rPr>
+      </w:pPr>
+      <w:r>
+        <w:rPr>
+          <w:rFonts w:eastAsiaTheme="minorHAnsi" w:cs="TimesNewRomanPSMT"/>
+          <w:b/>
+          <w:szCs w:val="24"/>
+          <w:lang w:eastAsia="en-US"/>
+        </w:rPr>
+        <w:t>The situations in which the users have the problem / needs</w:t>
+      </w:r>
+      <w:r>
+        <w:rPr>
+          <w:b/>
+        </w:rPr>
+        <w:t xml:space="preserve"> </w:t>
+      </w:r>
+    </w:p>
+    <w:p>
+      <w:pPr>
+        <w:pStyle w:val="ListParagraph"/>
+        <w:jc w:val="both"/>
+      </w:pPr>
+      <w:r>
+        <w:t>(BENSON) The need for this app arises in everyday transactions. For example, a mother goes grocery shopping at several stores with her child. She wants to keep track of the plethora of receipts she's about to receive before they pile up, all while keeping an eye on the child. This app would provide a swift method of recording and organizing the receipts while also doing the arithmetic required at the end of the day. Another example is when a group has finished dining at a restaurant. Normally, the receipt wouldn't be taken at all, resulting in the amount spent forgotten. In any transaction, from rentin</w:t>
+      </w:r>
+      <w:r>
+        <w:t>g a bike to visit</w:t>
+      </w:r>
+      <w:r>
+        <w:t xml:space="preserve"> Disneyland</w:t>
+      </w:r>
+      <w:r>
+        <w:t xml:space="preserve"> to buying Oreo cookies </w:t>
+      </w:r>
+      <w:r>
+        <w:t xml:space="preserve">and milk </w:t>
+      </w:r>
+      <w:r>
+        <w:t>at 3 o’clock in the morning</w:t>
+      </w:r>
+      <w:r>
+        <w:t>, it saves the user the tedious task of going through a stack of receipts and manually categorizing and summing them together.</w:t>
       </w:r>
     </w:p>
     <w:p>
@@ -132,9 +519,28 @@
         <w:pStyle w:val="ListParagraph"/>
         <w:numPr>
           <w:ilvl w:val="0"/>
-          <w:numId w:val="4"/>
+          <w:numId w:val="6"/>
         </w:numPr>
         <w:jc w:val="both"/>
+        <w:rPr>
+          <w:b/>
+        </w:rPr>
+      </w:pPr>
+      <w:r>
+        <w:rPr>
+          <w:rFonts w:eastAsiaTheme="minorHAnsi" w:cs="TimesNewRomanPSMT"/>
+          <w:b/>
+          <w:szCs w:val="24"/>
+          <w:lang w:eastAsia="en-US"/>
+        </w:rPr>
+        <w:lastRenderedPageBreak/>
+        <w:t>Usability goals relevant to your design problem with justification</w:t>
+      </w:r>
+    </w:p>
+    <w:p>
+      <w:pPr>
+        <w:pStyle w:val="ListParagraph"/>
+        <w:jc w:val="both"/>
       </w:pPr>
       <w:r>
         <w:t>(WEN</w:t>
@@ -145,10 +551,23 @@
       <w:r>
         <w:t xml:space="preserve"> efficient to use and </w:t>
       </w:r>
-      <w:bookmarkStart w:id="0" w:name="_GoBack"/>
-      <w:bookmarkEnd w:id="0"/>
-      <w:r>
-        <w:t>have good utility. Our app must be efficient to use because we want the user to be able to enter and retrieve their data quickly and easily. We envision the user of this app to be ‘on the go’ and they do not want to spend a lot of time using our app. Our app should have good utility because a user may want to do many things with a budget app, such as: setting a budget, entering transactions, and seeing an overview of their spending for a given time period. All these uses will be addressed and within each there will be flexibility so that the user can view the information in a way that suits them.</w:t>
+      <w:r>
+        <w:t xml:space="preserve">to </w:t>
+      </w:r>
+      <w:r>
+        <w:t>have good utility. Our app must be efficient to use because we want the user to be able to enter and retrieve their data quickly and easily. We envision the user of this app to be ‘on the go’ and they do not want to spend a lot of time using our app. Our app should have good utility because a user may want to do many th</w:t>
+      </w:r>
+      <w:r>
+        <w:t>ings with a budget app, such as</w:t>
+      </w:r>
+      <w:r>
+        <w:t xml:space="preserve"> setting a budget, entering transactions, and </w:t>
+      </w:r>
+      <w:r>
+        <w:t xml:space="preserve">displaying </w:t>
+      </w:r>
+      <w:r>
+        <w:t>an overview of their spending for a given time period. All these uses will be addressed and within each there will be flexibility so that the user can view the information in a way that suits them.</w:t>
       </w:r>
       <w:r>
         <w:cr/>
@@ -159,9 +578,27 @@
         <w:pStyle w:val="ListParagraph"/>
         <w:numPr>
           <w:ilvl w:val="0"/>
-          <w:numId w:val="4"/>
+          <w:numId w:val="6"/>
         </w:numPr>
         <w:jc w:val="both"/>
+        <w:rPr>
+          <w:b/>
+        </w:rPr>
+      </w:pPr>
+      <w:r>
+        <w:rPr>
+          <w:rFonts w:eastAsiaTheme="minorHAnsi" w:cs="TimesNewRomanPSMT"/>
+          <w:b/>
+          <w:szCs w:val="24"/>
+          <w:lang w:eastAsia="en-US"/>
+        </w:rPr>
+        <w:t>User experience goals relevant to your design problem with justification</w:t>
+      </w:r>
+    </w:p>
+    <w:p>
+      <w:pPr>
+        <w:pStyle w:val="ListParagraph"/>
+        <w:jc w:val="both"/>
       </w:pPr>
       <w:r>
         <w:t>(BENSON)</w:t>
@@ -189,7 +626,7 @@
         <w:spacing w:after="200" w:line="276" w:lineRule="auto"/>
         <w:jc w:val="both"/>
         <w:rPr>
-          <w:rFonts w:asciiTheme="majorHAnsi" w:eastAsiaTheme="majorEastAsia" w:hAnsiTheme="majorHAnsi" w:cstheme="majorBidi"/>
+          <w:rFonts w:eastAsiaTheme="majorEastAsia" w:cstheme="majorBidi"/>
           <w:b/>
           <w:bCs/>
           <w:color w:val="365F91" w:themeColor="accent1" w:themeShade="BF"/>
@@ -205,8 +642,14 @@
       <w:pPr>
         <w:pStyle w:val="Heading1"/>
         <w:jc w:val="both"/>
-      </w:pPr>
-      <w:r>
+        <w:rPr>
+          <w:rFonts w:asciiTheme="minorHAnsi" w:hAnsiTheme="minorHAnsi"/>
+        </w:rPr>
+      </w:pPr>
+      <w:r>
+        <w:rPr>
+          <w:rFonts w:asciiTheme="minorHAnsi" w:hAnsiTheme="minorHAnsi"/>
+        </w:rPr>
         <w:lastRenderedPageBreak/>
         <w:t>Part 2</w:t>
       </w:r>
@@ -427,18 +870,19 @@
       <w:pPr>
         <w:pStyle w:val="BigHeading"/>
         <w:jc w:val="both"/>
-      </w:pPr>
-      <w:r>
+        <w:rPr>
+          <w:rFonts w:asciiTheme="minorHAnsi" w:hAnsiTheme="minorHAnsi"/>
+        </w:rPr>
+      </w:pPr>
+      <w:r>
+        <w:rPr>
+          <w:rFonts w:asciiTheme="minorHAnsi" w:hAnsiTheme="minorHAnsi"/>
+        </w:rPr>
         <w:lastRenderedPageBreak/>
         <w:t>Random Comments</w:t>
       </w:r>
     </w:p>
-    <w:p>
-      <w:pPr>
-        <w:pStyle w:val="BigHeading"/>
-        <w:jc w:val="both"/>
-      </w:pPr>
-    </w:p>
+    <w:p/>
     <w:p>
       <w:pPr>
         <w:pStyle w:val="ListParagraph"/>
@@ -548,15 +992,7 @@
         <w:jc w:val="both"/>
       </w:pPr>
       <w:r>
-        <w:t xml:space="preserve">Instead of different views, have one </w:t>
-      </w:r>
-      <w:proofErr w:type="gramStart"/>
-      <w:r>
-        <w:t>view, that</w:t>
-      </w:r>
-      <w:proofErr w:type="gramEnd"/>
-      <w:r>
-        <w:t xml:space="preserve"> gets more detailed as you zoom in.</w:t>
+        <w:t>Instead of different views, have one view, that gets more detailed as you zoom in.</w:t>
       </w:r>
     </w:p>
     <w:p>
@@ -568,13 +1004,8 @@
         </w:numPr>
         <w:jc w:val="both"/>
       </w:pPr>
-      <w:proofErr w:type="spellStart"/>
-      <w:r>
-        <w:t>Gamify</w:t>
-      </w:r>
-      <w:proofErr w:type="spellEnd"/>
-      <w:r>
-        <w:t>?</w:t>
+      <w:r>
+        <w:t>Gamify?</w:t>
       </w:r>
       <w:r>
         <w:t xml:space="preserve"> Game center on app store? </w:t>
@@ -666,15 +1097,7 @@
         <w:t>review</w:t>
       </w:r>
       <w:r>
-        <w:t xml:space="preserve">: anything related to your project: conference papers, websites, </w:t>
-      </w:r>
-      <w:proofErr w:type="gramStart"/>
-      <w:r>
-        <w:t>Google</w:t>
-      </w:r>
-      <w:proofErr w:type="gramEnd"/>
-      <w:r>
-        <w:t xml:space="preserve"> scholar.</w:t>
+        <w:t>: anything related to your project: conference papers, websites, Google scholar.</w:t>
       </w:r>
     </w:p>
     <w:p>
@@ -683,7 +1106,7 @@
       </w:pPr>
     </w:p>
     <w:sectPr>
-      <w:headerReference w:type="first" r:id="rId8"/>
+      <w:headerReference w:type="first" r:id="rId9"/>
       <w:pgSz w:w="12240" w:h="15840"/>
       <w:pgMar w:top="720" w:right="720" w:bottom="720" w:left="720" w:header="720" w:footer="720" w:gutter="0"/>
       <w:cols w:space="720"/>
@@ -763,13 +1186,8 @@
             <w:pStyle w:val="Header"/>
           </w:pPr>
           <w:r>
-            <w:t xml:space="preserve">Wendy </w:t>
+            <w:t>Wendy Moniuk</w:t>
           </w:r>
-          <w:proofErr w:type="spellStart"/>
-          <w:r>
-            <w:t>Moniuk</w:t>
-          </w:r>
-          <w:proofErr w:type="spellEnd"/>
         </w:p>
       </w:tc>
       <w:tc>
@@ -828,11 +1246,9 @@
             <w:pStyle w:val="Header"/>
             <w:jc w:val="right"/>
           </w:pPr>
-          <w:proofErr w:type="spellStart"/>
           <w:r>
             <w:t>CSC318</w:t>
           </w:r>
-          <w:proofErr w:type="spellEnd"/>
         </w:p>
       </w:tc>
     </w:tr>
@@ -846,13 +1262,8 @@
             <w:pStyle w:val="Header"/>
           </w:pPr>
           <w:r>
-            <w:t xml:space="preserve">Michael </w:t>
+            <w:t>Michael Kozakov</w:t>
           </w:r>
-          <w:proofErr w:type="spellStart"/>
-          <w:r>
-            <w:t>Kozakov</w:t>
-          </w:r>
-          <w:proofErr w:type="spellEnd"/>
         </w:p>
       </w:tc>
       <w:tc>
@@ -954,6 +1365,92 @@
     </w:lvl>
   </w:abstractNum>
   <w:abstractNum w:abstractNumId="1">
+    <w:nsid w:val="23B50DC1"/>
+    <w:multiLevelType w:val="hybridMultilevel"/>
+    <w:tmpl w:val="7DC42D08"/>
+    <w:lvl w:ilvl="0" w:tplc="0409000F">
+      <w:start w:val="1"/>
+      <w:numFmt w:val="decimal"/>
+      <w:lvlText w:val="%1."/>
+      <w:lvlJc w:val="left"/>
+      <w:pPr>
+        <w:ind w:left="720" w:hanging="360"/>
+      </w:pPr>
+    </w:lvl>
+    <w:lvl w:ilvl="1" w:tplc="04090019" w:tentative="1">
+      <w:start w:val="1"/>
+      <w:numFmt w:val="lowerLetter"/>
+      <w:lvlText w:val="%2."/>
+      <w:lvlJc w:val="left"/>
+      <w:pPr>
+        <w:ind w:left="1440" w:hanging="360"/>
+      </w:pPr>
+    </w:lvl>
+    <w:lvl w:ilvl="2" w:tplc="0409001B" w:tentative="1">
+      <w:start w:val="1"/>
+      <w:numFmt w:val="lowerRoman"/>
+      <w:lvlText w:val="%3."/>
+      <w:lvlJc w:val="right"/>
+      <w:pPr>
+        <w:ind w:left="2160" w:hanging="180"/>
+      </w:pPr>
+    </w:lvl>
+    <w:lvl w:ilvl="3" w:tplc="0409000F" w:tentative="1">
+      <w:start w:val="1"/>
+      <w:numFmt w:val="decimal"/>
+      <w:lvlText w:val="%4."/>
+      <w:lvlJc w:val="left"/>
+      <w:pPr>
+        <w:ind w:left="2880" w:hanging="360"/>
+      </w:pPr>
+    </w:lvl>
+    <w:lvl w:ilvl="4" w:tplc="04090019" w:tentative="1">
+      <w:start w:val="1"/>
+      <w:numFmt w:val="lowerLetter"/>
+      <w:lvlText w:val="%5."/>
+      <w:lvlJc w:val="left"/>
+      <w:pPr>
+        <w:ind w:left="3600" w:hanging="360"/>
+      </w:pPr>
+    </w:lvl>
+    <w:lvl w:ilvl="5" w:tplc="0409001B" w:tentative="1">
+      <w:start w:val="1"/>
+      <w:numFmt w:val="lowerRoman"/>
+      <w:lvlText w:val="%6."/>
+      <w:lvlJc w:val="right"/>
+      <w:pPr>
+        <w:ind w:left="4320" w:hanging="180"/>
+      </w:pPr>
+    </w:lvl>
+    <w:lvl w:ilvl="6" w:tplc="0409000F" w:tentative="1">
+      <w:start w:val="1"/>
+      <w:numFmt w:val="decimal"/>
+      <w:lvlText w:val="%7."/>
+      <w:lvlJc w:val="left"/>
+      <w:pPr>
+        <w:ind w:left="5040" w:hanging="360"/>
+      </w:pPr>
+    </w:lvl>
+    <w:lvl w:ilvl="7" w:tplc="04090019" w:tentative="1">
+      <w:start w:val="1"/>
+      <w:numFmt w:val="lowerLetter"/>
+      <w:lvlText w:val="%8."/>
+      <w:lvlJc w:val="left"/>
+      <w:pPr>
+        <w:ind w:left="5760" w:hanging="360"/>
+      </w:pPr>
+    </w:lvl>
+    <w:lvl w:ilvl="8" w:tplc="0409001B" w:tentative="1">
+      <w:start w:val="1"/>
+      <w:numFmt w:val="lowerRoman"/>
+      <w:lvlText w:val="%9."/>
+      <w:lvlJc w:val="right"/>
+      <w:pPr>
+        <w:ind w:left="6480" w:hanging="180"/>
+      </w:pPr>
+    </w:lvl>
+  </w:abstractNum>
+  <w:abstractNum w:abstractNumId="2">
     <w:nsid w:val="2A3B5CDC"/>
     <w:multiLevelType w:val="hybridMultilevel"/>
     <w:tmpl w:val="4A82B9E8"/>
@@ -1066,7 +1563,7 @@
       </w:rPr>
     </w:lvl>
   </w:abstractNum>
-  <w:abstractNum w:abstractNumId="2">
+  <w:abstractNum w:abstractNumId="3">
     <w:nsid w:val="32D12E65"/>
     <w:multiLevelType w:val="hybridMultilevel"/>
     <w:tmpl w:val="F1B69DCE"/>
@@ -1165,9 +1662,12 @@
     <w:abstractNumId w:val="0"/>
   </w:num>
   <w:num w:numId="4">
+    <w:abstractNumId w:val="3"/>
+  </w:num>
+  <w:num w:numId="5">
     <w:abstractNumId w:val="2"/>
   </w:num>
-  <w:num w:numId="5">
+  <w:num w:numId="6">
     <w:abstractNumId w:val="1"/>
   </w:num>
 </w:numbering>
@@ -1332,7 +1832,7 @@
   <w:style w:type="paragraph" w:default="1" w:styleId="Normal">
     <w:name w:val="Normal"/>
     <w:qFormat/>
-    <w:rsid w:val="00E87561"/>
+    <w:rsid w:val="0054266B"/>
     <w:pPr>
       <w:spacing w:after="0" w:line="240" w:lineRule="auto"/>
     </w:pPr>
@@ -2025,7 +2525,7 @@
   <w:style w:type="paragraph" w:default="1" w:styleId="Normal">
     <w:name w:val="Normal"/>
     <w:qFormat/>
-    <w:rsid w:val="00E87561"/>
+    <w:rsid w:val="0054266B"/>
     <w:pPr>
       <w:spacing w:after="0" w:line="240" w:lineRule="auto"/>
     </w:pPr>
@@ -2842,4 +3342,16 @@
   <a:objectDefaults/>
   <a:extraClrSchemeLst/>
 </a:theme>
+</file>
+
+<file path=customXml/item1.xml><?xml version="1.0" encoding="utf-8"?>
+<b:Sources xmlns:b="http://schemas.openxmlformats.org/officeDocument/2006/bibliography" xmlns="http://schemas.openxmlformats.org/officeDocument/2006/bibliography" SelectedStyle="\APA.XSL" StyleName="APA"/>
+</file>
+
+<file path=customXml/itemProps1.xml><?xml version="1.0" encoding="utf-8"?>
+<ds:datastoreItem xmlns:ds="http://schemas.openxmlformats.org/officeDocument/2006/customXml" ds:itemID="{A1375639-B57B-4C7B-A93D-F7C3B046ED97}">
+  <ds:schemaRefs>
+    <ds:schemaRef ds:uri="http://schemas.openxmlformats.org/officeDocument/2006/bibliography"/>
+  </ds:schemaRefs>
+</ds:datastoreItem>
 </file>
</xml_diff>